<commit_message>
DF Lab 7 finished till pst format
</commit_message>
<xml_diff>
--- a/Digital Forensics/Lab7/Exercise6.docx
+++ b/Digital Forensics/Lab7/Exercise6.docx
@@ -231,12 +231,45 @@
                 <w:szCs w:val="24"/>
               </w:rPr>
             </w:pPr>
-            <w:r>
-              <w:rPr>
-                <w:sz w:val="24"/>
-                <w:szCs w:val="24"/>
-              </w:rPr>
-              <w:t>Dr. Seshu Babu Pul</w:t>
+            <w:proofErr w:type="spellStart"/>
+            <w:r>
+              <w:rPr>
+                <w:sz w:val="24"/>
+                <w:szCs w:val="24"/>
+              </w:rPr>
+              <w:t>Dr.</w:t>
+            </w:r>
+            <w:proofErr w:type="spellEnd"/>
+            <w:r>
+              <w:rPr>
+                <w:sz w:val="24"/>
+                <w:szCs w:val="24"/>
+              </w:rPr>
+              <w:t xml:space="preserve"> </w:t>
+            </w:r>
+            <w:proofErr w:type="spellStart"/>
+            <w:r>
+              <w:rPr>
+                <w:sz w:val="24"/>
+                <w:szCs w:val="24"/>
+              </w:rPr>
+              <w:t>Seshu</w:t>
+            </w:r>
+            <w:proofErr w:type="spellEnd"/>
+            <w:r>
+              <w:rPr>
+                <w:sz w:val="24"/>
+                <w:szCs w:val="24"/>
+              </w:rPr>
+              <w:t xml:space="preserve"> Babu </w:t>
+            </w:r>
+            <w:proofErr w:type="spellStart"/>
+            <w:r>
+              <w:rPr>
+                <w:sz w:val="24"/>
+                <w:szCs w:val="24"/>
+              </w:rPr>
+              <w:t>Pul</w:t>
             </w:r>
             <w:r>
               <w:rPr>
@@ -252,6 +285,7 @@
               </w:rPr>
               <w:t>gara</w:t>
             </w:r>
+            <w:proofErr w:type="spellEnd"/>
           </w:p>
         </w:tc>
       </w:tr>
@@ -726,8 +760,51 @@
                 <w:sz w:val="24"/>
                 <w:szCs w:val="24"/>
               </w:rPr>
-              <w:t>Other extensions .jpe, .jif, .jfif</w:t>
-            </w:r>
+              <w:t>Other extensions .</w:t>
+            </w:r>
+            <w:proofErr w:type="spellStart"/>
+            <w:r>
+              <w:rPr>
+                <w:sz w:val="24"/>
+                <w:szCs w:val="24"/>
+              </w:rPr>
+              <w:t>jpe</w:t>
+            </w:r>
+            <w:proofErr w:type="spellEnd"/>
+            <w:proofErr w:type="gramStart"/>
+            <w:r>
+              <w:rPr>
+                <w:sz w:val="24"/>
+                <w:szCs w:val="24"/>
+              </w:rPr>
+              <w:t>, .</w:t>
+            </w:r>
+            <w:proofErr w:type="spellStart"/>
+            <w:r>
+              <w:rPr>
+                <w:sz w:val="24"/>
+                <w:szCs w:val="24"/>
+              </w:rPr>
+              <w:t>jif</w:t>
+            </w:r>
+            <w:proofErr w:type="spellEnd"/>
+            <w:proofErr w:type="gramEnd"/>
+            <w:r>
+              <w:rPr>
+                <w:sz w:val="24"/>
+                <w:szCs w:val="24"/>
+              </w:rPr>
+              <w:t>, .</w:t>
+            </w:r>
+            <w:proofErr w:type="spellStart"/>
+            <w:r>
+              <w:rPr>
+                <w:sz w:val="24"/>
+                <w:szCs w:val="24"/>
+              </w:rPr>
+              <w:t>jfif</w:t>
+            </w:r>
+            <w:proofErr w:type="spellEnd"/>
           </w:p>
           <w:p>
             <w:pPr>
@@ -1735,6 +1812,13 @@
               </w:rPr>
               <w:t>WMF</w:t>
             </w:r>
+            <w:r>
+              <w:rPr>
+                <w:sz w:val="24"/>
+                <w:szCs w:val="24"/>
+              </w:rPr>
+              <w:t>/EMF</w:t>
+            </w:r>
           </w:p>
         </w:tc>
         <w:tc>
@@ -1748,6 +1832,13 @@
                 <w:szCs w:val="24"/>
               </w:rPr>
             </w:pPr>
+            <w:r>
+              <w:rPr>
+                <w:sz w:val="24"/>
+                <w:szCs w:val="24"/>
+              </w:rPr>
+              <w:t>Image</w:t>
+            </w:r>
           </w:p>
         </w:tc>
         <w:tc>
@@ -1761,6 +1852,13 @@
                 <w:szCs w:val="24"/>
               </w:rPr>
             </w:pPr>
+            <w:r>
+              <w:rPr>
+                <w:sz w:val="24"/>
+                <w:szCs w:val="24"/>
+              </w:rPr>
+              <w:t>Image viewer apps</w:t>
+            </w:r>
           </w:p>
         </w:tc>
         <w:tc>
@@ -1774,6 +1872,13 @@
                 <w:szCs w:val="24"/>
               </w:rPr>
             </w:pPr>
+            <w:r>
+              <w:rPr>
+                <w:sz w:val="24"/>
+                <w:szCs w:val="24"/>
+              </w:rPr>
+              <w:t>Yes</w:t>
+            </w:r>
           </w:p>
         </w:tc>
         <w:tc>
@@ -1792,73 +1897,14 @@
                 <w:szCs w:val="24"/>
               </w:rPr>
             </w:pPr>
-          </w:p>
-        </w:tc>
-      </w:tr>
-      <w:tr>
-        <w:tc>
-          <w:tcPr>
-            <w:tcW w:w="1798" w:type="dxa"/>
-          </w:tcPr>
-          <w:p>
-            <w:pPr>
-              <w:rPr>
-                <w:sz w:val="24"/>
-                <w:szCs w:val="24"/>
-              </w:rPr>
-            </w:pPr>
-            <w:r>
-              <w:rPr>
-                <w:sz w:val="24"/>
-                <w:szCs w:val="24"/>
-              </w:rPr>
-              <w:t>EMF</w:t>
-            </w:r>
-          </w:p>
-        </w:tc>
-        <w:tc>
-          <w:tcPr>
-            <w:tcW w:w="1257" w:type="dxa"/>
-          </w:tcPr>
-          <w:p>
-            <w:pPr>
-              <w:rPr>
-                <w:sz w:val="24"/>
-                <w:szCs w:val="24"/>
-              </w:rPr>
-            </w:pPr>
-          </w:p>
-        </w:tc>
-        <w:tc>
-          <w:tcPr>
-            <w:tcW w:w="1530" w:type="dxa"/>
-          </w:tcPr>
-          <w:p>
-            <w:pPr>
-              <w:rPr>
-                <w:sz w:val="24"/>
-                <w:szCs w:val="24"/>
-              </w:rPr>
-            </w:pPr>
-          </w:p>
-        </w:tc>
-        <w:tc>
-          <w:tcPr>
-            <w:tcW w:w="1350" w:type="dxa"/>
-          </w:tcPr>
-          <w:p>
-            <w:pPr>
-              <w:rPr>
-                <w:sz w:val="24"/>
-                <w:szCs w:val="24"/>
-              </w:rPr>
-            </w:pPr>
-          </w:p>
-        </w:tc>
-        <w:tc>
-          <w:tcPr>
-            <w:tcW w:w="3081" w:type="dxa"/>
-          </w:tcPr>
+            <w:r>
+              <w:rPr>
+                <w:sz w:val="24"/>
+                <w:szCs w:val="24"/>
+              </w:rPr>
+              <w:t>Originally not device independent</w:t>
+            </w:r>
+          </w:p>
           <w:p>
             <w:pPr>
               <w:pStyle w:val="ListParagraph"/>
@@ -1871,73 +1917,14 @@
                 <w:szCs w:val="24"/>
               </w:rPr>
             </w:pPr>
-          </w:p>
-        </w:tc>
-      </w:tr>
-      <w:tr>
-        <w:tc>
-          <w:tcPr>
-            <w:tcW w:w="1798" w:type="dxa"/>
-          </w:tcPr>
-          <w:p>
-            <w:pPr>
-              <w:rPr>
-                <w:sz w:val="24"/>
-                <w:szCs w:val="24"/>
-              </w:rPr>
-            </w:pPr>
-            <w:r>
-              <w:rPr>
-                <w:sz w:val="24"/>
-                <w:szCs w:val="24"/>
-              </w:rPr>
-              <w:t>DWG</w:t>
-            </w:r>
-          </w:p>
-        </w:tc>
-        <w:tc>
-          <w:tcPr>
-            <w:tcW w:w="1257" w:type="dxa"/>
-          </w:tcPr>
-          <w:p>
-            <w:pPr>
-              <w:rPr>
-                <w:sz w:val="24"/>
-                <w:szCs w:val="24"/>
-              </w:rPr>
-            </w:pPr>
-          </w:p>
-        </w:tc>
-        <w:tc>
-          <w:tcPr>
-            <w:tcW w:w="1530" w:type="dxa"/>
-          </w:tcPr>
-          <w:p>
-            <w:pPr>
-              <w:rPr>
-                <w:sz w:val="24"/>
-                <w:szCs w:val="24"/>
-              </w:rPr>
-            </w:pPr>
-          </w:p>
-        </w:tc>
-        <w:tc>
-          <w:tcPr>
-            <w:tcW w:w="1350" w:type="dxa"/>
-          </w:tcPr>
-          <w:p>
-            <w:pPr>
-              <w:rPr>
-                <w:sz w:val="24"/>
-                <w:szCs w:val="24"/>
-              </w:rPr>
-            </w:pPr>
-          </w:p>
-        </w:tc>
-        <w:tc>
-          <w:tcPr>
-            <w:tcW w:w="3081" w:type="dxa"/>
-          </w:tcPr>
+            <w:r>
+              <w:rPr>
+                <w:sz w:val="24"/>
+                <w:szCs w:val="24"/>
+              </w:rPr>
+              <w:t>Now is cross platform</w:t>
+            </w:r>
+          </w:p>
           <w:p>
             <w:pPr>
               <w:pStyle w:val="ListParagraph"/>
@@ -1950,6 +1937,60 @@
                 <w:szCs w:val="24"/>
               </w:rPr>
             </w:pPr>
+            <w:r>
+              <w:rPr>
+                <w:sz w:val="24"/>
+                <w:szCs w:val="24"/>
+              </w:rPr>
+              <w:t>Acts similar to SVG files</w:t>
+            </w:r>
+          </w:p>
+          <w:p>
+            <w:pPr>
+              <w:pStyle w:val="ListParagraph"/>
+              <w:numPr>
+                <w:ilvl w:val="0"/>
+                <w:numId w:val="12"/>
+              </w:numPr>
+              <w:rPr>
+                <w:sz w:val="24"/>
+                <w:szCs w:val="24"/>
+              </w:rPr>
+            </w:pPr>
+            <w:r>
+              <w:rPr>
+                <w:sz w:val="24"/>
+                <w:szCs w:val="24"/>
+              </w:rPr>
+              <w:t>EMF+ is an extension to these</w:t>
+            </w:r>
+          </w:p>
+          <w:p>
+            <w:pPr>
+              <w:pStyle w:val="ListParagraph"/>
+              <w:numPr>
+                <w:ilvl w:val="0"/>
+                <w:numId w:val="12"/>
+              </w:numPr>
+              <w:rPr>
+                <w:sz w:val="24"/>
+                <w:szCs w:val="24"/>
+              </w:rPr>
+            </w:pPr>
+            <w:r>
+              <w:rPr>
+                <w:sz w:val="24"/>
+                <w:szCs w:val="24"/>
+              </w:rPr>
+              <w:t>Consists of a series of records</w:t>
+            </w:r>
+            <w:r>
+              <w:rPr>
+                <w:sz w:val="24"/>
+                <w:szCs w:val="24"/>
+              </w:rPr>
+              <w:t xml:space="preserve"> played to produce graphical content</w:t>
+            </w:r>
           </w:p>
         </w:tc>
       </w:tr>
@@ -1970,8 +2011,1421 @@
                 <w:sz w:val="24"/>
                 <w:szCs w:val="24"/>
               </w:rPr>
+              <w:t>DWG</w:t>
+            </w:r>
+          </w:p>
+        </w:tc>
+        <w:tc>
+          <w:tcPr>
+            <w:tcW w:w="1257" w:type="dxa"/>
+          </w:tcPr>
+          <w:p>
+            <w:pPr>
+              <w:rPr>
+                <w:sz w:val="24"/>
+                <w:szCs w:val="24"/>
+              </w:rPr>
+            </w:pPr>
+            <w:r>
+              <w:rPr>
+                <w:sz w:val="24"/>
+                <w:szCs w:val="24"/>
+              </w:rPr>
+              <w:t>Binary</w:t>
+            </w:r>
+          </w:p>
+        </w:tc>
+        <w:tc>
+          <w:tcPr>
+            <w:tcW w:w="1530" w:type="dxa"/>
+          </w:tcPr>
+          <w:p>
+            <w:pPr>
+              <w:rPr>
+                <w:sz w:val="24"/>
+                <w:szCs w:val="24"/>
+              </w:rPr>
+            </w:pPr>
+            <w:r>
+              <w:rPr>
+                <w:sz w:val="24"/>
+                <w:szCs w:val="24"/>
+              </w:rPr>
+              <w:t>Any CAD programs like AutoCAD</w:t>
+            </w:r>
+          </w:p>
+        </w:tc>
+        <w:tc>
+          <w:tcPr>
+            <w:tcW w:w="1350" w:type="dxa"/>
+          </w:tcPr>
+          <w:p>
+            <w:pPr>
+              <w:rPr>
+                <w:sz w:val="24"/>
+                <w:szCs w:val="24"/>
+              </w:rPr>
+            </w:pPr>
+            <w:r>
+              <w:rPr>
+                <w:sz w:val="24"/>
+                <w:szCs w:val="24"/>
+              </w:rPr>
+              <w:t>Yes</w:t>
+            </w:r>
+          </w:p>
+        </w:tc>
+        <w:tc>
+          <w:tcPr>
+            <w:tcW w:w="3081" w:type="dxa"/>
+          </w:tcPr>
+          <w:p>
+            <w:pPr>
+              <w:pStyle w:val="ListParagraph"/>
+              <w:numPr>
+                <w:ilvl w:val="0"/>
+                <w:numId w:val="12"/>
+              </w:numPr>
+              <w:rPr>
+                <w:sz w:val="24"/>
+                <w:szCs w:val="24"/>
+              </w:rPr>
+            </w:pPr>
+            <w:r>
+              <w:rPr>
+                <w:sz w:val="24"/>
+                <w:szCs w:val="24"/>
+              </w:rPr>
+              <w:t>Used to store two- and three-dimensional design data and meta data</w:t>
+            </w:r>
+          </w:p>
+          <w:p>
+            <w:pPr>
+              <w:pStyle w:val="ListParagraph"/>
+              <w:numPr>
+                <w:ilvl w:val="0"/>
+                <w:numId w:val="12"/>
+              </w:numPr>
+              <w:rPr>
+                <w:sz w:val="24"/>
+                <w:szCs w:val="24"/>
+              </w:rPr>
+            </w:pPr>
+            <w:r>
+              <w:rPr>
+                <w:sz w:val="24"/>
+                <w:szCs w:val="24"/>
+              </w:rPr>
+              <w:t>It’s licensed by AutoCAD and is trademarked</w:t>
+            </w:r>
+          </w:p>
+        </w:tc>
+      </w:tr>
+      <w:tr>
+        <w:tc>
+          <w:tcPr>
+            <w:tcW w:w="1798" w:type="dxa"/>
+          </w:tcPr>
+          <w:p>
+            <w:pPr>
+              <w:rPr>
+                <w:sz w:val="24"/>
+                <w:szCs w:val="24"/>
+              </w:rPr>
+            </w:pPr>
+            <w:r>
+              <w:rPr>
+                <w:sz w:val="24"/>
+                <w:szCs w:val="24"/>
+              </w:rPr>
               <w:t>PSD</w:t>
             </w:r>
+          </w:p>
+        </w:tc>
+        <w:tc>
+          <w:tcPr>
+            <w:tcW w:w="1257" w:type="dxa"/>
+          </w:tcPr>
+          <w:p>
+            <w:pPr>
+              <w:rPr>
+                <w:sz w:val="24"/>
+                <w:szCs w:val="24"/>
+              </w:rPr>
+            </w:pPr>
+            <w:r>
+              <w:rPr>
+                <w:sz w:val="24"/>
+                <w:szCs w:val="24"/>
+              </w:rPr>
+              <w:t>Image</w:t>
+            </w:r>
+          </w:p>
+        </w:tc>
+        <w:tc>
+          <w:tcPr>
+            <w:tcW w:w="1530" w:type="dxa"/>
+          </w:tcPr>
+          <w:p>
+            <w:pPr>
+              <w:rPr>
+                <w:sz w:val="24"/>
+                <w:szCs w:val="24"/>
+              </w:rPr>
+            </w:pPr>
+            <w:r>
+              <w:rPr>
+                <w:sz w:val="24"/>
+                <w:szCs w:val="24"/>
+              </w:rPr>
+              <w:t>Photoshop, Illustrator, CorelDRAW</w:t>
+            </w:r>
+          </w:p>
+        </w:tc>
+        <w:tc>
+          <w:tcPr>
+            <w:tcW w:w="1350" w:type="dxa"/>
+          </w:tcPr>
+          <w:p>
+            <w:pPr>
+              <w:rPr>
+                <w:sz w:val="24"/>
+                <w:szCs w:val="24"/>
+              </w:rPr>
+            </w:pPr>
+            <w:r>
+              <w:rPr>
+                <w:sz w:val="24"/>
+                <w:szCs w:val="24"/>
+              </w:rPr>
+              <w:t>Yes</w:t>
+            </w:r>
+          </w:p>
+        </w:tc>
+        <w:tc>
+          <w:tcPr>
+            <w:tcW w:w="3081" w:type="dxa"/>
+          </w:tcPr>
+          <w:p>
+            <w:pPr>
+              <w:pStyle w:val="ListParagraph"/>
+              <w:numPr>
+                <w:ilvl w:val="0"/>
+                <w:numId w:val="12"/>
+              </w:numPr>
+              <w:rPr>
+                <w:sz w:val="24"/>
+                <w:szCs w:val="24"/>
+              </w:rPr>
+            </w:pPr>
+            <w:r>
+              <w:rPr>
+                <w:sz w:val="24"/>
+                <w:szCs w:val="24"/>
+              </w:rPr>
+              <w:t>Stands for photoshop document</w:t>
+            </w:r>
+          </w:p>
+          <w:p>
+            <w:pPr>
+              <w:pStyle w:val="ListParagraph"/>
+              <w:numPr>
+                <w:ilvl w:val="0"/>
+                <w:numId w:val="12"/>
+              </w:numPr>
+              <w:rPr>
+                <w:sz w:val="24"/>
+                <w:szCs w:val="24"/>
+              </w:rPr>
+            </w:pPr>
+            <w:r>
+              <w:rPr>
+                <w:sz w:val="24"/>
+                <w:szCs w:val="24"/>
+              </w:rPr>
+              <w:t>Can hold layers with masks, alpha channels, text etc</w:t>
+            </w:r>
+          </w:p>
+        </w:tc>
+      </w:tr>
+      <w:tr>
+        <w:tc>
+          <w:tcPr>
+            <w:tcW w:w="1798" w:type="dxa"/>
+          </w:tcPr>
+          <w:p>
+            <w:pPr>
+              <w:rPr>
+                <w:sz w:val="24"/>
+                <w:szCs w:val="24"/>
+              </w:rPr>
+            </w:pPr>
+            <w:r>
+              <w:rPr>
+                <w:sz w:val="24"/>
+                <w:szCs w:val="24"/>
+              </w:rPr>
+              <w:lastRenderedPageBreak/>
+              <w:t>RTF</w:t>
+            </w:r>
+          </w:p>
+        </w:tc>
+        <w:tc>
+          <w:tcPr>
+            <w:tcW w:w="1257" w:type="dxa"/>
+          </w:tcPr>
+          <w:p>
+            <w:pPr>
+              <w:rPr>
+                <w:sz w:val="24"/>
+                <w:szCs w:val="24"/>
+              </w:rPr>
+            </w:pPr>
+            <w:r>
+              <w:rPr>
+                <w:sz w:val="24"/>
+                <w:szCs w:val="24"/>
+              </w:rPr>
+              <w:t>Text</w:t>
+            </w:r>
+          </w:p>
+        </w:tc>
+        <w:tc>
+          <w:tcPr>
+            <w:tcW w:w="1530" w:type="dxa"/>
+          </w:tcPr>
+          <w:p>
+            <w:pPr>
+              <w:rPr>
+                <w:sz w:val="24"/>
+                <w:szCs w:val="24"/>
+              </w:rPr>
+            </w:pPr>
+            <w:r>
+              <w:rPr>
+                <w:sz w:val="24"/>
+                <w:szCs w:val="24"/>
+              </w:rPr>
+              <w:t>Word processors</w:t>
+            </w:r>
+          </w:p>
+        </w:tc>
+        <w:tc>
+          <w:tcPr>
+            <w:tcW w:w="1350" w:type="dxa"/>
+          </w:tcPr>
+          <w:p>
+            <w:pPr>
+              <w:rPr>
+                <w:sz w:val="24"/>
+                <w:szCs w:val="24"/>
+              </w:rPr>
+            </w:pPr>
+            <w:r>
+              <w:rPr>
+                <w:sz w:val="24"/>
+                <w:szCs w:val="24"/>
+              </w:rPr>
+              <w:t>Yes</w:t>
+            </w:r>
+          </w:p>
+        </w:tc>
+        <w:tc>
+          <w:tcPr>
+            <w:tcW w:w="3081" w:type="dxa"/>
+          </w:tcPr>
+          <w:p>
+            <w:pPr>
+              <w:pStyle w:val="ListParagraph"/>
+              <w:numPr>
+                <w:ilvl w:val="0"/>
+                <w:numId w:val="12"/>
+              </w:numPr>
+              <w:rPr>
+                <w:sz w:val="24"/>
+                <w:szCs w:val="24"/>
+              </w:rPr>
+            </w:pPr>
+            <w:r>
+              <w:rPr>
+                <w:sz w:val="24"/>
+                <w:szCs w:val="24"/>
+              </w:rPr>
+              <w:t>Stands for Rich Text Format</w:t>
+            </w:r>
+          </w:p>
+          <w:p>
+            <w:pPr>
+              <w:pStyle w:val="ListParagraph"/>
+              <w:numPr>
+                <w:ilvl w:val="0"/>
+                <w:numId w:val="12"/>
+              </w:numPr>
+              <w:rPr>
+                <w:sz w:val="24"/>
+                <w:szCs w:val="24"/>
+              </w:rPr>
+            </w:pPr>
+            <w:r>
+              <w:rPr>
+                <w:sz w:val="24"/>
+                <w:szCs w:val="24"/>
+              </w:rPr>
+              <w:t>Standard RTF consists of only 7-bit ASCII characters with escape sequences</w:t>
+            </w:r>
+          </w:p>
+        </w:tc>
+      </w:tr>
+      <w:tr>
+        <w:tc>
+          <w:tcPr>
+            <w:tcW w:w="1798" w:type="dxa"/>
+          </w:tcPr>
+          <w:p>
+            <w:pPr>
+              <w:rPr>
+                <w:sz w:val="24"/>
+                <w:szCs w:val="24"/>
+              </w:rPr>
+            </w:pPr>
+            <w:r>
+              <w:rPr>
+                <w:sz w:val="24"/>
+                <w:szCs w:val="24"/>
+              </w:rPr>
+              <w:t>XML</w:t>
+            </w:r>
+          </w:p>
+        </w:tc>
+        <w:tc>
+          <w:tcPr>
+            <w:tcW w:w="1257" w:type="dxa"/>
+          </w:tcPr>
+          <w:p>
+            <w:pPr>
+              <w:rPr>
+                <w:sz w:val="24"/>
+                <w:szCs w:val="24"/>
+              </w:rPr>
+            </w:pPr>
+            <w:r>
+              <w:rPr>
+                <w:sz w:val="24"/>
+                <w:szCs w:val="24"/>
+              </w:rPr>
+              <w:t>Document</w:t>
+            </w:r>
+            <w:r>
+              <w:rPr>
+                <w:sz w:val="24"/>
+                <w:szCs w:val="24"/>
+              </w:rPr>
+              <w:t xml:space="preserve"> (plain text)</w:t>
+            </w:r>
+          </w:p>
+        </w:tc>
+        <w:tc>
+          <w:tcPr>
+            <w:tcW w:w="1530" w:type="dxa"/>
+          </w:tcPr>
+          <w:p>
+            <w:pPr>
+              <w:rPr>
+                <w:sz w:val="24"/>
+                <w:szCs w:val="24"/>
+              </w:rPr>
+            </w:pPr>
+            <w:r>
+              <w:rPr>
+                <w:sz w:val="24"/>
+                <w:szCs w:val="24"/>
+              </w:rPr>
+              <w:t>Browsers</w:t>
+            </w:r>
+          </w:p>
+        </w:tc>
+        <w:tc>
+          <w:tcPr>
+            <w:tcW w:w="1350" w:type="dxa"/>
+          </w:tcPr>
+          <w:p>
+            <w:pPr>
+              <w:rPr>
+                <w:sz w:val="24"/>
+                <w:szCs w:val="24"/>
+              </w:rPr>
+            </w:pPr>
+            <w:r>
+              <w:rPr>
+                <w:sz w:val="24"/>
+                <w:szCs w:val="24"/>
+              </w:rPr>
+              <w:t>Yes</w:t>
+            </w:r>
+          </w:p>
+        </w:tc>
+        <w:tc>
+          <w:tcPr>
+            <w:tcW w:w="3081" w:type="dxa"/>
+          </w:tcPr>
+          <w:p>
+            <w:pPr>
+              <w:pStyle w:val="ListParagraph"/>
+              <w:numPr>
+                <w:ilvl w:val="0"/>
+                <w:numId w:val="12"/>
+              </w:numPr>
+              <w:rPr>
+                <w:sz w:val="24"/>
+                <w:szCs w:val="24"/>
+              </w:rPr>
+            </w:pPr>
+            <w:r>
+              <w:rPr>
+                <w:sz w:val="24"/>
+                <w:szCs w:val="24"/>
+              </w:rPr>
+              <w:t xml:space="preserve">Stands for </w:t>
+            </w:r>
+            <w:proofErr w:type="spellStart"/>
+            <w:r>
+              <w:rPr>
+                <w:sz w:val="24"/>
+                <w:szCs w:val="24"/>
+              </w:rPr>
+              <w:t>eXtensible</w:t>
+            </w:r>
+            <w:proofErr w:type="spellEnd"/>
+            <w:r>
+              <w:rPr>
+                <w:sz w:val="24"/>
+                <w:szCs w:val="24"/>
+              </w:rPr>
+              <w:t xml:space="preserve"> Markup Language</w:t>
+            </w:r>
+          </w:p>
+          <w:p>
+            <w:pPr>
+              <w:pStyle w:val="ListParagraph"/>
+              <w:numPr>
+                <w:ilvl w:val="0"/>
+                <w:numId w:val="12"/>
+              </w:numPr>
+              <w:rPr>
+                <w:sz w:val="24"/>
+                <w:szCs w:val="24"/>
+              </w:rPr>
+            </w:pPr>
+            <w:r>
+              <w:rPr>
+                <w:sz w:val="24"/>
+                <w:szCs w:val="24"/>
+              </w:rPr>
+              <w:t>Uses tags to describe components in a file</w:t>
+            </w:r>
+          </w:p>
+        </w:tc>
+      </w:tr>
+      <w:tr>
+        <w:tc>
+          <w:tcPr>
+            <w:tcW w:w="1798" w:type="dxa"/>
+          </w:tcPr>
+          <w:p>
+            <w:pPr>
+              <w:rPr>
+                <w:sz w:val="24"/>
+                <w:szCs w:val="24"/>
+              </w:rPr>
+            </w:pPr>
+            <w:r>
+              <w:rPr>
+                <w:sz w:val="24"/>
+                <w:szCs w:val="24"/>
+              </w:rPr>
+              <w:t>HTML/HTM</w:t>
+            </w:r>
+          </w:p>
+        </w:tc>
+        <w:tc>
+          <w:tcPr>
+            <w:tcW w:w="1257" w:type="dxa"/>
+          </w:tcPr>
+          <w:p>
+            <w:pPr>
+              <w:rPr>
+                <w:sz w:val="24"/>
+                <w:szCs w:val="24"/>
+              </w:rPr>
+            </w:pPr>
+            <w:r>
+              <w:rPr>
+                <w:sz w:val="24"/>
+                <w:szCs w:val="24"/>
+              </w:rPr>
+              <w:t>Document</w:t>
+            </w:r>
+            <w:r>
+              <w:rPr>
+                <w:sz w:val="24"/>
+                <w:szCs w:val="24"/>
+              </w:rPr>
+              <w:t xml:space="preserve"> (plain text)</w:t>
+            </w:r>
+          </w:p>
+        </w:tc>
+        <w:tc>
+          <w:tcPr>
+            <w:tcW w:w="1530" w:type="dxa"/>
+          </w:tcPr>
+          <w:p>
+            <w:pPr>
+              <w:rPr>
+                <w:sz w:val="24"/>
+                <w:szCs w:val="24"/>
+              </w:rPr>
+            </w:pPr>
+            <w:r>
+              <w:rPr>
+                <w:sz w:val="24"/>
+                <w:szCs w:val="24"/>
+              </w:rPr>
+              <w:t>Browser</w:t>
+            </w:r>
+          </w:p>
+        </w:tc>
+        <w:tc>
+          <w:tcPr>
+            <w:tcW w:w="1350" w:type="dxa"/>
+          </w:tcPr>
+          <w:p>
+            <w:pPr>
+              <w:rPr>
+                <w:sz w:val="24"/>
+                <w:szCs w:val="24"/>
+              </w:rPr>
+            </w:pPr>
+            <w:r>
+              <w:rPr>
+                <w:sz w:val="24"/>
+                <w:szCs w:val="24"/>
+              </w:rPr>
+              <w:t>Yes</w:t>
+            </w:r>
+          </w:p>
+        </w:tc>
+        <w:tc>
+          <w:tcPr>
+            <w:tcW w:w="3081" w:type="dxa"/>
+          </w:tcPr>
+          <w:p>
+            <w:pPr>
+              <w:pStyle w:val="ListParagraph"/>
+              <w:numPr>
+                <w:ilvl w:val="0"/>
+                <w:numId w:val="12"/>
+              </w:numPr>
+              <w:rPr>
+                <w:sz w:val="24"/>
+                <w:szCs w:val="24"/>
+              </w:rPr>
+            </w:pPr>
+            <w:r>
+              <w:rPr>
+                <w:sz w:val="24"/>
+                <w:szCs w:val="24"/>
+              </w:rPr>
+              <w:t>Hyper Text Markup Language</w:t>
+            </w:r>
+          </w:p>
+          <w:p>
+            <w:pPr>
+              <w:pStyle w:val="ListParagraph"/>
+              <w:numPr>
+                <w:ilvl w:val="0"/>
+                <w:numId w:val="12"/>
+              </w:numPr>
+              <w:rPr>
+                <w:sz w:val="24"/>
+                <w:szCs w:val="24"/>
+              </w:rPr>
+            </w:pPr>
+            <w:r>
+              <w:rPr>
+                <w:sz w:val="24"/>
+                <w:szCs w:val="24"/>
+              </w:rPr>
+              <w:t>Used with CSS, JavaScript and other web content files</w:t>
+            </w:r>
+          </w:p>
+        </w:tc>
+      </w:tr>
+      <w:tr>
+        <w:tc>
+          <w:tcPr>
+            <w:tcW w:w="1798" w:type="dxa"/>
+          </w:tcPr>
+          <w:p>
+            <w:pPr>
+              <w:rPr>
+                <w:sz w:val="24"/>
+                <w:szCs w:val="24"/>
+              </w:rPr>
+            </w:pPr>
+            <w:r>
+              <w:rPr>
+                <w:sz w:val="24"/>
+                <w:szCs w:val="24"/>
+              </w:rPr>
+              <w:t>PHP3, PHP4, PHTML</w:t>
+            </w:r>
+          </w:p>
+        </w:tc>
+        <w:tc>
+          <w:tcPr>
+            <w:tcW w:w="1257" w:type="dxa"/>
+          </w:tcPr>
+          <w:p>
+            <w:pPr>
+              <w:rPr>
+                <w:sz w:val="24"/>
+                <w:szCs w:val="24"/>
+              </w:rPr>
+            </w:pPr>
+            <w:r>
+              <w:rPr>
+                <w:sz w:val="24"/>
+                <w:szCs w:val="24"/>
+              </w:rPr>
+              <w:t>Plain-text file for code</w:t>
+            </w:r>
+          </w:p>
+        </w:tc>
+        <w:tc>
+          <w:tcPr>
+            <w:tcW w:w="1530" w:type="dxa"/>
+          </w:tcPr>
+          <w:p>
+            <w:pPr>
+              <w:rPr>
+                <w:sz w:val="24"/>
+                <w:szCs w:val="24"/>
+              </w:rPr>
+            </w:pPr>
+            <w:r>
+              <w:rPr>
+                <w:sz w:val="24"/>
+                <w:szCs w:val="24"/>
+              </w:rPr>
+              <w:t>Code or text editors (VS Code)</w:t>
+            </w:r>
+          </w:p>
+        </w:tc>
+        <w:tc>
+          <w:tcPr>
+            <w:tcW w:w="1350" w:type="dxa"/>
+          </w:tcPr>
+          <w:p>
+            <w:pPr>
+              <w:rPr>
+                <w:sz w:val="24"/>
+                <w:szCs w:val="24"/>
+              </w:rPr>
+            </w:pPr>
+            <w:r>
+              <w:rPr>
+                <w:sz w:val="24"/>
+                <w:szCs w:val="24"/>
+              </w:rPr>
+              <w:t>Yes</w:t>
+            </w:r>
+          </w:p>
+        </w:tc>
+        <w:tc>
+          <w:tcPr>
+            <w:tcW w:w="3081" w:type="dxa"/>
+          </w:tcPr>
+          <w:p>
+            <w:pPr>
+              <w:pStyle w:val="ListParagraph"/>
+              <w:numPr>
+                <w:ilvl w:val="0"/>
+                <w:numId w:val="12"/>
+              </w:numPr>
+              <w:rPr>
+                <w:sz w:val="24"/>
+                <w:szCs w:val="24"/>
+              </w:rPr>
+            </w:pPr>
+            <w:r>
+              <w:rPr>
+                <w:sz w:val="24"/>
+                <w:szCs w:val="24"/>
+              </w:rPr>
+              <w:t>Used to develop web applications</w:t>
+            </w:r>
+          </w:p>
+          <w:p>
+            <w:pPr>
+              <w:pStyle w:val="ListParagraph"/>
+              <w:numPr>
+                <w:ilvl w:val="0"/>
+                <w:numId w:val="12"/>
+              </w:numPr>
+              <w:rPr>
+                <w:sz w:val="24"/>
+                <w:szCs w:val="24"/>
+              </w:rPr>
+            </w:pPr>
+            <w:r>
+              <w:rPr>
+                <w:sz w:val="24"/>
+                <w:szCs w:val="24"/>
+              </w:rPr>
+              <w:t>Processed by a PHP engine on web browser</w:t>
+            </w:r>
+          </w:p>
+          <w:p>
+            <w:pPr>
+              <w:pStyle w:val="ListParagraph"/>
+              <w:numPr>
+                <w:ilvl w:val="0"/>
+                <w:numId w:val="12"/>
+              </w:numPr>
+              <w:rPr>
+                <w:sz w:val="24"/>
+                <w:szCs w:val="24"/>
+              </w:rPr>
+            </w:pPr>
+            <w:r>
+              <w:rPr>
+                <w:sz w:val="24"/>
+                <w:szCs w:val="24"/>
+              </w:rPr>
+              <w:t>Can also be executed with command line</w:t>
+            </w:r>
+            <w:r>
+              <w:rPr>
+                <w:sz w:val="24"/>
+                <w:szCs w:val="24"/>
+              </w:rPr>
+              <w:t xml:space="preserve"> </w:t>
+            </w:r>
+          </w:p>
+        </w:tc>
+      </w:tr>
+      <w:tr>
+        <w:tc>
+          <w:tcPr>
+            <w:tcW w:w="1798" w:type="dxa"/>
+          </w:tcPr>
+          <w:p>
+            <w:pPr>
+              <w:rPr>
+                <w:sz w:val="24"/>
+                <w:szCs w:val="24"/>
+              </w:rPr>
+            </w:pPr>
+            <w:r>
+              <w:rPr>
+                <w:sz w:val="24"/>
+                <w:szCs w:val="24"/>
+              </w:rPr>
+              <w:t>SHTML</w:t>
+            </w:r>
+          </w:p>
+        </w:tc>
+        <w:tc>
+          <w:tcPr>
+            <w:tcW w:w="1257" w:type="dxa"/>
+          </w:tcPr>
+          <w:p>
+            <w:pPr>
+              <w:rPr>
+                <w:sz w:val="24"/>
+                <w:szCs w:val="24"/>
+              </w:rPr>
+            </w:pPr>
+            <w:r>
+              <w:rPr>
+                <w:sz w:val="24"/>
+                <w:szCs w:val="24"/>
+              </w:rPr>
+              <w:t>Document (plain text)</w:t>
+            </w:r>
+          </w:p>
+        </w:tc>
+        <w:tc>
+          <w:tcPr>
+            <w:tcW w:w="1530" w:type="dxa"/>
+          </w:tcPr>
+          <w:p>
+            <w:pPr>
+              <w:rPr>
+                <w:sz w:val="24"/>
+                <w:szCs w:val="24"/>
+              </w:rPr>
+            </w:pPr>
+            <w:r>
+              <w:rPr>
+                <w:sz w:val="24"/>
+                <w:szCs w:val="24"/>
+              </w:rPr>
+              <w:t>Code or text editors</w:t>
+            </w:r>
+          </w:p>
+        </w:tc>
+        <w:tc>
+          <w:tcPr>
+            <w:tcW w:w="1350" w:type="dxa"/>
+          </w:tcPr>
+          <w:p>
+            <w:pPr>
+              <w:rPr>
+                <w:sz w:val="24"/>
+                <w:szCs w:val="24"/>
+              </w:rPr>
+            </w:pPr>
+            <w:r>
+              <w:rPr>
+                <w:sz w:val="24"/>
+                <w:szCs w:val="24"/>
+              </w:rPr>
+              <w:t>Yes</w:t>
+            </w:r>
+          </w:p>
+        </w:tc>
+        <w:tc>
+          <w:tcPr>
+            <w:tcW w:w="3081" w:type="dxa"/>
+          </w:tcPr>
+          <w:p>
+            <w:pPr>
+              <w:pStyle w:val="ListParagraph"/>
+              <w:numPr>
+                <w:ilvl w:val="0"/>
+                <w:numId w:val="12"/>
+              </w:numPr>
+              <w:rPr>
+                <w:sz w:val="24"/>
+                <w:szCs w:val="24"/>
+              </w:rPr>
+            </w:pPr>
+            <w:r>
+              <w:rPr>
+                <w:sz w:val="24"/>
+                <w:szCs w:val="24"/>
+              </w:rPr>
+              <w:t>It’s an HTML file that includes server instructions</w:t>
+            </w:r>
+          </w:p>
+          <w:p>
+            <w:pPr>
+              <w:pStyle w:val="ListParagraph"/>
+              <w:numPr>
+                <w:ilvl w:val="0"/>
+                <w:numId w:val="12"/>
+              </w:numPr>
+              <w:rPr>
+                <w:sz w:val="24"/>
+                <w:szCs w:val="24"/>
+              </w:rPr>
+            </w:pPr>
+            <w:r>
+              <w:rPr>
+                <w:sz w:val="24"/>
+                <w:szCs w:val="24"/>
+              </w:rPr>
+              <w:t>Similar to ASP file</w:t>
+            </w:r>
+          </w:p>
+        </w:tc>
+      </w:tr>
+      <w:tr>
+        <w:tc>
+          <w:tcPr>
+            <w:tcW w:w="1798" w:type="dxa"/>
+          </w:tcPr>
+          <w:p>
+            <w:pPr>
+              <w:rPr>
+                <w:sz w:val="24"/>
+                <w:szCs w:val="24"/>
+              </w:rPr>
+            </w:pPr>
+            <w:r>
+              <w:rPr>
+                <w:sz w:val="24"/>
+                <w:szCs w:val="24"/>
+              </w:rPr>
+              <w:t>EML</w:t>
+            </w:r>
+          </w:p>
+        </w:tc>
+        <w:tc>
+          <w:tcPr>
+            <w:tcW w:w="1257" w:type="dxa"/>
+          </w:tcPr>
+          <w:p>
+            <w:pPr>
+              <w:rPr>
+                <w:sz w:val="24"/>
+                <w:szCs w:val="24"/>
+              </w:rPr>
+            </w:pPr>
+            <w:r>
+              <w:rPr>
+                <w:sz w:val="24"/>
+                <w:szCs w:val="24"/>
+              </w:rPr>
+              <w:t>Email</w:t>
+            </w:r>
+          </w:p>
+        </w:tc>
+        <w:tc>
+          <w:tcPr>
+            <w:tcW w:w="1530" w:type="dxa"/>
+          </w:tcPr>
+          <w:p>
+            <w:pPr>
+              <w:rPr>
+                <w:sz w:val="24"/>
+                <w:szCs w:val="24"/>
+              </w:rPr>
+            </w:pPr>
+            <w:r>
+              <w:rPr>
+                <w:sz w:val="24"/>
+                <w:szCs w:val="24"/>
+              </w:rPr>
+              <w:t>Mail programs like Outlook</w:t>
+            </w:r>
+          </w:p>
+        </w:tc>
+        <w:tc>
+          <w:tcPr>
+            <w:tcW w:w="1350" w:type="dxa"/>
+          </w:tcPr>
+          <w:p>
+            <w:pPr>
+              <w:rPr>
+                <w:sz w:val="24"/>
+                <w:szCs w:val="24"/>
+              </w:rPr>
+            </w:pPr>
+            <w:r>
+              <w:rPr>
+                <w:sz w:val="24"/>
+                <w:szCs w:val="24"/>
+              </w:rPr>
+              <w:t>Yes</w:t>
+            </w:r>
+          </w:p>
+        </w:tc>
+        <w:tc>
+          <w:tcPr>
+            <w:tcW w:w="3081" w:type="dxa"/>
+          </w:tcPr>
+          <w:p>
+            <w:pPr>
+              <w:pStyle w:val="ListParagraph"/>
+              <w:numPr>
+                <w:ilvl w:val="0"/>
+                <w:numId w:val="12"/>
+              </w:numPr>
+              <w:rPr>
+                <w:sz w:val="24"/>
+                <w:szCs w:val="24"/>
+              </w:rPr>
+            </w:pPr>
+            <w:r>
+              <w:rPr>
+                <w:sz w:val="24"/>
+                <w:szCs w:val="24"/>
+              </w:rPr>
+              <w:t>Standard for Outlook Express</w:t>
+            </w:r>
+          </w:p>
+          <w:p>
+            <w:pPr>
+              <w:pStyle w:val="ListParagraph"/>
+              <w:numPr>
+                <w:ilvl w:val="0"/>
+                <w:numId w:val="12"/>
+              </w:numPr>
+              <w:rPr>
+                <w:sz w:val="24"/>
+                <w:szCs w:val="24"/>
+              </w:rPr>
+            </w:pPr>
+            <w:r>
+              <w:rPr>
+                <w:sz w:val="24"/>
+                <w:szCs w:val="24"/>
+              </w:rPr>
+              <w:t>Used to store email files</w:t>
+            </w:r>
+          </w:p>
+          <w:p>
+            <w:pPr>
+              <w:pStyle w:val="ListParagraph"/>
+              <w:numPr>
+                <w:ilvl w:val="0"/>
+                <w:numId w:val="12"/>
+              </w:numPr>
+              <w:rPr>
+                <w:sz w:val="24"/>
+                <w:szCs w:val="24"/>
+              </w:rPr>
+            </w:pPr>
+            <w:r>
+              <w:rPr>
+                <w:sz w:val="24"/>
+                <w:szCs w:val="24"/>
+              </w:rPr>
+              <w:t>Stores each message as a file</w:t>
+            </w:r>
+          </w:p>
+        </w:tc>
+      </w:tr>
+      <w:tr>
+        <w:tc>
+          <w:tcPr>
+            <w:tcW w:w="1798" w:type="dxa"/>
+          </w:tcPr>
+          <w:p>
+            <w:pPr>
+              <w:rPr>
+                <w:sz w:val="24"/>
+                <w:szCs w:val="24"/>
+              </w:rPr>
+            </w:pPr>
+            <w:r>
+              <w:rPr>
+                <w:sz w:val="24"/>
+                <w:szCs w:val="24"/>
+              </w:rPr>
+              <w:t>DBX</w:t>
+            </w:r>
+          </w:p>
+        </w:tc>
+        <w:tc>
+          <w:tcPr>
+            <w:tcW w:w="1257" w:type="dxa"/>
+          </w:tcPr>
+          <w:p>
+            <w:pPr>
+              <w:rPr>
+                <w:sz w:val="24"/>
+                <w:szCs w:val="24"/>
+              </w:rPr>
+            </w:pPr>
+            <w:r>
+              <w:rPr>
+                <w:sz w:val="24"/>
+                <w:szCs w:val="24"/>
+              </w:rPr>
+              <w:t>Email</w:t>
+            </w:r>
+          </w:p>
+        </w:tc>
+        <w:tc>
+          <w:tcPr>
+            <w:tcW w:w="1530" w:type="dxa"/>
+          </w:tcPr>
+          <w:p>
+            <w:pPr>
+              <w:rPr>
+                <w:sz w:val="24"/>
+                <w:szCs w:val="24"/>
+              </w:rPr>
+            </w:pPr>
+            <w:r>
+              <w:rPr>
+                <w:sz w:val="24"/>
+                <w:szCs w:val="24"/>
+              </w:rPr>
+              <w:t>Outlook</w:t>
+            </w:r>
+          </w:p>
+        </w:tc>
+        <w:tc>
+          <w:tcPr>
+            <w:tcW w:w="1350" w:type="dxa"/>
+          </w:tcPr>
+          <w:p>
+            <w:pPr>
+              <w:rPr>
+                <w:sz w:val="24"/>
+                <w:szCs w:val="24"/>
+              </w:rPr>
+            </w:pPr>
+            <w:r>
+              <w:rPr>
+                <w:sz w:val="24"/>
+                <w:szCs w:val="24"/>
+              </w:rPr>
+              <w:t>Yes</w:t>
+            </w:r>
+          </w:p>
+        </w:tc>
+        <w:tc>
+          <w:tcPr>
+            <w:tcW w:w="3081" w:type="dxa"/>
+          </w:tcPr>
+          <w:p>
+            <w:pPr>
+              <w:pStyle w:val="ListParagraph"/>
+              <w:numPr>
+                <w:ilvl w:val="0"/>
+                <w:numId w:val="12"/>
+              </w:numPr>
+              <w:rPr>
+                <w:sz w:val="24"/>
+                <w:szCs w:val="24"/>
+              </w:rPr>
+            </w:pPr>
+            <w:r>
+              <w:rPr>
+                <w:sz w:val="24"/>
+                <w:szCs w:val="24"/>
+              </w:rPr>
+              <w:t>Contains messages for a mailbox</w:t>
+            </w:r>
+          </w:p>
+          <w:p>
+            <w:pPr>
+              <w:pStyle w:val="ListParagraph"/>
+              <w:numPr>
+                <w:ilvl w:val="0"/>
+                <w:numId w:val="12"/>
+              </w:numPr>
+              <w:rPr>
+                <w:sz w:val="24"/>
+                <w:szCs w:val="24"/>
+              </w:rPr>
+            </w:pPr>
+            <w:r>
+              <w:rPr>
+                <w:sz w:val="24"/>
+                <w:szCs w:val="24"/>
+              </w:rPr>
+              <w:t>Created by Outlook Express</w:t>
+            </w:r>
+          </w:p>
+        </w:tc>
+      </w:tr>
+      <w:tr>
+        <w:tc>
+          <w:tcPr>
+            <w:tcW w:w="1798" w:type="dxa"/>
+          </w:tcPr>
+          <w:p>
+            <w:pPr>
+              <w:rPr>
+                <w:sz w:val="24"/>
+                <w:szCs w:val="24"/>
+              </w:rPr>
+            </w:pPr>
+            <w:r>
+              <w:rPr>
+                <w:sz w:val="24"/>
+                <w:szCs w:val="24"/>
+              </w:rPr>
+              <w:t>PST</w:t>
+            </w:r>
+          </w:p>
+        </w:tc>
+        <w:tc>
+          <w:tcPr>
+            <w:tcW w:w="1257" w:type="dxa"/>
+          </w:tcPr>
+          <w:p>
+            <w:pPr>
+              <w:rPr>
+                <w:sz w:val="24"/>
+                <w:szCs w:val="24"/>
+              </w:rPr>
+            </w:pPr>
+            <w:r>
+              <w:rPr>
+                <w:sz w:val="24"/>
+                <w:szCs w:val="24"/>
+              </w:rPr>
+              <w:t>Message and mail</w:t>
+            </w:r>
+          </w:p>
+        </w:tc>
+        <w:tc>
+          <w:tcPr>
+            <w:tcW w:w="1530" w:type="dxa"/>
+          </w:tcPr>
+          <w:p>
+            <w:pPr>
+              <w:rPr>
+                <w:sz w:val="24"/>
+                <w:szCs w:val="24"/>
+              </w:rPr>
+            </w:pPr>
+            <w:r>
+              <w:rPr>
+                <w:sz w:val="24"/>
+                <w:szCs w:val="24"/>
+              </w:rPr>
+              <w:t>Microsoft Outlook, Exchange Client and Messaging</w:t>
+            </w:r>
+          </w:p>
+        </w:tc>
+        <w:tc>
+          <w:tcPr>
+            <w:tcW w:w="1350" w:type="dxa"/>
+          </w:tcPr>
+          <w:p>
+            <w:pPr>
+              <w:rPr>
+                <w:sz w:val="24"/>
+                <w:szCs w:val="24"/>
+              </w:rPr>
+            </w:pPr>
+            <w:r>
+              <w:rPr>
+                <w:sz w:val="24"/>
+                <w:szCs w:val="24"/>
+              </w:rPr>
+              <w:t>Yes</w:t>
+            </w:r>
+          </w:p>
+        </w:tc>
+        <w:tc>
+          <w:tcPr>
+            <w:tcW w:w="3081" w:type="dxa"/>
+          </w:tcPr>
+          <w:p>
+            <w:pPr>
+              <w:pStyle w:val="ListParagraph"/>
+              <w:numPr>
+                <w:ilvl w:val="0"/>
+                <w:numId w:val="12"/>
+              </w:numPr>
+              <w:rPr>
+                <w:sz w:val="24"/>
+                <w:szCs w:val="24"/>
+              </w:rPr>
+            </w:pPr>
+            <w:r>
+              <w:rPr>
+                <w:sz w:val="24"/>
+                <w:szCs w:val="24"/>
+              </w:rPr>
+              <w:t>Personal Storage Table</w:t>
+            </w:r>
+          </w:p>
+          <w:p>
+            <w:pPr>
+              <w:pStyle w:val="ListParagraph"/>
+              <w:numPr>
+                <w:ilvl w:val="0"/>
+                <w:numId w:val="12"/>
+              </w:numPr>
+              <w:rPr>
+                <w:sz w:val="24"/>
+                <w:szCs w:val="24"/>
+              </w:rPr>
+            </w:pPr>
+            <w:r>
+              <w:rPr>
+                <w:sz w:val="24"/>
+                <w:szCs w:val="24"/>
+              </w:rPr>
+              <w:t>Used to store copies of messages, calendar events etc.</w:t>
+            </w:r>
+          </w:p>
+        </w:tc>
+      </w:tr>
+      <w:tr>
+        <w:tc>
+          <w:tcPr>
+            <w:tcW w:w="1798" w:type="dxa"/>
+          </w:tcPr>
+          <w:p>
+            <w:pPr>
+              <w:rPr>
+                <w:sz w:val="24"/>
+                <w:szCs w:val="24"/>
+              </w:rPr>
+            </w:pPr>
+          </w:p>
+        </w:tc>
+        <w:tc>
+          <w:tcPr>
+            <w:tcW w:w="1257" w:type="dxa"/>
+          </w:tcPr>
+          <w:p>
+            <w:pPr>
+              <w:rPr>
+                <w:sz w:val="24"/>
+                <w:szCs w:val="24"/>
+              </w:rPr>
+            </w:pPr>
+          </w:p>
+        </w:tc>
+        <w:tc>
+          <w:tcPr>
+            <w:tcW w:w="1530" w:type="dxa"/>
+          </w:tcPr>
+          <w:p>
+            <w:pPr>
+              <w:rPr>
+                <w:sz w:val="24"/>
+                <w:szCs w:val="24"/>
+              </w:rPr>
+            </w:pPr>
+          </w:p>
+        </w:tc>
+        <w:tc>
+          <w:tcPr>
+            <w:tcW w:w="1350" w:type="dxa"/>
+          </w:tcPr>
+          <w:p>
+            <w:pPr>
+              <w:rPr>
+                <w:sz w:val="24"/>
+                <w:szCs w:val="24"/>
+              </w:rPr>
+            </w:pPr>
+          </w:p>
+        </w:tc>
+        <w:tc>
+          <w:tcPr>
+            <w:tcW w:w="3081" w:type="dxa"/>
+          </w:tcPr>
+          <w:p>
+            <w:pPr>
+              <w:pStyle w:val="ListParagraph"/>
+              <w:numPr>
+                <w:ilvl w:val="0"/>
+                <w:numId w:val="12"/>
+              </w:numPr>
+              <w:rPr>
+                <w:sz w:val="24"/>
+                <w:szCs w:val="24"/>
+              </w:rPr>
+            </w:pPr>
+          </w:p>
+        </w:tc>
+      </w:tr>
+      <w:tr>
+        <w:tc>
+          <w:tcPr>
+            <w:tcW w:w="1798" w:type="dxa"/>
+          </w:tcPr>
+          <w:p>
+            <w:pPr>
+              <w:rPr>
+                <w:sz w:val="24"/>
+                <w:szCs w:val="24"/>
+              </w:rPr>
+            </w:pPr>
           </w:p>
         </w:tc>
         <w:tc>
@@ -2043,2520 +3497,6 @@
           <w:u w:val="single"/>
         </w:rPr>
       </w:pPr>
-    </w:p>
-    <w:p>
-      <w:pPr>
-        <w:rPr>
-          <w:b/>
-          <w:bCs/>
-          <w:sz w:val="28"/>
-          <w:szCs w:val="28"/>
-          <w:u w:val="single"/>
-        </w:rPr>
-      </w:pPr>
-    </w:p>
-    <w:p>
-      <w:pPr>
-        <w:rPr>
-          <w:b/>
-          <w:bCs/>
-          <w:sz w:val="28"/>
-          <w:szCs w:val="28"/>
-          <w:u w:val="single"/>
-        </w:rPr>
-      </w:pPr>
-      <w:r>
-        <w:rPr>
-          <w:b/>
-          <w:bCs/>
-          <w:sz w:val="28"/>
-          <w:szCs w:val="28"/>
-          <w:u w:val="single"/>
-        </w:rPr>
-        <w:t>JPG and JPEG</w:t>
-      </w:r>
-    </w:p>
-    <w:p>
-      <w:pPr>
-        <w:spacing w:after="0"/>
-        <w:rPr>
-          <w:b/>
-          <w:bCs/>
-          <w:sz w:val="24"/>
-          <w:szCs w:val="24"/>
-        </w:rPr>
-      </w:pPr>
-      <w:r>
-        <w:rPr>
-          <w:b/>
-          <w:bCs/>
-          <w:sz w:val="24"/>
-          <w:szCs w:val="24"/>
-        </w:rPr>
-        <w:t>Type of file</w:t>
-      </w:r>
-    </w:p>
-    <w:p>
-      <w:pPr>
-        <w:rPr>
-          <w:sz w:val="24"/>
-          <w:szCs w:val="24"/>
-        </w:rPr>
-      </w:pPr>
-      <w:r>
-        <w:rPr>
-          <w:sz w:val="24"/>
-          <w:szCs w:val="24"/>
-        </w:rPr>
-        <w:t>Images</w:t>
-      </w:r>
-    </w:p>
-    <w:p>
-      <w:pPr>
-        <w:spacing w:after="0"/>
-        <w:rPr>
-          <w:b/>
-          <w:bCs/>
-          <w:sz w:val="24"/>
-          <w:szCs w:val="24"/>
-        </w:rPr>
-      </w:pPr>
-      <w:r>
-        <w:rPr>
-          <w:b/>
-          <w:bCs/>
-          <w:sz w:val="24"/>
-          <w:szCs w:val="24"/>
-        </w:rPr>
-        <w:t>DESCRIPTION</w:t>
-      </w:r>
-    </w:p>
-    <w:p>
-      <w:pPr>
-        <w:rPr>
-          <w:sz w:val="24"/>
-          <w:szCs w:val="24"/>
-        </w:rPr>
-      </w:pPr>
-      <w:r>
-        <w:rPr>
-          <w:sz w:val="24"/>
-          <w:szCs w:val="24"/>
-        </w:rPr>
-        <w:t xml:space="preserve">Commonly used </w:t>
-      </w:r>
-      <w:r>
-        <w:rPr>
-          <w:sz w:val="24"/>
-          <w:szCs w:val="24"/>
-        </w:rPr>
-        <w:t xml:space="preserve">method of lossy compression of digital images. Typically used with </w:t>
-      </w:r>
-    </w:p>
-    <w:p>
-      <w:pPr>
-        <w:rPr>
-          <w:b/>
-          <w:bCs/>
-          <w:color w:val="2F5496" w:themeColor="accent1" w:themeShade="BF"/>
-          <w:sz w:val="28"/>
-          <w:szCs w:val="28"/>
-          <w:u w:val="single"/>
-        </w:rPr>
-      </w:pPr>
-    </w:p>
-    <w:p>
-      <w:pPr>
-        <w:rPr>
-          <w:b/>
-          <w:bCs/>
-          <w:color w:val="2F5496" w:themeColor="accent1" w:themeShade="BF"/>
-          <w:sz w:val="28"/>
-          <w:szCs w:val="28"/>
-          <w:u w:val="single"/>
-        </w:rPr>
-      </w:pPr>
-    </w:p>
-    <w:p>
-      <w:pPr>
-        <w:spacing w:after="0"/>
-        <w:rPr>
-          <w:b/>
-          <w:bCs/>
-          <w:sz w:val="28"/>
-          <w:szCs w:val="28"/>
-          <w:u w:val="single"/>
-        </w:rPr>
-      </w:pPr>
-      <w:r>
-        <w:rPr>
-          <w:b/>
-          <w:bCs/>
-          <w:sz w:val="28"/>
-          <w:szCs w:val="28"/>
-          <w:u w:val="single"/>
-        </w:rPr>
-        <w:t>cd</w:t>
-      </w:r>
-    </w:p>
-    <w:p>
-      <w:pPr>
-        <w:spacing w:after="0"/>
-        <w:rPr>
-          <w:b/>
-          <w:bCs/>
-          <w:sz w:val="24"/>
-          <w:szCs w:val="24"/>
-        </w:rPr>
-      </w:pPr>
-      <w:r>
-        <w:rPr>
-          <w:b/>
-          <w:bCs/>
-          <w:sz w:val="24"/>
-          <w:szCs w:val="24"/>
-        </w:rPr>
-        <w:lastRenderedPageBreak/>
-        <w:t>OUTPUT</w:t>
-      </w:r>
-    </w:p>
-    <w:p>
-      <w:pPr>
-        <w:rPr>
-          <w:sz w:val="24"/>
-          <w:szCs w:val="24"/>
-        </w:rPr>
-      </w:pPr>
-      <w:r>
-        <w:rPr>
-          <w:noProof/>
-          <w:sz w:val="24"/>
-          <w:szCs w:val="24"/>
-        </w:rPr>
-        <w:drawing>
-          <wp:inline distT="0" distB="0" distL="0" distR="0" wp14:anchorId="42721153" wp14:editId="314B7742">
-            <wp:extent cx="3314700" cy="1149199"/>
-            <wp:effectExtent l="0" t="0" r="0" b="0"/>
-            <wp:docPr id="7" name="Picture 7"/>
-            <wp:cNvGraphicFramePr>
-              <a:graphicFrameLocks xmlns:a="http://schemas.openxmlformats.org/drawingml/2006/main" noChangeAspect="1"/>
-            </wp:cNvGraphicFramePr>
-            <a:graphic xmlns:a="http://schemas.openxmlformats.org/drawingml/2006/main">
-              <a:graphicData uri="http://schemas.openxmlformats.org/drawingml/2006/picture">
-                <pic:pic xmlns:pic="http://schemas.openxmlformats.org/drawingml/2006/picture">
-                  <pic:nvPicPr>
-                    <pic:cNvPr id="1" name=""/>
-                    <pic:cNvPicPr/>
-                  </pic:nvPicPr>
-                  <pic:blipFill>
-                    <a:blip r:embed="rId8"/>
-                    <a:stretch>
-                      <a:fillRect/>
-                    </a:stretch>
-                  </pic:blipFill>
-                  <pic:spPr>
-                    <a:xfrm>
-                      <a:off x="0" y="0"/>
-                      <a:ext cx="3332550" cy="1155388"/>
-                    </a:xfrm>
-                    <a:prstGeom prst="rect">
-                      <a:avLst/>
-                    </a:prstGeom>
-                  </pic:spPr>
-                </pic:pic>
-              </a:graphicData>
-            </a:graphic>
-          </wp:inline>
-        </w:drawing>
-      </w:r>
-    </w:p>
-    <w:p>
-      <w:pPr>
-        <w:spacing w:after="0"/>
-        <w:rPr>
-          <w:b/>
-          <w:bCs/>
-          <w:sz w:val="24"/>
-          <w:szCs w:val="24"/>
-        </w:rPr>
-      </w:pPr>
-      <w:r>
-        <w:rPr>
-          <w:b/>
-          <w:bCs/>
-          <w:sz w:val="24"/>
-          <w:szCs w:val="24"/>
-        </w:rPr>
-        <w:t>DESCRIPTION</w:t>
-      </w:r>
-    </w:p>
-    <w:p>
-      <w:pPr>
-        <w:rPr>
-          <w:sz w:val="24"/>
-          <w:szCs w:val="24"/>
-        </w:rPr>
-      </w:pPr>
-      <w:r>
-        <w:rPr>
-          <w:sz w:val="24"/>
-          <w:szCs w:val="24"/>
-        </w:rPr>
-        <w:t>Used to change the working directory</w:t>
-      </w:r>
-      <w:r>
-        <w:rPr>
-          <w:sz w:val="24"/>
-          <w:szCs w:val="24"/>
-        </w:rPr>
-        <w:t>.</w:t>
-      </w:r>
-    </w:p>
-    <w:p>
-      <w:pPr>
-        <w:spacing w:after="0"/>
-        <w:rPr>
-          <w:b/>
-          <w:bCs/>
-          <w:sz w:val="28"/>
-          <w:szCs w:val="28"/>
-          <w:u w:val="single"/>
-        </w:rPr>
-      </w:pPr>
-      <w:r>
-        <w:rPr>
-          <w:b/>
-          <w:bCs/>
-          <w:sz w:val="28"/>
-          <w:szCs w:val="28"/>
-          <w:u w:val="single"/>
-        </w:rPr>
-        <w:t>md</w:t>
-      </w:r>
-    </w:p>
-    <w:p>
-      <w:pPr>
-        <w:spacing w:after="0"/>
-        <w:rPr>
-          <w:b/>
-          <w:bCs/>
-          <w:sz w:val="24"/>
-          <w:szCs w:val="24"/>
-        </w:rPr>
-      </w:pPr>
-      <w:r>
-        <w:rPr>
-          <w:b/>
-          <w:bCs/>
-          <w:sz w:val="24"/>
-          <w:szCs w:val="24"/>
-        </w:rPr>
-        <w:t>OUTPUT</w:t>
-      </w:r>
-    </w:p>
-    <w:p>
-      <w:pPr>
-        <w:rPr>
-          <w:sz w:val="24"/>
-          <w:szCs w:val="24"/>
-        </w:rPr>
-      </w:pPr>
-      <w:r>
-        <w:rPr>
-          <w:noProof/>
-          <w:sz w:val="24"/>
-          <w:szCs w:val="24"/>
-        </w:rPr>
-        <w:drawing>
-          <wp:inline distT="0" distB="0" distL="0" distR="0" wp14:anchorId="22B1F786" wp14:editId="1279BF96">
-            <wp:extent cx="4181475" cy="2224623"/>
-            <wp:effectExtent l="0" t="0" r="0" b="4445"/>
-            <wp:docPr id="10" name="Picture 10"/>
-            <wp:cNvGraphicFramePr>
-              <a:graphicFrameLocks xmlns:a="http://schemas.openxmlformats.org/drawingml/2006/main" noChangeAspect="1"/>
-            </wp:cNvGraphicFramePr>
-            <a:graphic xmlns:a="http://schemas.openxmlformats.org/drawingml/2006/main">
-              <a:graphicData uri="http://schemas.openxmlformats.org/drawingml/2006/picture">
-                <pic:pic xmlns:pic="http://schemas.openxmlformats.org/drawingml/2006/picture">
-                  <pic:nvPicPr>
-                    <pic:cNvPr id="1" name=""/>
-                    <pic:cNvPicPr/>
-                  </pic:nvPicPr>
-                  <pic:blipFill>
-                    <a:blip r:embed="rId9"/>
-                    <a:stretch>
-                      <a:fillRect/>
-                    </a:stretch>
-                  </pic:blipFill>
-                  <pic:spPr>
-                    <a:xfrm>
-                      <a:off x="0" y="0"/>
-                      <a:ext cx="4192077" cy="2230264"/>
-                    </a:xfrm>
-                    <a:prstGeom prst="rect">
-                      <a:avLst/>
-                    </a:prstGeom>
-                  </pic:spPr>
-                </pic:pic>
-              </a:graphicData>
-            </a:graphic>
-          </wp:inline>
-        </w:drawing>
-      </w:r>
-    </w:p>
-    <w:p>
-      <w:pPr>
-        <w:spacing w:after="0"/>
-        <w:rPr>
-          <w:b/>
-          <w:bCs/>
-          <w:sz w:val="24"/>
-          <w:szCs w:val="24"/>
-        </w:rPr>
-      </w:pPr>
-      <w:r>
-        <w:rPr>
-          <w:b/>
-          <w:bCs/>
-          <w:sz w:val="24"/>
-          <w:szCs w:val="24"/>
-        </w:rPr>
-        <w:t>DESCRIPTION</w:t>
-      </w:r>
-    </w:p>
-    <w:p>
-      <w:pPr>
-        <w:rPr>
-          <w:sz w:val="24"/>
-          <w:szCs w:val="24"/>
-        </w:rPr>
-      </w:pPr>
-      <w:r>
-        <w:rPr>
-          <w:sz w:val="24"/>
-          <w:szCs w:val="24"/>
-        </w:rPr>
-        <w:t>Used to make a new empty directory.</w:t>
-      </w:r>
-    </w:p>
-    <w:p>
-      <w:pPr>
-        <w:spacing w:after="0"/>
-        <w:rPr>
-          <w:b/>
-          <w:bCs/>
-          <w:sz w:val="28"/>
-          <w:szCs w:val="28"/>
-          <w:u w:val="single"/>
-        </w:rPr>
-      </w:pPr>
-      <w:r>
-        <w:rPr>
-          <w:b/>
-          <w:bCs/>
-          <w:sz w:val="28"/>
-          <w:szCs w:val="28"/>
-          <w:u w:val="single"/>
-        </w:rPr>
-        <w:t>rd</w:t>
-      </w:r>
-    </w:p>
-    <w:p>
-      <w:pPr>
-        <w:spacing w:after="0"/>
-        <w:rPr>
-          <w:b/>
-          <w:bCs/>
-          <w:sz w:val="24"/>
-          <w:szCs w:val="24"/>
-        </w:rPr>
-      </w:pPr>
-      <w:r>
-        <w:rPr>
-          <w:b/>
-          <w:bCs/>
-          <w:sz w:val="24"/>
-          <w:szCs w:val="24"/>
-        </w:rPr>
-        <w:t>OUTPUT</w:t>
-      </w:r>
-    </w:p>
-    <w:p>
-      <w:pPr>
-        <w:rPr>
-          <w:sz w:val="24"/>
-          <w:szCs w:val="24"/>
-        </w:rPr>
-      </w:pPr>
-      <w:r>
-        <w:rPr>
-          <w:noProof/>
-          <w:sz w:val="24"/>
-          <w:szCs w:val="24"/>
-        </w:rPr>
-        <w:drawing>
-          <wp:inline distT="0" distB="0" distL="0" distR="0" wp14:anchorId="02926A04" wp14:editId="18D8F7AF">
-            <wp:extent cx="4010025" cy="2422630"/>
-            <wp:effectExtent l="0" t="0" r="0" b="0"/>
-            <wp:docPr id="12" name="Picture 12"/>
-            <wp:cNvGraphicFramePr>
-              <a:graphicFrameLocks xmlns:a="http://schemas.openxmlformats.org/drawingml/2006/main" noChangeAspect="1"/>
-            </wp:cNvGraphicFramePr>
-            <a:graphic xmlns:a="http://schemas.openxmlformats.org/drawingml/2006/main">
-              <a:graphicData uri="http://schemas.openxmlformats.org/drawingml/2006/picture">
-                <pic:pic xmlns:pic="http://schemas.openxmlformats.org/drawingml/2006/picture">
-                  <pic:nvPicPr>
-                    <pic:cNvPr id="1" name=""/>
-                    <pic:cNvPicPr/>
-                  </pic:nvPicPr>
-                  <pic:blipFill>
-                    <a:blip r:embed="rId10"/>
-                    <a:stretch>
-                      <a:fillRect/>
-                    </a:stretch>
-                  </pic:blipFill>
-                  <pic:spPr>
-                    <a:xfrm>
-                      <a:off x="0" y="0"/>
-                      <a:ext cx="4031473" cy="2435588"/>
-                    </a:xfrm>
-                    <a:prstGeom prst="rect">
-                      <a:avLst/>
-                    </a:prstGeom>
-                  </pic:spPr>
-                </pic:pic>
-              </a:graphicData>
-            </a:graphic>
-          </wp:inline>
-        </w:drawing>
-      </w:r>
-    </w:p>
-    <w:p>
-      <w:pPr>
-        <w:spacing w:after="0"/>
-        <w:rPr>
-          <w:b/>
-          <w:bCs/>
-          <w:sz w:val="24"/>
-          <w:szCs w:val="24"/>
-        </w:rPr>
-      </w:pPr>
-      <w:r>
-        <w:rPr>
-          <w:b/>
-          <w:bCs/>
-          <w:sz w:val="24"/>
-          <w:szCs w:val="24"/>
-        </w:rPr>
-        <w:t>DESCRIPTION</w:t>
-      </w:r>
-    </w:p>
-    <w:p>
-      <w:pPr>
-        <w:rPr>
-          <w:sz w:val="24"/>
-          <w:szCs w:val="24"/>
-        </w:rPr>
-      </w:pPr>
-      <w:r>
-        <w:rPr>
-          <w:sz w:val="24"/>
-          <w:szCs w:val="24"/>
-        </w:rPr>
-        <w:t>Used to make remove a directory and its contents.</w:t>
-      </w:r>
-    </w:p>
-    <w:p>
-      <w:pPr>
-        <w:spacing w:after="0"/>
-        <w:rPr>
-          <w:b/>
-          <w:bCs/>
-          <w:sz w:val="28"/>
-          <w:szCs w:val="28"/>
-          <w:u w:val="single"/>
-        </w:rPr>
-      </w:pPr>
-      <w:r>
-        <w:rPr>
-          <w:b/>
-          <w:bCs/>
-          <w:sz w:val="28"/>
-          <w:szCs w:val="28"/>
-          <w:u w:val="single"/>
-        </w:rPr>
-        <w:lastRenderedPageBreak/>
-        <w:t>copy</w:t>
-      </w:r>
-    </w:p>
-    <w:p>
-      <w:pPr>
-        <w:spacing w:after="0"/>
-        <w:rPr>
-          <w:b/>
-          <w:bCs/>
-          <w:sz w:val="24"/>
-          <w:szCs w:val="24"/>
-        </w:rPr>
-      </w:pPr>
-      <w:r>
-        <w:rPr>
-          <w:b/>
-          <w:bCs/>
-          <w:sz w:val="24"/>
-          <w:szCs w:val="24"/>
-        </w:rPr>
-        <w:t>OUTPUT</w:t>
-      </w:r>
-    </w:p>
-    <w:p>
-      <w:pPr>
-        <w:rPr>
-          <w:sz w:val="24"/>
-          <w:szCs w:val="24"/>
-        </w:rPr>
-      </w:pPr>
-      <w:r>
-        <w:rPr>
-          <w:noProof/>
-          <w:sz w:val="24"/>
-          <w:szCs w:val="24"/>
-        </w:rPr>
-        <w:drawing>
-          <wp:inline distT="0" distB="0" distL="0" distR="0" wp14:anchorId="49113FFC" wp14:editId="4F3246DC">
-            <wp:extent cx="4100643" cy="2495550"/>
-            <wp:effectExtent l="0" t="0" r="0" b="0"/>
-            <wp:docPr id="14" name="Picture 14"/>
-            <wp:cNvGraphicFramePr>
-              <a:graphicFrameLocks xmlns:a="http://schemas.openxmlformats.org/drawingml/2006/main" noChangeAspect="1"/>
-            </wp:cNvGraphicFramePr>
-            <a:graphic xmlns:a="http://schemas.openxmlformats.org/drawingml/2006/main">
-              <a:graphicData uri="http://schemas.openxmlformats.org/drawingml/2006/picture">
-                <pic:pic xmlns:pic="http://schemas.openxmlformats.org/drawingml/2006/picture">
-                  <pic:nvPicPr>
-                    <pic:cNvPr id="1" name=""/>
-                    <pic:cNvPicPr/>
-                  </pic:nvPicPr>
-                  <pic:blipFill>
-                    <a:blip r:embed="rId11"/>
-                    <a:stretch>
-                      <a:fillRect/>
-                    </a:stretch>
-                  </pic:blipFill>
-                  <pic:spPr>
-                    <a:xfrm>
-                      <a:off x="0" y="0"/>
-                      <a:ext cx="4111892" cy="2502396"/>
-                    </a:xfrm>
-                    <a:prstGeom prst="rect">
-                      <a:avLst/>
-                    </a:prstGeom>
-                  </pic:spPr>
-                </pic:pic>
-              </a:graphicData>
-            </a:graphic>
-          </wp:inline>
-        </w:drawing>
-      </w:r>
-    </w:p>
-    <w:p>
-      <w:pPr>
-        <w:spacing w:after="0"/>
-        <w:rPr>
-          <w:b/>
-          <w:bCs/>
-          <w:sz w:val="24"/>
-          <w:szCs w:val="24"/>
-        </w:rPr>
-      </w:pPr>
-      <w:r>
-        <w:rPr>
-          <w:b/>
-          <w:bCs/>
-          <w:sz w:val="24"/>
-          <w:szCs w:val="24"/>
-        </w:rPr>
-        <w:t>DESCRIPTION</w:t>
-      </w:r>
-    </w:p>
-    <w:p>
-      <w:pPr>
-        <w:rPr>
-          <w:sz w:val="24"/>
-          <w:szCs w:val="24"/>
-        </w:rPr>
-      </w:pPr>
-      <w:r>
-        <w:rPr>
-          <w:sz w:val="24"/>
-          <w:szCs w:val="24"/>
-        </w:rPr>
-        <w:t xml:space="preserve">Used to </w:t>
-      </w:r>
-      <w:r>
-        <w:rPr>
-          <w:sz w:val="24"/>
-          <w:szCs w:val="24"/>
-        </w:rPr>
-        <w:t>copy files</w:t>
-      </w:r>
-      <w:r>
-        <w:rPr>
-          <w:sz w:val="24"/>
-          <w:szCs w:val="24"/>
-        </w:rPr>
-        <w:t>.</w:t>
-      </w:r>
-      <w:r>
-        <w:rPr>
-          <w:sz w:val="24"/>
-          <w:szCs w:val="24"/>
-        </w:rPr>
-        <w:t xml:space="preserve"> In the above picture, hello.txt was copied and saved as hello2 in the same directory.</w:t>
-      </w:r>
-    </w:p>
-    <w:p>
-      <w:pPr>
-        <w:spacing w:after="0"/>
-        <w:rPr>
-          <w:b/>
-          <w:bCs/>
-          <w:sz w:val="28"/>
-          <w:szCs w:val="28"/>
-          <w:u w:val="single"/>
-        </w:rPr>
-      </w:pPr>
-      <w:r>
-        <w:rPr>
-          <w:b/>
-          <w:bCs/>
-          <w:sz w:val="28"/>
-          <w:szCs w:val="28"/>
-          <w:u w:val="single"/>
-        </w:rPr>
-        <w:t>date</w:t>
-      </w:r>
-    </w:p>
-    <w:p>
-      <w:pPr>
-        <w:spacing w:after="0"/>
-        <w:rPr>
-          <w:b/>
-          <w:bCs/>
-          <w:sz w:val="24"/>
-          <w:szCs w:val="24"/>
-        </w:rPr>
-      </w:pPr>
-      <w:r>
-        <w:rPr>
-          <w:b/>
-          <w:bCs/>
-          <w:sz w:val="24"/>
-          <w:szCs w:val="24"/>
-        </w:rPr>
-        <w:t>OUTPUT</w:t>
-      </w:r>
-    </w:p>
-    <w:p>
-      <w:pPr>
-        <w:rPr>
-          <w:sz w:val="24"/>
-          <w:szCs w:val="24"/>
-        </w:rPr>
-      </w:pPr>
-      <w:r>
-        <w:rPr>
-          <w:noProof/>
-          <w:sz w:val="24"/>
-          <w:szCs w:val="24"/>
-        </w:rPr>
-        <w:drawing>
-          <wp:inline distT="0" distB="0" distL="0" distR="0" wp14:anchorId="2225C8E5" wp14:editId="223EAD89">
-            <wp:extent cx="3178479" cy="1000125"/>
-            <wp:effectExtent l="0" t="0" r="3175" b="0"/>
-            <wp:docPr id="16" name="Picture 16"/>
-            <wp:cNvGraphicFramePr>
-              <a:graphicFrameLocks xmlns:a="http://schemas.openxmlformats.org/drawingml/2006/main" noChangeAspect="1"/>
-            </wp:cNvGraphicFramePr>
-            <a:graphic xmlns:a="http://schemas.openxmlformats.org/drawingml/2006/main">
-              <a:graphicData uri="http://schemas.openxmlformats.org/drawingml/2006/picture">
-                <pic:pic xmlns:pic="http://schemas.openxmlformats.org/drawingml/2006/picture">
-                  <pic:nvPicPr>
-                    <pic:cNvPr id="1" name=""/>
-                    <pic:cNvPicPr/>
-                  </pic:nvPicPr>
-                  <pic:blipFill>
-                    <a:blip r:embed="rId12"/>
-                    <a:stretch>
-                      <a:fillRect/>
-                    </a:stretch>
-                  </pic:blipFill>
-                  <pic:spPr>
-                    <a:xfrm>
-                      <a:off x="0" y="0"/>
-                      <a:ext cx="3189048" cy="1003451"/>
-                    </a:xfrm>
-                    <a:prstGeom prst="rect">
-                      <a:avLst/>
-                    </a:prstGeom>
-                  </pic:spPr>
-                </pic:pic>
-              </a:graphicData>
-            </a:graphic>
-          </wp:inline>
-        </w:drawing>
-      </w:r>
-    </w:p>
-    <w:p>
-      <w:pPr>
-        <w:spacing w:after="0"/>
-        <w:rPr>
-          <w:b/>
-          <w:bCs/>
-          <w:sz w:val="24"/>
-          <w:szCs w:val="24"/>
-        </w:rPr>
-      </w:pPr>
-      <w:r>
-        <w:rPr>
-          <w:b/>
-          <w:bCs/>
-          <w:sz w:val="24"/>
-          <w:szCs w:val="24"/>
-        </w:rPr>
-        <w:t>DESCRIPTION</w:t>
-      </w:r>
-    </w:p>
-    <w:p>
-      <w:pPr>
-        <w:rPr>
-          <w:sz w:val="24"/>
-          <w:szCs w:val="24"/>
-        </w:rPr>
-      </w:pPr>
-      <w:r>
-        <w:rPr>
-          <w:sz w:val="24"/>
-          <w:szCs w:val="24"/>
-        </w:rPr>
-        <w:t>Used to display and reset date.</w:t>
-      </w:r>
-    </w:p>
-    <w:p>
-      <w:pPr>
-        <w:spacing w:after="0"/>
-        <w:rPr>
-          <w:b/>
-          <w:bCs/>
-          <w:sz w:val="28"/>
-          <w:szCs w:val="28"/>
-          <w:u w:val="single"/>
-        </w:rPr>
-      </w:pPr>
-      <w:r>
-        <w:rPr>
-          <w:b/>
-          <w:bCs/>
-          <w:sz w:val="28"/>
-          <w:szCs w:val="28"/>
-          <w:u w:val="single"/>
-        </w:rPr>
-        <w:t>time</w:t>
-      </w:r>
-    </w:p>
-    <w:p>
-      <w:pPr>
-        <w:spacing w:after="0"/>
-        <w:rPr>
-          <w:b/>
-          <w:bCs/>
-          <w:sz w:val="24"/>
-          <w:szCs w:val="24"/>
-        </w:rPr>
-      </w:pPr>
-      <w:r>
-        <w:rPr>
-          <w:b/>
-          <w:bCs/>
-          <w:sz w:val="24"/>
-          <w:szCs w:val="24"/>
-        </w:rPr>
-        <w:t>OUTPUT</w:t>
-      </w:r>
-    </w:p>
-    <w:p>
-      <w:pPr>
-        <w:rPr>
-          <w:sz w:val="24"/>
-          <w:szCs w:val="24"/>
-        </w:rPr>
-      </w:pPr>
-      <w:r>
-        <w:rPr>
-          <w:noProof/>
-          <w:sz w:val="24"/>
-          <w:szCs w:val="24"/>
-        </w:rPr>
-        <w:drawing>
-          <wp:inline distT="0" distB="0" distL="0" distR="0" wp14:anchorId="684271AA" wp14:editId="234FA728">
-            <wp:extent cx="3343275" cy="890654"/>
-            <wp:effectExtent l="0" t="0" r="0" b="5080"/>
-            <wp:docPr id="18" name="Picture 18"/>
-            <wp:cNvGraphicFramePr>
-              <a:graphicFrameLocks xmlns:a="http://schemas.openxmlformats.org/drawingml/2006/main" noChangeAspect="1"/>
-            </wp:cNvGraphicFramePr>
-            <a:graphic xmlns:a="http://schemas.openxmlformats.org/drawingml/2006/main">
-              <a:graphicData uri="http://schemas.openxmlformats.org/drawingml/2006/picture">
-                <pic:pic xmlns:pic="http://schemas.openxmlformats.org/drawingml/2006/picture">
-                  <pic:nvPicPr>
-                    <pic:cNvPr id="1" name=""/>
-                    <pic:cNvPicPr/>
-                  </pic:nvPicPr>
-                  <pic:blipFill>
-                    <a:blip r:embed="rId13"/>
-                    <a:stretch>
-                      <a:fillRect/>
-                    </a:stretch>
-                  </pic:blipFill>
-                  <pic:spPr>
-                    <a:xfrm>
-                      <a:off x="0" y="0"/>
-                      <a:ext cx="3374200" cy="898893"/>
-                    </a:xfrm>
-                    <a:prstGeom prst="rect">
-                      <a:avLst/>
-                    </a:prstGeom>
-                  </pic:spPr>
-                </pic:pic>
-              </a:graphicData>
-            </a:graphic>
-          </wp:inline>
-        </w:drawing>
-      </w:r>
-    </w:p>
-    <w:p>
-      <w:pPr>
-        <w:spacing w:after="0"/>
-        <w:rPr>
-          <w:b/>
-          <w:bCs/>
-          <w:sz w:val="24"/>
-          <w:szCs w:val="24"/>
-        </w:rPr>
-      </w:pPr>
-      <w:r>
-        <w:rPr>
-          <w:b/>
-          <w:bCs/>
-          <w:sz w:val="24"/>
-          <w:szCs w:val="24"/>
-        </w:rPr>
-        <w:t>DESCRIPTION</w:t>
-      </w:r>
-    </w:p>
-    <w:p>
-      <w:pPr>
-        <w:rPr>
-          <w:sz w:val="24"/>
-          <w:szCs w:val="24"/>
-        </w:rPr>
-      </w:pPr>
-      <w:r>
-        <w:rPr>
-          <w:sz w:val="24"/>
-          <w:szCs w:val="24"/>
-        </w:rPr>
-        <w:t>Used to display and reset time.</w:t>
-      </w:r>
-    </w:p>
-    <w:p>
-      <w:pPr>
-        <w:rPr>
-          <w:sz w:val="24"/>
-          <w:szCs w:val="24"/>
-        </w:rPr>
-      </w:pPr>
-    </w:p>
-    <w:p>
-      <w:pPr>
-        <w:rPr>
-          <w:sz w:val="24"/>
-          <w:szCs w:val="24"/>
-        </w:rPr>
-      </w:pPr>
-    </w:p>
-    <w:p>
-      <w:pPr>
-        <w:rPr>
-          <w:sz w:val="24"/>
-          <w:szCs w:val="24"/>
-        </w:rPr>
-      </w:pPr>
-    </w:p>
-    <w:p>
-      <w:pPr>
-        <w:spacing w:after="0"/>
-        <w:rPr>
-          <w:b/>
-          <w:bCs/>
-          <w:sz w:val="28"/>
-          <w:szCs w:val="28"/>
-          <w:u w:val="single"/>
-        </w:rPr>
-      </w:pPr>
-      <w:r>
-        <w:rPr>
-          <w:b/>
-          <w:bCs/>
-          <w:sz w:val="28"/>
-          <w:szCs w:val="28"/>
-          <w:u w:val="single"/>
-        </w:rPr>
-        <w:lastRenderedPageBreak/>
-        <w:t>vol</w:t>
-      </w:r>
-    </w:p>
-    <w:p>
-      <w:pPr>
-        <w:spacing w:after="0"/>
-        <w:rPr>
-          <w:b/>
-          <w:bCs/>
-          <w:sz w:val="24"/>
-          <w:szCs w:val="24"/>
-        </w:rPr>
-      </w:pPr>
-      <w:r>
-        <w:rPr>
-          <w:b/>
-          <w:bCs/>
-          <w:sz w:val="24"/>
-          <w:szCs w:val="24"/>
-        </w:rPr>
-        <w:t>OUTPUT</w:t>
-      </w:r>
-    </w:p>
-    <w:p>
-      <w:pPr>
-        <w:rPr>
-          <w:sz w:val="24"/>
-          <w:szCs w:val="24"/>
-        </w:rPr>
-      </w:pPr>
-      <w:r>
-        <w:rPr>
-          <w:noProof/>
-          <w:sz w:val="24"/>
-          <w:szCs w:val="24"/>
-        </w:rPr>
-        <w:drawing>
-          <wp:inline distT="0" distB="0" distL="0" distR="0" wp14:anchorId="58C93A1D" wp14:editId="3AC74CC4">
-            <wp:extent cx="3343275" cy="890654"/>
-            <wp:effectExtent l="0" t="0" r="0" b="5080"/>
-            <wp:docPr id="19" name="Picture 19"/>
-            <wp:cNvGraphicFramePr>
-              <a:graphicFrameLocks xmlns:a="http://schemas.openxmlformats.org/drawingml/2006/main" noChangeAspect="1"/>
-            </wp:cNvGraphicFramePr>
-            <a:graphic xmlns:a="http://schemas.openxmlformats.org/drawingml/2006/main">
-              <a:graphicData uri="http://schemas.openxmlformats.org/drawingml/2006/picture">
-                <pic:pic xmlns:pic="http://schemas.openxmlformats.org/drawingml/2006/picture">
-                  <pic:nvPicPr>
-                    <pic:cNvPr id="1" name=""/>
-                    <pic:cNvPicPr/>
-                  </pic:nvPicPr>
-                  <pic:blipFill>
-                    <a:blip r:embed="rId13"/>
-                    <a:stretch>
-                      <a:fillRect/>
-                    </a:stretch>
-                  </pic:blipFill>
-                  <pic:spPr>
-                    <a:xfrm>
-                      <a:off x="0" y="0"/>
-                      <a:ext cx="3374200" cy="898893"/>
-                    </a:xfrm>
-                    <a:prstGeom prst="rect">
-                      <a:avLst/>
-                    </a:prstGeom>
-                  </pic:spPr>
-                </pic:pic>
-              </a:graphicData>
-            </a:graphic>
-          </wp:inline>
-        </w:drawing>
-      </w:r>
-    </w:p>
-    <w:p>
-      <w:pPr>
-        <w:spacing w:after="0"/>
-        <w:rPr>
-          <w:b/>
-          <w:bCs/>
-          <w:sz w:val="24"/>
-          <w:szCs w:val="24"/>
-        </w:rPr>
-      </w:pPr>
-      <w:r>
-        <w:rPr>
-          <w:b/>
-          <w:bCs/>
-          <w:sz w:val="24"/>
-          <w:szCs w:val="24"/>
-        </w:rPr>
-        <w:t>DESCRIPTION</w:t>
-      </w:r>
-    </w:p>
-    <w:p>
-      <w:pPr>
-        <w:rPr>
-          <w:sz w:val="24"/>
-          <w:szCs w:val="24"/>
-        </w:rPr>
-      </w:pPr>
-      <w:r>
-        <w:rPr>
-          <w:sz w:val="24"/>
-          <w:szCs w:val="24"/>
-        </w:rPr>
-        <w:t>U</w:t>
-      </w:r>
-      <w:r>
-        <w:rPr>
-          <w:sz w:val="24"/>
-          <w:szCs w:val="24"/>
-        </w:rPr>
-        <w:t>sed to display the volume label and volume serial number of a logical drive</w:t>
-      </w:r>
-      <w:r>
-        <w:rPr>
-          <w:sz w:val="24"/>
-          <w:szCs w:val="24"/>
-        </w:rPr>
-        <w:t>.</w:t>
-      </w:r>
-    </w:p>
-    <w:p>
-      <w:pPr>
-        <w:spacing w:after="0"/>
-        <w:rPr>
-          <w:b/>
-          <w:bCs/>
-          <w:sz w:val="28"/>
-          <w:szCs w:val="28"/>
-          <w:u w:val="single"/>
-        </w:rPr>
-      </w:pPr>
-      <w:r>
-        <w:rPr>
-          <w:b/>
-          <w:bCs/>
-          <w:sz w:val="28"/>
-          <w:szCs w:val="28"/>
-          <w:u w:val="single"/>
-        </w:rPr>
-        <w:t>cls</w:t>
-      </w:r>
-    </w:p>
-    <w:p>
-      <w:pPr>
-        <w:spacing w:after="0"/>
-        <w:rPr>
-          <w:b/>
-          <w:bCs/>
-          <w:sz w:val="24"/>
-          <w:szCs w:val="24"/>
-        </w:rPr>
-      </w:pPr>
-      <w:r>
-        <w:rPr>
-          <w:b/>
-          <w:bCs/>
-          <w:sz w:val="24"/>
-          <w:szCs w:val="24"/>
-        </w:rPr>
-        <w:t>OUTPUT</w:t>
-      </w:r>
-    </w:p>
-    <w:p>
-      <w:pPr>
-        <w:rPr>
-          <w:sz w:val="24"/>
-          <w:szCs w:val="24"/>
-        </w:rPr>
-      </w:pPr>
-      <w:r>
-        <w:rPr>
-          <w:noProof/>
-          <w:sz w:val="24"/>
-          <w:szCs w:val="24"/>
-        </w:rPr>
-        <w:drawing>
-          <wp:inline distT="0" distB="0" distL="0" distR="0" wp14:anchorId="5B535E09" wp14:editId="51E15B03">
-            <wp:extent cx="3438525" cy="1163808"/>
-            <wp:effectExtent l="0" t="0" r="0" b="0"/>
-            <wp:docPr id="21" name="Picture 21"/>
-            <wp:cNvGraphicFramePr>
-              <a:graphicFrameLocks xmlns:a="http://schemas.openxmlformats.org/drawingml/2006/main" noChangeAspect="1"/>
-            </wp:cNvGraphicFramePr>
-            <a:graphic xmlns:a="http://schemas.openxmlformats.org/drawingml/2006/main">
-              <a:graphicData uri="http://schemas.openxmlformats.org/drawingml/2006/picture">
-                <pic:pic xmlns:pic="http://schemas.openxmlformats.org/drawingml/2006/picture">
-                  <pic:nvPicPr>
-                    <pic:cNvPr id="1" name=""/>
-                    <pic:cNvPicPr/>
-                  </pic:nvPicPr>
-                  <pic:blipFill>
-                    <a:blip r:embed="rId14"/>
-                    <a:stretch>
-                      <a:fillRect/>
-                    </a:stretch>
-                  </pic:blipFill>
-                  <pic:spPr>
-                    <a:xfrm>
-                      <a:off x="0" y="0"/>
-                      <a:ext cx="3464175" cy="1172490"/>
-                    </a:xfrm>
-                    <a:prstGeom prst="rect">
-                      <a:avLst/>
-                    </a:prstGeom>
-                  </pic:spPr>
-                </pic:pic>
-              </a:graphicData>
-            </a:graphic>
-          </wp:inline>
-        </w:drawing>
-      </w:r>
-    </w:p>
-    <w:p>
-      <w:pPr>
-        <w:rPr>
-          <w:sz w:val="24"/>
-          <w:szCs w:val="24"/>
-        </w:rPr>
-      </w:pPr>
-      <w:r>
-        <w:rPr>
-          <w:noProof/>
-          <w:sz w:val="24"/>
-          <w:szCs w:val="24"/>
-        </w:rPr>
-        <w:drawing>
-          <wp:inline distT="0" distB="0" distL="0" distR="0" wp14:anchorId="34060D65" wp14:editId="22B8EC95">
-            <wp:extent cx="3457575" cy="679942"/>
-            <wp:effectExtent l="0" t="0" r="0" b="6350"/>
-            <wp:docPr id="22" name="Picture 22"/>
-            <wp:cNvGraphicFramePr>
-              <a:graphicFrameLocks xmlns:a="http://schemas.openxmlformats.org/drawingml/2006/main" noChangeAspect="1"/>
-            </wp:cNvGraphicFramePr>
-            <a:graphic xmlns:a="http://schemas.openxmlformats.org/drawingml/2006/main">
-              <a:graphicData uri="http://schemas.openxmlformats.org/drawingml/2006/picture">
-                <pic:pic xmlns:pic="http://schemas.openxmlformats.org/drawingml/2006/picture">
-                  <pic:nvPicPr>
-                    <pic:cNvPr id="1" name=""/>
-                    <pic:cNvPicPr/>
-                  </pic:nvPicPr>
-                  <pic:blipFill>
-                    <a:blip r:embed="rId15"/>
-                    <a:stretch>
-                      <a:fillRect/>
-                    </a:stretch>
-                  </pic:blipFill>
-                  <pic:spPr>
-                    <a:xfrm>
-                      <a:off x="0" y="0"/>
-                      <a:ext cx="3501735" cy="688626"/>
-                    </a:xfrm>
-                    <a:prstGeom prst="rect">
-                      <a:avLst/>
-                    </a:prstGeom>
-                  </pic:spPr>
-                </pic:pic>
-              </a:graphicData>
-            </a:graphic>
-          </wp:inline>
-        </w:drawing>
-      </w:r>
-    </w:p>
-    <w:p>
-      <w:pPr>
-        <w:spacing w:after="0"/>
-        <w:rPr>
-          <w:b/>
-          <w:bCs/>
-          <w:sz w:val="24"/>
-          <w:szCs w:val="24"/>
-        </w:rPr>
-      </w:pPr>
-      <w:r>
-        <w:rPr>
-          <w:b/>
-          <w:bCs/>
-          <w:sz w:val="24"/>
-          <w:szCs w:val="24"/>
-        </w:rPr>
-        <w:t>DESCRIPTION</w:t>
-      </w:r>
-    </w:p>
-    <w:p>
-      <w:pPr>
-        <w:rPr>
-          <w:b/>
-          <w:bCs/>
-          <w:color w:val="2F5496" w:themeColor="accent1" w:themeShade="BF"/>
-          <w:sz w:val="28"/>
-          <w:szCs w:val="28"/>
-          <w:u w:val="single"/>
-        </w:rPr>
-      </w:pPr>
-      <w:r>
-        <w:rPr>
-          <w:sz w:val="24"/>
-          <w:szCs w:val="24"/>
-        </w:rPr>
-        <w:t>U</w:t>
-      </w:r>
-      <w:r>
-        <w:rPr>
-          <w:sz w:val="24"/>
-          <w:szCs w:val="24"/>
-        </w:rPr>
-        <w:t xml:space="preserve">sed to </w:t>
-      </w:r>
-      <w:r>
-        <w:rPr>
-          <w:sz w:val="24"/>
-          <w:szCs w:val="24"/>
-        </w:rPr>
-        <w:t>clear the console.</w:t>
-      </w:r>
-    </w:p>
-    <w:p>
-      <w:pPr>
-        <w:spacing w:after="0"/>
-        <w:rPr>
-          <w:b/>
-          <w:bCs/>
-          <w:sz w:val="28"/>
-          <w:szCs w:val="28"/>
-          <w:u w:val="single"/>
-        </w:rPr>
-      </w:pPr>
-      <w:r>
-        <w:rPr>
-          <w:b/>
-          <w:bCs/>
-          <w:sz w:val="28"/>
-          <w:szCs w:val="28"/>
-          <w:u w:val="single"/>
-        </w:rPr>
-        <w:t>find</w:t>
-      </w:r>
-    </w:p>
-    <w:p>
-      <w:pPr>
-        <w:spacing w:after="0"/>
-        <w:rPr>
-          <w:b/>
-          <w:bCs/>
-          <w:sz w:val="24"/>
-          <w:szCs w:val="24"/>
-        </w:rPr>
-      </w:pPr>
-      <w:r>
-        <w:rPr>
-          <w:b/>
-          <w:bCs/>
-          <w:sz w:val="24"/>
-          <w:szCs w:val="24"/>
-        </w:rPr>
-        <w:t>OUTPUT</w:t>
-      </w:r>
-    </w:p>
-    <w:p>
-      <w:pPr>
-        <w:rPr>
-          <w:sz w:val="24"/>
-          <w:szCs w:val="24"/>
-        </w:rPr>
-      </w:pPr>
-      <w:r>
-        <w:rPr>
-          <w:noProof/>
-          <w:sz w:val="24"/>
-          <w:szCs w:val="24"/>
-        </w:rPr>
-        <w:drawing>
-          <wp:inline distT="0" distB="0" distL="0" distR="0" wp14:anchorId="67AC54B2" wp14:editId="515941ED">
-            <wp:extent cx="5731510" cy="2107565"/>
-            <wp:effectExtent l="0" t="0" r="2540" b="6985"/>
-            <wp:docPr id="27" name="Picture 27"/>
-            <wp:cNvGraphicFramePr>
-              <a:graphicFrameLocks xmlns:a="http://schemas.openxmlformats.org/drawingml/2006/main" noChangeAspect="1"/>
-            </wp:cNvGraphicFramePr>
-            <a:graphic xmlns:a="http://schemas.openxmlformats.org/drawingml/2006/main">
-              <a:graphicData uri="http://schemas.openxmlformats.org/drawingml/2006/picture">
-                <pic:pic xmlns:pic="http://schemas.openxmlformats.org/drawingml/2006/picture">
-                  <pic:nvPicPr>
-                    <pic:cNvPr id="1" name=""/>
-                    <pic:cNvPicPr/>
-                  </pic:nvPicPr>
-                  <pic:blipFill>
-                    <a:blip r:embed="rId16"/>
-                    <a:stretch>
-                      <a:fillRect/>
-                    </a:stretch>
-                  </pic:blipFill>
-                  <pic:spPr>
-                    <a:xfrm>
-                      <a:off x="0" y="0"/>
-                      <a:ext cx="5731510" cy="2107565"/>
-                    </a:xfrm>
-                    <a:prstGeom prst="rect">
-                      <a:avLst/>
-                    </a:prstGeom>
-                  </pic:spPr>
-                </pic:pic>
-              </a:graphicData>
-            </a:graphic>
-          </wp:inline>
-        </w:drawing>
-      </w:r>
-    </w:p>
-    <w:p>
-      <w:pPr>
-        <w:spacing w:after="0"/>
-        <w:rPr>
-          <w:b/>
-          <w:bCs/>
-          <w:sz w:val="24"/>
-          <w:szCs w:val="24"/>
-        </w:rPr>
-      </w:pPr>
-      <w:r>
-        <w:rPr>
-          <w:b/>
-          <w:bCs/>
-          <w:sz w:val="24"/>
-          <w:szCs w:val="24"/>
-        </w:rPr>
-        <w:t>DESCRIPTION</w:t>
-      </w:r>
-    </w:p>
-    <w:p>
-      <w:pPr>
-        <w:rPr>
-          <w:b/>
-          <w:bCs/>
-          <w:color w:val="2F5496" w:themeColor="accent1" w:themeShade="BF"/>
-          <w:sz w:val="28"/>
-          <w:szCs w:val="28"/>
-          <w:u w:val="single"/>
-        </w:rPr>
-      </w:pPr>
-      <w:r>
-        <w:rPr>
-          <w:sz w:val="24"/>
-          <w:szCs w:val="24"/>
-        </w:rPr>
-        <w:t>U</w:t>
-      </w:r>
-      <w:r>
-        <w:rPr>
-          <w:sz w:val="24"/>
-          <w:szCs w:val="24"/>
-        </w:rPr>
-        <w:t xml:space="preserve">sed </w:t>
-      </w:r>
-      <w:r>
-        <w:rPr>
-          <w:sz w:val="24"/>
-          <w:szCs w:val="24"/>
-        </w:rPr>
-        <w:t>search for a string of text in a file or multiple files.</w:t>
-      </w:r>
-    </w:p>
-    <w:p>
-      <w:pPr>
-        <w:rPr>
-          <w:b/>
-          <w:bCs/>
-          <w:color w:val="2F5496" w:themeColor="accent1" w:themeShade="BF"/>
-          <w:sz w:val="28"/>
-          <w:szCs w:val="28"/>
-          <w:u w:val="single"/>
-        </w:rPr>
-      </w:pPr>
-    </w:p>
-    <w:p>
-      <w:pPr>
-        <w:rPr>
-          <w:b/>
-          <w:bCs/>
-          <w:color w:val="2F5496" w:themeColor="accent1" w:themeShade="BF"/>
-          <w:sz w:val="28"/>
-          <w:szCs w:val="28"/>
-          <w:u w:val="single"/>
-        </w:rPr>
-      </w:pPr>
-    </w:p>
-    <w:p>
-      <w:pPr>
-        <w:rPr>
-          <w:b/>
-          <w:bCs/>
-          <w:color w:val="1F3864" w:themeColor="accent1" w:themeShade="80"/>
-          <w:sz w:val="28"/>
-          <w:szCs w:val="28"/>
-          <w:u w:val="single"/>
-        </w:rPr>
-      </w:pPr>
-      <w:r>
-        <w:rPr>
-          <w:b/>
-          <w:bCs/>
-          <w:color w:val="1F3864" w:themeColor="accent1" w:themeShade="80"/>
-          <w:sz w:val="28"/>
-          <w:szCs w:val="28"/>
-          <w:u w:val="single"/>
-        </w:rPr>
-        <w:lastRenderedPageBreak/>
-        <w:t>EXERCISE</w:t>
-      </w:r>
-    </w:p>
-    <w:p>
-      <w:pPr>
-        <w:rPr>
-          <w:b/>
-          <w:bCs/>
-          <w:color w:val="2F5496" w:themeColor="accent1" w:themeShade="BF"/>
-          <w:sz w:val="28"/>
-          <w:szCs w:val="28"/>
-          <w:u w:val="single"/>
-        </w:rPr>
-      </w:pPr>
-      <w:r>
-        <w:rPr>
-          <w:b/>
-          <w:bCs/>
-          <w:color w:val="2F5496" w:themeColor="accent1" w:themeShade="BF"/>
-          <w:sz w:val="28"/>
-          <w:szCs w:val="28"/>
-          <w:u w:val="single"/>
-        </w:rPr>
-        <w:t>TASK 1</w:t>
-      </w:r>
-    </w:p>
-    <w:p>
-      <w:pPr>
-        <w:rPr>
-          <w:sz w:val="24"/>
-          <w:szCs w:val="24"/>
-        </w:rPr>
-      </w:pPr>
-      <w:r>
-        <w:rPr>
-          <w:sz w:val="24"/>
-          <w:szCs w:val="24"/>
-        </w:rPr>
-        <w:t xml:space="preserve">Use commands to find the IPv4 address and subnet mask of your computer </w:t>
-      </w:r>
-    </w:p>
-    <w:p>
-      <w:pPr>
-        <w:rPr>
-          <w:b/>
-          <w:bCs/>
-          <w:sz w:val="28"/>
-          <w:szCs w:val="28"/>
-          <w:u w:val="single"/>
-        </w:rPr>
-      </w:pPr>
-      <w:r>
-        <w:rPr>
-          <w:b/>
-          <w:bCs/>
-          <w:sz w:val="28"/>
-          <w:szCs w:val="28"/>
-          <w:u w:val="single"/>
-        </w:rPr>
-        <w:t>COMMAND</w:t>
-      </w:r>
-    </w:p>
-    <w:p>
-      <w:pPr>
-        <w:rPr>
-          <w:b/>
-          <w:bCs/>
-          <w:color w:val="2F5496" w:themeColor="accent1" w:themeShade="BF"/>
-          <w:sz w:val="24"/>
-          <w:szCs w:val="24"/>
-          <w:u w:val="single"/>
-        </w:rPr>
-      </w:pPr>
-      <w:r>
-        <w:rPr>
-          <w:sz w:val="24"/>
-          <w:szCs w:val="24"/>
-        </w:rPr>
-        <w:t xml:space="preserve">ipconfig </w:t>
-      </w:r>
-    </w:p>
-    <w:p>
-      <w:pPr>
-        <w:rPr>
-          <w:b/>
-          <w:bCs/>
-          <w:sz w:val="28"/>
-          <w:szCs w:val="28"/>
-          <w:u w:val="single"/>
-        </w:rPr>
-      </w:pPr>
-      <w:r>
-        <w:rPr>
-          <w:b/>
-          <w:bCs/>
-          <w:sz w:val="28"/>
-          <w:szCs w:val="28"/>
-          <w:u w:val="single"/>
-        </w:rPr>
-        <w:t>OUTPUT</w:t>
-      </w:r>
-    </w:p>
-    <w:p>
-      <w:pPr>
-        <w:rPr>
-          <w:sz w:val="24"/>
-          <w:szCs w:val="24"/>
-        </w:rPr>
-      </w:pPr>
-      <w:r>
-        <w:rPr>
-          <w:noProof/>
-          <w:sz w:val="24"/>
-          <w:szCs w:val="24"/>
-        </w:rPr>
-        <w:drawing>
-          <wp:inline distT="0" distB="0" distL="0" distR="0" wp14:anchorId="5C4A4818" wp14:editId="77BB07E4">
-            <wp:extent cx="4025820" cy="4476750"/>
-            <wp:effectExtent l="0" t="0" r="0" b="0"/>
-            <wp:docPr id="3" name="Picture 3"/>
-            <wp:cNvGraphicFramePr>
-              <a:graphicFrameLocks xmlns:a="http://schemas.openxmlformats.org/drawingml/2006/main" noChangeAspect="1"/>
-            </wp:cNvGraphicFramePr>
-            <a:graphic xmlns:a="http://schemas.openxmlformats.org/drawingml/2006/main">
-              <a:graphicData uri="http://schemas.openxmlformats.org/drawingml/2006/picture">
-                <pic:pic xmlns:pic="http://schemas.openxmlformats.org/drawingml/2006/picture">
-                  <pic:nvPicPr>
-                    <pic:cNvPr id="1" name=""/>
-                    <pic:cNvPicPr/>
-                  </pic:nvPicPr>
-                  <pic:blipFill>
-                    <a:blip r:embed="rId17"/>
-                    <a:stretch>
-                      <a:fillRect/>
-                    </a:stretch>
-                  </pic:blipFill>
-                  <pic:spPr>
-                    <a:xfrm>
-                      <a:off x="0" y="0"/>
-                      <a:ext cx="4036273" cy="4488374"/>
-                    </a:xfrm>
-                    <a:prstGeom prst="rect">
-                      <a:avLst/>
-                    </a:prstGeom>
-                  </pic:spPr>
-                </pic:pic>
-              </a:graphicData>
-            </a:graphic>
-          </wp:inline>
-        </w:drawing>
-      </w:r>
-    </w:p>
-    <w:p>
-      <w:pPr>
-        <w:spacing w:after="0"/>
-        <w:rPr>
-          <w:b/>
-          <w:bCs/>
-          <w:sz w:val="28"/>
-          <w:szCs w:val="28"/>
-          <w:u w:val="single"/>
-        </w:rPr>
-      </w:pPr>
-      <w:r>
-        <w:rPr>
-          <w:b/>
-          <w:bCs/>
-          <w:sz w:val="28"/>
-          <w:szCs w:val="28"/>
-          <w:u w:val="single"/>
-        </w:rPr>
-        <w:t>OBSERVATION</w:t>
-      </w:r>
-    </w:p>
-    <w:p>
-      <w:pPr>
-        <w:rPr>
-          <w:sz w:val="24"/>
-          <w:szCs w:val="24"/>
-        </w:rPr>
-      </w:pPr>
-      <w:r>
-        <w:rPr>
-          <w:sz w:val="24"/>
-          <w:szCs w:val="24"/>
-        </w:rPr>
-        <w:t xml:space="preserve">This gives </w:t>
-      </w:r>
-      <w:r>
-        <w:rPr>
-          <w:sz w:val="24"/>
-          <w:szCs w:val="24"/>
-        </w:rPr>
-        <w:t>all IP information for all the network adapters in use by Windows</w:t>
-      </w:r>
-      <w:r>
-        <w:rPr>
-          <w:sz w:val="24"/>
-          <w:szCs w:val="24"/>
-        </w:rPr>
-        <w:t>.</w:t>
-      </w:r>
-      <w:r>
-        <w:rPr>
-          <w:sz w:val="24"/>
-          <w:szCs w:val="24"/>
-        </w:rPr>
-        <w:t xml:space="preserve"> We see two adapters listed. The first one ‘Ethernet adapter VirtualBox Host-Only Network’ tells us that this system uses a hypervisor to manage virtual machines that have access to the internet. It has an IPv4 address of 192.168.56.1 and a subnet mask 255.255.255.0. The second, ‘Wireless LAN adapter Wi-Fi’ has an IPv4 address of 192.168.1.255 and the same subnet mask, 255.255.255.0.</w:t>
-      </w:r>
-    </w:p>
-    <w:p>
-      <w:pPr>
-        <w:rPr>
-          <w:sz w:val="24"/>
-          <w:szCs w:val="24"/>
-        </w:rPr>
-      </w:pPr>
-    </w:p>
-    <w:p>
-      <w:pPr>
-        <w:rPr>
-          <w:sz w:val="24"/>
-          <w:szCs w:val="24"/>
-        </w:rPr>
-      </w:pPr>
-    </w:p>
-    <w:p>
-      <w:pPr>
-        <w:rPr>
-          <w:b/>
-          <w:bCs/>
-          <w:color w:val="2F5496" w:themeColor="accent1" w:themeShade="BF"/>
-          <w:sz w:val="28"/>
-          <w:szCs w:val="28"/>
-          <w:u w:val="single"/>
-        </w:rPr>
-      </w:pPr>
-      <w:r>
-        <w:rPr>
-          <w:b/>
-          <w:bCs/>
-          <w:color w:val="2F5496" w:themeColor="accent1" w:themeShade="BF"/>
-          <w:sz w:val="28"/>
-          <w:szCs w:val="28"/>
-          <w:u w:val="single"/>
-        </w:rPr>
-        <w:lastRenderedPageBreak/>
-        <w:t>TASK 2</w:t>
-      </w:r>
-    </w:p>
-    <w:p>
-      <w:pPr>
-        <w:rPr>
-          <w:sz w:val="24"/>
-          <w:szCs w:val="24"/>
-        </w:rPr>
-      </w:pPr>
-      <w:r>
-        <w:rPr>
-          <w:sz w:val="24"/>
-          <w:szCs w:val="24"/>
-        </w:rPr>
-        <w:t xml:space="preserve">Create a batch file that will capture the following volatile information from an evidence system and store it a file. </w:t>
-      </w:r>
-    </w:p>
-    <w:p>
-      <w:pPr>
-        <w:pStyle w:val="ListParagraph"/>
-        <w:numPr>
-          <w:ilvl w:val="0"/>
-          <w:numId w:val="10"/>
-        </w:numPr>
-        <w:rPr>
-          <w:sz w:val="24"/>
-          <w:szCs w:val="24"/>
-        </w:rPr>
-      </w:pPr>
-      <w:r>
-        <w:rPr>
-          <w:sz w:val="24"/>
-          <w:szCs w:val="24"/>
-        </w:rPr>
-        <w:t xml:space="preserve">Current IPv4 address </w:t>
-      </w:r>
-    </w:p>
-    <w:p>
-      <w:pPr>
-        <w:pStyle w:val="ListParagraph"/>
-        <w:numPr>
-          <w:ilvl w:val="0"/>
-          <w:numId w:val="10"/>
-        </w:numPr>
-        <w:rPr>
-          <w:sz w:val="24"/>
-          <w:szCs w:val="24"/>
-        </w:rPr>
-      </w:pPr>
-      <w:r>
-        <w:rPr>
-          <w:sz w:val="24"/>
-          <w:szCs w:val="24"/>
-        </w:rPr>
-        <w:t xml:space="preserve">Current date </w:t>
-      </w:r>
-    </w:p>
-    <w:p>
-      <w:pPr>
-        <w:pStyle w:val="ListParagraph"/>
-        <w:numPr>
-          <w:ilvl w:val="0"/>
-          <w:numId w:val="10"/>
-        </w:numPr>
-        <w:rPr>
-          <w:sz w:val="24"/>
-          <w:szCs w:val="24"/>
-        </w:rPr>
-      </w:pPr>
-      <w:r>
-        <w:rPr>
-          <w:sz w:val="24"/>
-          <w:szCs w:val="24"/>
-        </w:rPr>
-        <w:t xml:space="preserve">Current time </w:t>
-      </w:r>
-    </w:p>
-    <w:p>
-      <w:pPr>
-        <w:pStyle w:val="ListParagraph"/>
-        <w:numPr>
-          <w:ilvl w:val="0"/>
-          <w:numId w:val="10"/>
-        </w:numPr>
-        <w:rPr>
-          <w:sz w:val="24"/>
-          <w:szCs w:val="24"/>
-        </w:rPr>
-      </w:pPr>
-      <w:r>
-        <w:rPr>
-          <w:sz w:val="24"/>
-          <w:szCs w:val="24"/>
-        </w:rPr>
-        <w:t xml:space="preserve">ARP table </w:t>
-      </w:r>
-    </w:p>
-    <w:p>
-      <w:pPr>
-        <w:pStyle w:val="ListParagraph"/>
-        <w:numPr>
-          <w:ilvl w:val="0"/>
-          <w:numId w:val="10"/>
-        </w:numPr>
-        <w:spacing w:after="240"/>
-        <w:rPr>
-          <w:sz w:val="24"/>
-          <w:szCs w:val="24"/>
-        </w:rPr>
-      </w:pPr>
-      <w:r>
-        <w:rPr>
-          <w:sz w:val="24"/>
-          <w:szCs w:val="24"/>
-        </w:rPr>
-        <w:t>Network connection information</w:t>
-      </w:r>
-    </w:p>
-    <w:p>
-      <w:pPr>
-        <w:spacing w:after="0"/>
-        <w:rPr>
-          <w:b/>
-          <w:bCs/>
-          <w:sz w:val="28"/>
-          <w:szCs w:val="28"/>
-          <w:u w:val="single"/>
-        </w:rPr>
-      </w:pPr>
-      <w:r>
-        <w:rPr>
-          <w:b/>
-          <w:bCs/>
-          <w:sz w:val="28"/>
-          <w:szCs w:val="28"/>
-          <w:u w:val="single"/>
-        </w:rPr>
-        <w:t>STEPS AND COMMANDS</w:t>
-      </w:r>
-    </w:p>
-    <w:p>
-      <w:pPr>
-        <w:pStyle w:val="ListParagraph"/>
-        <w:numPr>
-          <w:ilvl w:val="0"/>
-          <w:numId w:val="11"/>
-        </w:numPr>
-        <w:spacing w:after="240"/>
-        <w:rPr>
-          <w:sz w:val="24"/>
-          <w:szCs w:val="24"/>
-        </w:rPr>
-      </w:pPr>
-      <w:r>
-        <w:rPr>
-          <w:sz w:val="24"/>
-          <w:szCs w:val="24"/>
-        </w:rPr>
-        <w:t>Open a text editor and type in the following:</w:t>
-      </w:r>
-    </w:p>
-    <w:p>
-      <w:pPr>
-        <w:pStyle w:val="ListParagraph"/>
-        <w:spacing w:after="0"/>
-        <w:rPr>
-          <w:sz w:val="24"/>
-          <w:szCs w:val="24"/>
-        </w:rPr>
-      </w:pPr>
-      <w:r>
-        <w:rPr>
-          <w:sz w:val="24"/>
-          <w:szCs w:val="24"/>
-        </w:rPr>
-        <w:t>@ECHO OFF</w:t>
-      </w:r>
-    </w:p>
-    <w:p>
-      <w:pPr>
-        <w:pStyle w:val="ListParagraph"/>
-        <w:spacing w:after="0"/>
-        <w:rPr>
-          <w:sz w:val="24"/>
-          <w:szCs w:val="24"/>
-        </w:rPr>
-      </w:pPr>
-      <w:r>
-        <w:rPr>
-          <w:sz w:val="24"/>
-          <w:szCs w:val="24"/>
-        </w:rPr>
-        <w:t>echo "IPv4 Adresses"</w:t>
-      </w:r>
-    </w:p>
-    <w:p>
-      <w:pPr>
-        <w:pStyle w:val="ListParagraph"/>
-        <w:spacing w:after="0"/>
-        <w:rPr>
-          <w:sz w:val="24"/>
-          <w:szCs w:val="24"/>
-        </w:rPr>
-      </w:pPr>
-      <w:r>
-        <w:rPr>
-          <w:sz w:val="24"/>
-          <w:szCs w:val="24"/>
-        </w:rPr>
-        <w:t>ipconfig | findstr /R /C:"IPv4 Address" /C:"Subnet Mask"</w:t>
-      </w:r>
-    </w:p>
-    <w:p>
-      <w:pPr>
-        <w:pStyle w:val="ListParagraph"/>
-        <w:spacing w:after="0"/>
-        <w:rPr>
-          <w:sz w:val="24"/>
-          <w:szCs w:val="24"/>
-        </w:rPr>
-      </w:pPr>
-      <w:r>
-        <w:rPr>
-          <w:sz w:val="24"/>
-          <w:szCs w:val="24"/>
-        </w:rPr>
-        <w:t>echo.</w:t>
-      </w:r>
-    </w:p>
-    <w:p>
-      <w:pPr>
-        <w:pStyle w:val="ListParagraph"/>
-        <w:spacing w:after="0"/>
-        <w:rPr>
-          <w:sz w:val="24"/>
-          <w:szCs w:val="24"/>
-        </w:rPr>
-      </w:pPr>
-      <w:r>
-        <w:rPr>
-          <w:sz w:val="24"/>
-          <w:szCs w:val="24"/>
-        </w:rPr>
-        <w:t>echo "Date is "</w:t>
-      </w:r>
-    </w:p>
-    <w:p>
-      <w:pPr>
-        <w:pStyle w:val="ListParagraph"/>
-        <w:spacing w:after="0"/>
-        <w:rPr>
-          <w:sz w:val="24"/>
-          <w:szCs w:val="24"/>
-        </w:rPr>
-      </w:pPr>
-      <w:r>
-        <w:rPr>
-          <w:sz w:val="24"/>
-          <w:szCs w:val="24"/>
-        </w:rPr>
-        <w:t>date /t</w:t>
-      </w:r>
-    </w:p>
-    <w:p>
-      <w:pPr>
-        <w:pStyle w:val="ListParagraph"/>
-        <w:spacing w:after="0"/>
-        <w:rPr>
-          <w:sz w:val="24"/>
-          <w:szCs w:val="24"/>
-        </w:rPr>
-      </w:pPr>
-      <w:r>
-        <w:rPr>
-          <w:sz w:val="24"/>
-          <w:szCs w:val="24"/>
-        </w:rPr>
-        <w:t>echo.</w:t>
-      </w:r>
-    </w:p>
-    <w:p>
-      <w:pPr>
-        <w:pStyle w:val="ListParagraph"/>
-        <w:spacing w:after="0"/>
-        <w:rPr>
-          <w:sz w:val="24"/>
-          <w:szCs w:val="24"/>
-        </w:rPr>
-      </w:pPr>
-      <w:r>
-        <w:rPr>
-          <w:sz w:val="24"/>
-          <w:szCs w:val="24"/>
-        </w:rPr>
-        <w:t>echo "Time is"</w:t>
-      </w:r>
-    </w:p>
-    <w:p>
-      <w:pPr>
-        <w:pStyle w:val="ListParagraph"/>
-        <w:spacing w:after="0"/>
-        <w:rPr>
-          <w:sz w:val="24"/>
-          <w:szCs w:val="24"/>
-        </w:rPr>
-      </w:pPr>
-      <w:r>
-        <w:rPr>
-          <w:sz w:val="24"/>
-          <w:szCs w:val="24"/>
-        </w:rPr>
-        <w:t>time /t</w:t>
-      </w:r>
-    </w:p>
-    <w:p>
-      <w:pPr>
-        <w:pStyle w:val="ListParagraph"/>
-        <w:spacing w:after="0"/>
-        <w:rPr>
-          <w:sz w:val="24"/>
-          <w:szCs w:val="24"/>
-        </w:rPr>
-      </w:pPr>
-      <w:r>
-        <w:rPr>
-          <w:sz w:val="24"/>
-          <w:szCs w:val="24"/>
-        </w:rPr>
-        <w:t>echo.</w:t>
-      </w:r>
-    </w:p>
-    <w:p>
-      <w:pPr>
-        <w:pStyle w:val="ListParagraph"/>
-        <w:spacing w:after="0"/>
-        <w:rPr>
-          <w:sz w:val="24"/>
-          <w:szCs w:val="24"/>
-        </w:rPr>
-      </w:pPr>
-      <w:r>
-        <w:rPr>
-          <w:sz w:val="24"/>
-          <w:szCs w:val="24"/>
-        </w:rPr>
-        <w:t>echo "ARP table is"</w:t>
-      </w:r>
-    </w:p>
-    <w:p>
-      <w:pPr>
-        <w:pStyle w:val="ListParagraph"/>
-        <w:spacing w:after="0"/>
-        <w:rPr>
-          <w:sz w:val="24"/>
-          <w:szCs w:val="24"/>
-        </w:rPr>
-      </w:pPr>
-      <w:r>
-        <w:rPr>
-          <w:sz w:val="24"/>
-          <w:szCs w:val="24"/>
-        </w:rPr>
-        <w:t>arp -a</w:t>
-      </w:r>
-    </w:p>
-    <w:p>
-      <w:pPr>
-        <w:pStyle w:val="ListParagraph"/>
-        <w:spacing w:after="0"/>
-        <w:rPr>
-          <w:sz w:val="24"/>
-          <w:szCs w:val="24"/>
-        </w:rPr>
-      </w:pPr>
-      <w:r>
-        <w:rPr>
-          <w:sz w:val="24"/>
-          <w:szCs w:val="24"/>
-        </w:rPr>
-        <w:t>echo.</w:t>
-      </w:r>
-    </w:p>
-    <w:p>
-      <w:pPr>
-        <w:pStyle w:val="ListParagraph"/>
-        <w:spacing w:after="0"/>
-        <w:rPr>
-          <w:sz w:val="24"/>
-          <w:szCs w:val="24"/>
-        </w:rPr>
-      </w:pPr>
-      <w:r>
-        <w:rPr>
-          <w:sz w:val="24"/>
-          <w:szCs w:val="24"/>
-        </w:rPr>
-        <w:t>echo "Network Connection information"</w:t>
-      </w:r>
-    </w:p>
-    <w:p>
-      <w:pPr>
-        <w:pStyle w:val="ListParagraph"/>
-        <w:spacing w:after="0"/>
-        <w:rPr>
-          <w:sz w:val="24"/>
-          <w:szCs w:val="24"/>
-        </w:rPr>
-      </w:pPr>
-      <w:r>
-        <w:rPr>
-          <w:sz w:val="24"/>
-          <w:szCs w:val="24"/>
-        </w:rPr>
-        <w:t>ipconfig</w:t>
-      </w:r>
-    </w:p>
-    <w:p>
-      <w:pPr>
-        <w:pStyle w:val="ListParagraph"/>
-        <w:spacing w:after="0"/>
-        <w:rPr>
-          <w:sz w:val="24"/>
-          <w:szCs w:val="24"/>
-        </w:rPr>
-      </w:pPr>
-      <w:r>
-        <w:rPr>
-          <w:sz w:val="24"/>
-          <w:szCs w:val="24"/>
-        </w:rPr>
-        <w:t>PAUSE</w:t>
-      </w:r>
-    </w:p>
-    <w:p>
-      <w:pPr>
-        <w:pStyle w:val="ListParagraph"/>
-        <w:numPr>
-          <w:ilvl w:val="0"/>
-          <w:numId w:val="11"/>
-        </w:numPr>
-        <w:spacing w:after="240"/>
-        <w:rPr>
-          <w:sz w:val="24"/>
-          <w:szCs w:val="24"/>
-        </w:rPr>
-      </w:pPr>
-      <w:r>
-        <w:rPr>
-          <w:sz w:val="24"/>
-          <w:szCs w:val="24"/>
-        </w:rPr>
-        <w:t>Then save it with an extension of “.bat” and select “ANSI” as encoding. Let the type remain as Text Document.</w:t>
-      </w:r>
-    </w:p>
-    <w:p>
-      <w:pPr>
-        <w:pStyle w:val="ListParagraph"/>
-        <w:numPr>
-          <w:ilvl w:val="0"/>
-          <w:numId w:val="11"/>
-        </w:numPr>
-        <w:spacing w:after="240"/>
-        <w:rPr>
-          <w:sz w:val="24"/>
-          <w:szCs w:val="24"/>
-        </w:rPr>
-      </w:pPr>
-      <w:r>
-        <w:rPr>
-          <w:sz w:val="24"/>
-          <w:szCs w:val="24"/>
-        </w:rPr>
-        <w:t>Then, double click on the newly created BAT file and verify output.</w:t>
-      </w:r>
-    </w:p>
-    <w:p>
-      <w:pPr>
-        <w:rPr>
-          <w:b/>
-          <w:bCs/>
-          <w:sz w:val="28"/>
-          <w:szCs w:val="28"/>
-          <w:u w:val="single"/>
-        </w:rPr>
-      </w:pPr>
-    </w:p>
-    <w:p>
-      <w:pPr>
-        <w:rPr>
-          <w:b/>
-          <w:bCs/>
-          <w:sz w:val="28"/>
-          <w:szCs w:val="28"/>
-          <w:u w:val="single"/>
-        </w:rPr>
-      </w:pPr>
-    </w:p>
-    <w:p>
-      <w:pPr>
-        <w:rPr>
-          <w:b/>
-          <w:bCs/>
-          <w:sz w:val="28"/>
-          <w:szCs w:val="28"/>
-          <w:u w:val="single"/>
-        </w:rPr>
-      </w:pPr>
-    </w:p>
-    <w:p>
-      <w:pPr>
-        <w:rPr>
-          <w:b/>
-          <w:bCs/>
-          <w:sz w:val="28"/>
-          <w:szCs w:val="28"/>
-          <w:u w:val="single"/>
-        </w:rPr>
-      </w:pPr>
-    </w:p>
-    <w:p>
-      <w:pPr>
-        <w:rPr>
-          <w:b/>
-          <w:bCs/>
-          <w:sz w:val="28"/>
-          <w:szCs w:val="28"/>
-          <w:u w:val="single"/>
-        </w:rPr>
-      </w:pPr>
-    </w:p>
-    <w:p>
-      <w:pPr>
-        <w:rPr>
-          <w:b/>
-          <w:bCs/>
-          <w:sz w:val="28"/>
-          <w:szCs w:val="28"/>
-          <w:u w:val="single"/>
-        </w:rPr>
-      </w:pPr>
-    </w:p>
-    <w:p>
-      <w:pPr>
-        <w:rPr>
-          <w:b/>
-          <w:bCs/>
-          <w:sz w:val="28"/>
-          <w:szCs w:val="28"/>
-          <w:u w:val="single"/>
-        </w:rPr>
-      </w:pPr>
-    </w:p>
-    <w:p>
-      <w:pPr>
-        <w:rPr>
-          <w:b/>
-          <w:bCs/>
-          <w:sz w:val="28"/>
-          <w:szCs w:val="28"/>
-          <w:u w:val="single"/>
-        </w:rPr>
-      </w:pPr>
-      <w:r>
-        <w:rPr>
-          <w:b/>
-          <w:bCs/>
-          <w:sz w:val="28"/>
-          <w:szCs w:val="28"/>
-          <w:u w:val="single"/>
-        </w:rPr>
-        <w:lastRenderedPageBreak/>
-        <w:t>OUTPUT</w:t>
-      </w:r>
-    </w:p>
-    <w:p>
-      <w:pPr>
-        <w:rPr>
-          <w:sz w:val="24"/>
-          <w:szCs w:val="24"/>
-        </w:rPr>
-      </w:pPr>
-      <w:r>
-        <w:rPr>
-          <w:noProof/>
-          <w:sz w:val="24"/>
-          <w:szCs w:val="24"/>
-        </w:rPr>
-        <w:drawing>
-          <wp:inline distT="0" distB="0" distL="0" distR="0" wp14:anchorId="084905C7" wp14:editId="19830406">
-            <wp:extent cx="4286250" cy="649633"/>
-            <wp:effectExtent l="0" t="0" r="0" b="0"/>
-            <wp:docPr id="1" name="Picture 1"/>
-            <wp:cNvGraphicFramePr>
-              <a:graphicFrameLocks xmlns:a="http://schemas.openxmlformats.org/drawingml/2006/main" noChangeAspect="1"/>
-            </wp:cNvGraphicFramePr>
-            <a:graphic xmlns:a="http://schemas.openxmlformats.org/drawingml/2006/main">
-              <a:graphicData uri="http://schemas.openxmlformats.org/drawingml/2006/picture">
-                <pic:pic xmlns:pic="http://schemas.openxmlformats.org/drawingml/2006/picture">
-                  <pic:nvPicPr>
-                    <pic:cNvPr id="1" name=""/>
-                    <pic:cNvPicPr/>
-                  </pic:nvPicPr>
-                  <pic:blipFill>
-                    <a:blip r:embed="rId18"/>
-                    <a:stretch>
-                      <a:fillRect/>
-                    </a:stretch>
-                  </pic:blipFill>
-                  <pic:spPr>
-                    <a:xfrm>
-                      <a:off x="0" y="0"/>
-                      <a:ext cx="4342276" cy="658124"/>
-                    </a:xfrm>
-                    <a:prstGeom prst="rect">
-                      <a:avLst/>
-                    </a:prstGeom>
-                  </pic:spPr>
-                </pic:pic>
-              </a:graphicData>
-            </a:graphic>
-          </wp:inline>
-        </w:drawing>
-      </w:r>
-    </w:p>
-    <w:p>
-      <w:pPr>
-        <w:rPr>
-          <w:sz w:val="24"/>
-          <w:szCs w:val="24"/>
-        </w:rPr>
-      </w:pPr>
-      <w:r>
-        <w:rPr>
-          <w:noProof/>
-          <w:sz w:val="24"/>
-          <w:szCs w:val="24"/>
-        </w:rPr>
-        <w:drawing>
-          <wp:inline distT="0" distB="0" distL="0" distR="0" wp14:anchorId="64AB162E" wp14:editId="174634DB">
-            <wp:extent cx="3221523" cy="3905250"/>
-            <wp:effectExtent l="0" t="0" r="0" b="0"/>
-            <wp:docPr id="2" name="Picture 2"/>
-            <wp:cNvGraphicFramePr>
-              <a:graphicFrameLocks xmlns:a="http://schemas.openxmlformats.org/drawingml/2006/main" noChangeAspect="1"/>
-            </wp:cNvGraphicFramePr>
-            <a:graphic xmlns:a="http://schemas.openxmlformats.org/drawingml/2006/main">
-              <a:graphicData uri="http://schemas.openxmlformats.org/drawingml/2006/picture">
-                <pic:pic xmlns:pic="http://schemas.openxmlformats.org/drawingml/2006/picture">
-                  <pic:nvPicPr>
-                    <pic:cNvPr id="1" name=""/>
-                    <pic:cNvPicPr/>
-                  </pic:nvPicPr>
-                  <pic:blipFill>
-                    <a:blip r:embed="rId19"/>
-                    <a:stretch>
-                      <a:fillRect/>
-                    </a:stretch>
-                  </pic:blipFill>
-                  <pic:spPr>
-                    <a:xfrm>
-                      <a:off x="0" y="0"/>
-                      <a:ext cx="3229115" cy="3914454"/>
-                    </a:xfrm>
-                    <a:prstGeom prst="rect">
-                      <a:avLst/>
-                    </a:prstGeom>
-                  </pic:spPr>
-                </pic:pic>
-              </a:graphicData>
-            </a:graphic>
-          </wp:inline>
-        </w:drawing>
-      </w:r>
-    </w:p>
-    <w:p>
-      <w:pPr>
-        <w:rPr>
-          <w:sz w:val="24"/>
-          <w:szCs w:val="24"/>
-        </w:rPr>
-      </w:pPr>
-      <w:r>
-        <w:rPr>
-          <w:noProof/>
-          <w:sz w:val="24"/>
-          <w:szCs w:val="24"/>
-        </w:rPr>
-        <w:drawing>
-          <wp:inline distT="0" distB="0" distL="0" distR="0" wp14:anchorId="1F8AA827" wp14:editId="5609A3EA">
-            <wp:extent cx="3476735" cy="3676650"/>
-            <wp:effectExtent l="0" t="0" r="9525" b="0"/>
-            <wp:docPr id="5" name="Picture 5"/>
-            <wp:cNvGraphicFramePr>
-              <a:graphicFrameLocks xmlns:a="http://schemas.openxmlformats.org/drawingml/2006/main" noChangeAspect="1"/>
-            </wp:cNvGraphicFramePr>
-            <a:graphic xmlns:a="http://schemas.openxmlformats.org/drawingml/2006/main">
-              <a:graphicData uri="http://schemas.openxmlformats.org/drawingml/2006/picture">
-                <pic:pic xmlns:pic="http://schemas.openxmlformats.org/drawingml/2006/picture">
-                  <pic:nvPicPr>
-                    <pic:cNvPr id="1" name=""/>
-                    <pic:cNvPicPr/>
-                  </pic:nvPicPr>
-                  <pic:blipFill>
-                    <a:blip r:embed="rId20"/>
-                    <a:stretch>
-                      <a:fillRect/>
-                    </a:stretch>
-                  </pic:blipFill>
-                  <pic:spPr>
-                    <a:xfrm>
-                      <a:off x="0" y="0"/>
-                      <a:ext cx="3493589" cy="3694473"/>
-                    </a:xfrm>
-                    <a:prstGeom prst="rect">
-                      <a:avLst/>
-                    </a:prstGeom>
-                  </pic:spPr>
-                </pic:pic>
-              </a:graphicData>
-            </a:graphic>
-          </wp:inline>
-        </w:drawing>
-      </w:r>
-    </w:p>
-    <w:p>
-      <w:pPr>
-        <w:spacing w:after="0"/>
-        <w:rPr>
-          <w:b/>
-          <w:bCs/>
-          <w:sz w:val="28"/>
-          <w:szCs w:val="28"/>
-          <w:u w:val="single"/>
-        </w:rPr>
-      </w:pPr>
-      <w:r>
-        <w:rPr>
-          <w:b/>
-          <w:bCs/>
-          <w:sz w:val="28"/>
-          <w:szCs w:val="28"/>
-          <w:u w:val="single"/>
-        </w:rPr>
-        <w:lastRenderedPageBreak/>
-        <w:t>OBSERVATION</w:t>
-      </w:r>
-    </w:p>
-    <w:p>
-      <w:pPr>
-        <w:rPr>
-          <w:sz w:val="24"/>
-          <w:szCs w:val="24"/>
-        </w:rPr>
-      </w:pPr>
-      <w:r>
-        <w:rPr>
-          <w:sz w:val="24"/>
-          <w:szCs w:val="24"/>
-        </w:rPr>
-        <w:t xml:space="preserve">Batch files can be used to run a collection of commands and </w:t>
-      </w:r>
-      <w:r>
-        <w:rPr>
-          <w:sz w:val="24"/>
-          <w:szCs w:val="24"/>
-        </w:rPr>
-        <w:t>see all their output at once, which makes it easier to work with rather than executing these commands one at a time.</w:t>
-      </w:r>
-      <w:r>
-        <w:rPr>
-          <w:sz w:val="24"/>
-          <w:szCs w:val="24"/>
-        </w:rPr>
-        <w:t xml:space="preserve"> The output was then saved into a text file</w:t>
-      </w:r>
-      <w:r>
-        <w:rPr>
-          <w:sz w:val="24"/>
-          <w:szCs w:val="24"/>
-        </w:rPr>
-        <w:t xml:space="preserve"> </w:t>
-      </w:r>
-      <w:r>
-        <w:rPr>
-          <w:sz w:val="24"/>
-          <w:szCs w:val="24"/>
-        </w:rPr>
-        <w:t>called “out.txt”.</w:t>
-      </w:r>
     </w:p>
     <w:p>
       <w:pPr>
@@ -4601,6 +3541,7 @@
           <w:sz w:val="24"/>
           <w:szCs w:val="24"/>
         </w:rPr>
+        <w:lastRenderedPageBreak/>
         <w:t xml:space="preserve">We have </w:t>
       </w:r>
       <w:r>
@@ -4619,7 +3560,7 @@
       </w:r>
     </w:p>
     <w:sectPr>
-      <w:footerReference w:type="default" r:id="rId21"/>
+      <w:footerReference w:type="default" r:id="rId8"/>
       <w:pgSz w:w="11906" w:h="16838"/>
       <w:pgMar w:top="1440" w:right="1440" w:bottom="1440" w:left="1440" w:header="708" w:footer="708" w:gutter="0"/>
       <w:cols w:space="708"/>

</xml_diff>

<commit_message>
Digital forensics lab 7 started
</commit_message>
<xml_diff>
--- a/Digital Forensics/Lab7/Exercise6.docx
+++ b/Digital Forensics/Lab7/Exercise6.docx
@@ -231,45 +231,12 @@
                 <w:szCs w:val="24"/>
               </w:rPr>
             </w:pPr>
-            <w:proofErr w:type="spellStart"/>
-            <w:r>
-              <w:rPr>
-                <w:sz w:val="24"/>
-                <w:szCs w:val="24"/>
-              </w:rPr>
-              <w:t>Dr.</w:t>
-            </w:r>
-            <w:proofErr w:type="spellEnd"/>
-            <w:r>
-              <w:rPr>
-                <w:sz w:val="24"/>
-                <w:szCs w:val="24"/>
-              </w:rPr>
-              <w:t xml:space="preserve"> </w:t>
-            </w:r>
-            <w:proofErr w:type="spellStart"/>
-            <w:r>
-              <w:rPr>
-                <w:sz w:val="24"/>
-                <w:szCs w:val="24"/>
-              </w:rPr>
-              <w:t>Seshu</w:t>
-            </w:r>
-            <w:proofErr w:type="spellEnd"/>
-            <w:r>
-              <w:rPr>
-                <w:sz w:val="24"/>
-                <w:szCs w:val="24"/>
-              </w:rPr>
-              <w:t xml:space="preserve"> Babu </w:t>
-            </w:r>
-            <w:proofErr w:type="spellStart"/>
-            <w:r>
-              <w:rPr>
-                <w:sz w:val="24"/>
-                <w:szCs w:val="24"/>
-              </w:rPr>
-              <w:t>Pul</w:t>
+            <w:r>
+              <w:rPr>
+                <w:sz w:val="24"/>
+                <w:szCs w:val="24"/>
+              </w:rPr>
+              <w:t>Dr. Seshu Babu Pul</w:t>
             </w:r>
             <w:r>
               <w:rPr>
@@ -285,7 +252,6 @@
               </w:rPr>
               <w:t>gara</w:t>
             </w:r>
-            <w:proofErr w:type="spellEnd"/>
           </w:p>
         </w:tc>
       </w:tr>
@@ -490,11 +456,11 @@
         <w:tblLook w:val="04A0" w:firstRow="1" w:lastRow="0" w:firstColumn="1" w:lastColumn="0" w:noHBand="0" w:noVBand="1"/>
       </w:tblPr>
       <w:tblGrid>
-        <w:gridCol w:w="1798"/>
-        <w:gridCol w:w="1257"/>
-        <w:gridCol w:w="1530"/>
-        <w:gridCol w:w="1350"/>
-        <w:gridCol w:w="3081"/>
+        <w:gridCol w:w="1819"/>
+        <w:gridCol w:w="1445"/>
+        <w:gridCol w:w="1521"/>
+        <w:gridCol w:w="1340"/>
+        <w:gridCol w:w="2891"/>
       </w:tblGrid>
       <w:tr>
         <w:tc>
@@ -760,51 +726,8 @@
                 <w:sz w:val="24"/>
                 <w:szCs w:val="24"/>
               </w:rPr>
-              <w:t>Other extensions .</w:t>
-            </w:r>
-            <w:proofErr w:type="spellStart"/>
-            <w:r>
-              <w:rPr>
-                <w:sz w:val="24"/>
-                <w:szCs w:val="24"/>
-              </w:rPr>
-              <w:t>jpe</w:t>
-            </w:r>
-            <w:proofErr w:type="spellEnd"/>
-            <w:proofErr w:type="gramStart"/>
-            <w:r>
-              <w:rPr>
-                <w:sz w:val="24"/>
-                <w:szCs w:val="24"/>
-              </w:rPr>
-              <w:t>, .</w:t>
-            </w:r>
-            <w:proofErr w:type="spellStart"/>
-            <w:r>
-              <w:rPr>
-                <w:sz w:val="24"/>
-                <w:szCs w:val="24"/>
-              </w:rPr>
-              <w:t>jif</w:t>
-            </w:r>
-            <w:proofErr w:type="spellEnd"/>
-            <w:proofErr w:type="gramEnd"/>
-            <w:r>
-              <w:rPr>
-                <w:sz w:val="24"/>
-                <w:szCs w:val="24"/>
-              </w:rPr>
-              <w:t>, .</w:t>
-            </w:r>
-            <w:proofErr w:type="spellStart"/>
-            <w:r>
-              <w:rPr>
-                <w:sz w:val="24"/>
-                <w:szCs w:val="24"/>
-              </w:rPr>
-              <w:t>jfif</w:t>
-            </w:r>
-            <w:proofErr w:type="spellEnd"/>
+              <w:t>Other extensions .jpe, .jif, .jfif</w:t>
+            </w:r>
           </w:p>
           <w:p>
             <w:pPr>
@@ -1157,27 +1080,34 @@
                 <w:sz w:val="24"/>
                 <w:szCs w:val="24"/>
               </w:rPr>
-              <w:t>Compressed using the lossless data compression technique LZW</w:t>
-            </w:r>
-          </w:p>
-          <w:p>
-            <w:pPr>
-              <w:pStyle w:val="ListParagraph"/>
-              <w:numPr>
-                <w:ilvl w:val="0"/>
-                <w:numId w:val="12"/>
-              </w:numPr>
-              <w:rPr>
-                <w:sz w:val="24"/>
-                <w:szCs w:val="24"/>
-              </w:rPr>
-            </w:pPr>
+              <w:t xml:space="preserve">Compressed using the lossless data </w:t>
+            </w:r>
             <w:r>
               <w:rPr>
                 <w:sz w:val="24"/>
                 <w:szCs w:val="24"/>
               </w:rPr>
               <w:lastRenderedPageBreak/>
+              <w:t>compression technique LZW</w:t>
+            </w:r>
+          </w:p>
+          <w:p>
+            <w:pPr>
+              <w:pStyle w:val="ListParagraph"/>
+              <w:numPr>
+                <w:ilvl w:val="0"/>
+                <w:numId w:val="12"/>
+              </w:numPr>
+              <w:rPr>
+                <w:sz w:val="24"/>
+                <w:szCs w:val="24"/>
+              </w:rPr>
+            </w:pPr>
+            <w:r>
+              <w:rPr>
+                <w:sz w:val="24"/>
+                <w:szCs w:val="24"/>
+              </w:rPr>
               <w:t>Can contain up to 255 colours</w:t>
             </w:r>
           </w:p>
@@ -2138,6 +2068,7 @@
                 <w:sz w:val="24"/>
                 <w:szCs w:val="24"/>
               </w:rPr>
+              <w:lastRenderedPageBreak/>
               <w:t>PSD</w:t>
             </w:r>
           </w:p>
@@ -2265,7 +2196,6 @@
                 <w:sz w:val="24"/>
                 <w:szCs w:val="24"/>
               </w:rPr>
-              <w:lastRenderedPageBreak/>
               <w:t>RTF</w:t>
             </w:r>
           </w:p>
@@ -2485,23 +2415,7 @@
                 <w:sz w:val="24"/>
                 <w:szCs w:val="24"/>
               </w:rPr>
-              <w:t xml:space="preserve">Stands for </w:t>
-            </w:r>
-            <w:proofErr w:type="spellStart"/>
-            <w:r>
-              <w:rPr>
-                <w:sz w:val="24"/>
-                <w:szCs w:val="24"/>
-              </w:rPr>
-              <w:t>eXtensible</w:t>
-            </w:r>
-            <w:proofErr w:type="spellEnd"/>
-            <w:r>
-              <w:rPr>
-                <w:sz w:val="24"/>
-                <w:szCs w:val="24"/>
-              </w:rPr>
-              <w:t xml:space="preserve"> Markup Language</w:t>
+              <w:t>Stands for eXtensible Markup Language</w:t>
             </w:r>
           </w:p>
           <w:p>
@@ -3354,6 +3268,14 @@
                 <w:szCs w:val="24"/>
               </w:rPr>
             </w:pPr>
+            <w:r>
+              <w:rPr>
+                <w:sz w:val="24"/>
+                <w:szCs w:val="24"/>
+              </w:rPr>
+              <w:lastRenderedPageBreak/>
+              <w:t>XLS</w:t>
+            </w:r>
           </w:p>
         </w:tc>
         <w:tc>
@@ -3367,6 +3289,13 @@
                 <w:szCs w:val="24"/>
               </w:rPr>
             </w:pPr>
+            <w:r>
+              <w:rPr>
+                <w:sz w:val="24"/>
+                <w:szCs w:val="24"/>
+              </w:rPr>
+              <w:t>Spreadsheet</w:t>
+            </w:r>
           </w:p>
         </w:tc>
         <w:tc>
@@ -3380,6 +3309,13 @@
                 <w:szCs w:val="24"/>
               </w:rPr>
             </w:pPr>
+            <w:r>
+              <w:rPr>
+                <w:sz w:val="24"/>
+                <w:szCs w:val="24"/>
+              </w:rPr>
+              <w:t>Microsoft Excel and other spreadsheet programs</w:t>
+            </w:r>
           </w:p>
         </w:tc>
         <w:tc>
@@ -3393,6 +3329,13 @@
                 <w:szCs w:val="24"/>
               </w:rPr>
             </w:pPr>
+            <w:r>
+              <w:rPr>
+                <w:sz w:val="24"/>
+                <w:szCs w:val="24"/>
+              </w:rPr>
+              <w:t>Yes</w:t>
+            </w:r>
           </w:p>
         </w:tc>
         <w:tc>
@@ -3411,6 +3354,53 @@
                 <w:szCs w:val="24"/>
               </w:rPr>
             </w:pPr>
+            <w:r>
+              <w:rPr>
+                <w:sz w:val="24"/>
+                <w:szCs w:val="24"/>
+              </w:rPr>
+              <w:t>Native to Microsoft Excel</w:t>
+            </w:r>
+          </w:p>
+          <w:p>
+            <w:pPr>
+              <w:pStyle w:val="ListParagraph"/>
+              <w:numPr>
+                <w:ilvl w:val="0"/>
+                <w:numId w:val="12"/>
+              </w:numPr>
+              <w:rPr>
+                <w:sz w:val="24"/>
+                <w:szCs w:val="24"/>
+              </w:rPr>
+            </w:pPr>
+            <w:r>
+              <w:rPr>
+                <w:sz w:val="24"/>
+                <w:szCs w:val="24"/>
+              </w:rPr>
+              <w:t>Can be opened by almost any spreadsheet program using APIs</w:t>
+            </w:r>
+          </w:p>
+          <w:p>
+            <w:pPr>
+              <w:pStyle w:val="ListParagraph"/>
+              <w:numPr>
+                <w:ilvl w:val="0"/>
+                <w:numId w:val="12"/>
+              </w:numPr>
+              <w:rPr>
+                <w:sz w:val="24"/>
+                <w:szCs w:val="24"/>
+              </w:rPr>
+            </w:pPr>
+            <w:r>
+              <w:rPr>
+                <w:sz w:val="24"/>
+                <w:szCs w:val="24"/>
+              </w:rPr>
+              <w:t>Newer versions use xlsx</w:t>
+            </w:r>
           </w:p>
         </w:tc>
       </w:tr>
@@ -3426,6 +3416,20 @@
                 <w:szCs w:val="24"/>
               </w:rPr>
             </w:pPr>
+            <w:r>
+              <w:rPr>
+                <w:sz w:val="24"/>
+                <w:szCs w:val="24"/>
+              </w:rPr>
+              <w:t>DOC/DOCX</w:t>
+            </w:r>
+            <w:r>
+              <w:rPr>
+                <w:sz w:val="24"/>
+                <w:szCs w:val="24"/>
+              </w:rPr>
+              <w:t>/DOT</w:t>
+            </w:r>
           </w:p>
         </w:tc>
         <w:tc>
@@ -3439,6 +3443,13 @@
                 <w:szCs w:val="24"/>
               </w:rPr>
             </w:pPr>
+            <w:r>
+              <w:rPr>
+                <w:sz w:val="24"/>
+                <w:szCs w:val="24"/>
+              </w:rPr>
+              <w:t>Word document</w:t>
+            </w:r>
           </w:p>
         </w:tc>
         <w:tc>
@@ -3452,6 +3463,13 @@
                 <w:szCs w:val="24"/>
               </w:rPr>
             </w:pPr>
+            <w:r>
+              <w:rPr>
+                <w:sz w:val="24"/>
+                <w:szCs w:val="24"/>
+              </w:rPr>
+              <w:t>Word processors</w:t>
+            </w:r>
           </w:p>
         </w:tc>
         <w:tc>
@@ -3465,6 +3483,13 @@
                 <w:szCs w:val="24"/>
               </w:rPr>
             </w:pPr>
+            <w:r>
+              <w:rPr>
+                <w:sz w:val="24"/>
+                <w:szCs w:val="24"/>
+              </w:rPr>
+              <w:t>Yes</w:t>
+            </w:r>
           </w:p>
         </w:tc>
         <w:tc>
@@ -3483,6 +3508,2241 @@
                 <w:szCs w:val="24"/>
               </w:rPr>
             </w:pPr>
+            <w:r>
+              <w:rPr>
+                <w:sz w:val="24"/>
+                <w:szCs w:val="24"/>
+              </w:rPr>
+              <w:t>Native to MS Word</w:t>
+            </w:r>
+          </w:p>
+          <w:p>
+            <w:pPr>
+              <w:pStyle w:val="ListParagraph"/>
+              <w:numPr>
+                <w:ilvl w:val="0"/>
+                <w:numId w:val="12"/>
+              </w:numPr>
+              <w:rPr>
+                <w:sz w:val="24"/>
+                <w:szCs w:val="24"/>
+              </w:rPr>
+            </w:pPr>
+            <w:r>
+              <w:rPr>
+                <w:sz w:val="24"/>
+                <w:szCs w:val="24"/>
+              </w:rPr>
+              <w:t>But can be opened with other processors like Google Docs, Libre etc</w:t>
+            </w:r>
+          </w:p>
+          <w:p>
+            <w:pPr>
+              <w:pStyle w:val="ListParagraph"/>
+              <w:numPr>
+                <w:ilvl w:val="0"/>
+                <w:numId w:val="12"/>
+              </w:numPr>
+              <w:rPr>
+                <w:sz w:val="24"/>
+                <w:szCs w:val="24"/>
+              </w:rPr>
+            </w:pPr>
+            <w:r>
+              <w:rPr>
+                <w:sz w:val="24"/>
+                <w:szCs w:val="24"/>
+              </w:rPr>
+              <w:t>Docx uses open XML format</w:t>
+            </w:r>
+          </w:p>
+          <w:p>
+            <w:pPr>
+              <w:pStyle w:val="ListParagraph"/>
+              <w:numPr>
+                <w:ilvl w:val="0"/>
+                <w:numId w:val="12"/>
+              </w:numPr>
+              <w:rPr>
+                <w:sz w:val="24"/>
+                <w:szCs w:val="24"/>
+              </w:rPr>
+            </w:pPr>
+            <w:r>
+              <w:rPr>
+                <w:sz w:val="24"/>
+                <w:szCs w:val="24"/>
+              </w:rPr>
+              <w:t>Doc is older</w:t>
+            </w:r>
+          </w:p>
+          <w:p>
+            <w:pPr>
+              <w:pStyle w:val="ListParagraph"/>
+              <w:numPr>
+                <w:ilvl w:val="0"/>
+                <w:numId w:val="12"/>
+              </w:numPr>
+              <w:rPr>
+                <w:sz w:val="24"/>
+                <w:szCs w:val="24"/>
+              </w:rPr>
+            </w:pPr>
+            <w:r>
+              <w:rPr>
+                <w:sz w:val="24"/>
+                <w:szCs w:val="24"/>
+              </w:rPr>
+              <w:t>Docx is smaller and easier to store</w:t>
+            </w:r>
+          </w:p>
+          <w:p>
+            <w:pPr>
+              <w:pStyle w:val="ListParagraph"/>
+              <w:numPr>
+                <w:ilvl w:val="0"/>
+                <w:numId w:val="12"/>
+              </w:numPr>
+              <w:rPr>
+                <w:sz w:val="24"/>
+                <w:szCs w:val="24"/>
+              </w:rPr>
+            </w:pPr>
+            <w:r>
+              <w:rPr>
+                <w:sz w:val="24"/>
+                <w:szCs w:val="24"/>
+              </w:rPr>
+              <w:t>DOT extension files are templates created by MS Word to have preformatted settings for generation of doc and docx files</w:t>
+            </w:r>
+          </w:p>
+        </w:tc>
+      </w:tr>
+      <w:tr>
+        <w:tc>
+          <w:tcPr>
+            <w:tcW w:w="1798" w:type="dxa"/>
+          </w:tcPr>
+          <w:p>
+            <w:pPr>
+              <w:rPr>
+                <w:sz w:val="24"/>
+                <w:szCs w:val="24"/>
+              </w:rPr>
+            </w:pPr>
+            <w:r>
+              <w:rPr>
+                <w:sz w:val="24"/>
+                <w:szCs w:val="24"/>
+              </w:rPr>
+              <w:t>PPT/PPS</w:t>
+            </w:r>
+          </w:p>
+        </w:tc>
+        <w:tc>
+          <w:tcPr>
+            <w:tcW w:w="1257" w:type="dxa"/>
+          </w:tcPr>
+          <w:p>
+            <w:pPr>
+              <w:rPr>
+                <w:sz w:val="24"/>
+                <w:szCs w:val="24"/>
+              </w:rPr>
+            </w:pPr>
+            <w:r>
+              <w:rPr>
+                <w:sz w:val="24"/>
+                <w:szCs w:val="24"/>
+              </w:rPr>
+              <w:t>Slideshow</w:t>
+            </w:r>
+          </w:p>
+        </w:tc>
+        <w:tc>
+          <w:tcPr>
+            <w:tcW w:w="1530" w:type="dxa"/>
+          </w:tcPr>
+          <w:p>
+            <w:pPr>
+              <w:rPr>
+                <w:sz w:val="24"/>
+                <w:szCs w:val="24"/>
+              </w:rPr>
+            </w:pPr>
+            <w:r>
+              <w:rPr>
+                <w:sz w:val="24"/>
+                <w:szCs w:val="24"/>
+              </w:rPr>
+              <w:t>MS PowerPoint and any other slide show program</w:t>
+            </w:r>
+          </w:p>
+        </w:tc>
+        <w:tc>
+          <w:tcPr>
+            <w:tcW w:w="1350" w:type="dxa"/>
+          </w:tcPr>
+          <w:p>
+            <w:pPr>
+              <w:rPr>
+                <w:sz w:val="24"/>
+                <w:szCs w:val="24"/>
+              </w:rPr>
+            </w:pPr>
+            <w:r>
+              <w:rPr>
+                <w:sz w:val="24"/>
+                <w:szCs w:val="24"/>
+              </w:rPr>
+              <w:t>Yes</w:t>
+            </w:r>
+          </w:p>
+        </w:tc>
+        <w:tc>
+          <w:tcPr>
+            <w:tcW w:w="3081" w:type="dxa"/>
+          </w:tcPr>
+          <w:p>
+            <w:pPr>
+              <w:pStyle w:val="ListParagraph"/>
+              <w:numPr>
+                <w:ilvl w:val="0"/>
+                <w:numId w:val="12"/>
+              </w:numPr>
+              <w:rPr>
+                <w:sz w:val="24"/>
+                <w:szCs w:val="24"/>
+              </w:rPr>
+            </w:pPr>
+            <w:r>
+              <w:rPr>
+                <w:sz w:val="24"/>
+                <w:szCs w:val="24"/>
+              </w:rPr>
+              <w:t>PPT are PowerPoint files</w:t>
+            </w:r>
+          </w:p>
+          <w:p>
+            <w:pPr>
+              <w:pStyle w:val="ListParagraph"/>
+              <w:numPr>
+                <w:ilvl w:val="0"/>
+                <w:numId w:val="12"/>
+              </w:numPr>
+              <w:rPr>
+                <w:sz w:val="24"/>
+                <w:szCs w:val="24"/>
+              </w:rPr>
+            </w:pPr>
+            <w:r>
+              <w:rPr>
+                <w:sz w:val="24"/>
+                <w:szCs w:val="24"/>
+              </w:rPr>
+              <w:t>PPT files are used to design slide shows</w:t>
+            </w:r>
+          </w:p>
+          <w:p>
+            <w:pPr>
+              <w:pStyle w:val="ListParagraph"/>
+              <w:numPr>
+                <w:ilvl w:val="0"/>
+                <w:numId w:val="12"/>
+              </w:numPr>
+              <w:rPr>
+                <w:sz w:val="24"/>
+                <w:szCs w:val="24"/>
+              </w:rPr>
+            </w:pPr>
+            <w:r>
+              <w:rPr>
+                <w:sz w:val="24"/>
+                <w:szCs w:val="24"/>
+              </w:rPr>
+              <w:t>PPS files open in Slide Show mode when opened</w:t>
+            </w:r>
+          </w:p>
+        </w:tc>
+      </w:tr>
+      <w:tr>
+        <w:tc>
+          <w:tcPr>
+            <w:tcW w:w="1798" w:type="dxa"/>
+          </w:tcPr>
+          <w:p>
+            <w:pPr>
+              <w:rPr>
+                <w:sz w:val="24"/>
+                <w:szCs w:val="24"/>
+              </w:rPr>
+            </w:pPr>
+            <w:r>
+              <w:rPr>
+                <w:sz w:val="24"/>
+                <w:szCs w:val="24"/>
+              </w:rPr>
+              <w:t>PDF</w:t>
+            </w:r>
+          </w:p>
+        </w:tc>
+        <w:tc>
+          <w:tcPr>
+            <w:tcW w:w="1257" w:type="dxa"/>
+          </w:tcPr>
+          <w:p>
+            <w:pPr>
+              <w:rPr>
+                <w:sz w:val="24"/>
+                <w:szCs w:val="24"/>
+              </w:rPr>
+            </w:pPr>
+            <w:r>
+              <w:rPr>
+                <w:sz w:val="24"/>
+                <w:szCs w:val="24"/>
+              </w:rPr>
+              <w:t>Document</w:t>
+            </w:r>
+          </w:p>
+        </w:tc>
+        <w:tc>
+          <w:tcPr>
+            <w:tcW w:w="1530" w:type="dxa"/>
+          </w:tcPr>
+          <w:p>
+            <w:pPr>
+              <w:rPr>
+                <w:sz w:val="24"/>
+                <w:szCs w:val="24"/>
+              </w:rPr>
+            </w:pPr>
+            <w:r>
+              <w:rPr>
+                <w:sz w:val="24"/>
+                <w:szCs w:val="24"/>
+              </w:rPr>
+              <w:t>Any PDF viewer like Reader, Okular</w:t>
+            </w:r>
+          </w:p>
+        </w:tc>
+        <w:tc>
+          <w:tcPr>
+            <w:tcW w:w="1350" w:type="dxa"/>
+          </w:tcPr>
+          <w:p>
+            <w:pPr>
+              <w:rPr>
+                <w:sz w:val="24"/>
+                <w:szCs w:val="24"/>
+              </w:rPr>
+            </w:pPr>
+            <w:r>
+              <w:rPr>
+                <w:sz w:val="24"/>
+                <w:szCs w:val="24"/>
+              </w:rPr>
+              <w:t>Yes</w:t>
+            </w:r>
+          </w:p>
+        </w:tc>
+        <w:tc>
+          <w:tcPr>
+            <w:tcW w:w="3081" w:type="dxa"/>
+          </w:tcPr>
+          <w:p>
+            <w:pPr>
+              <w:pStyle w:val="ListParagraph"/>
+              <w:numPr>
+                <w:ilvl w:val="0"/>
+                <w:numId w:val="12"/>
+              </w:numPr>
+              <w:rPr>
+                <w:sz w:val="24"/>
+                <w:szCs w:val="24"/>
+              </w:rPr>
+            </w:pPr>
+            <w:r>
+              <w:rPr>
+                <w:sz w:val="24"/>
+                <w:szCs w:val="24"/>
+              </w:rPr>
+              <w:t>Portable Document Format</w:t>
+            </w:r>
+          </w:p>
+          <w:p>
+            <w:pPr>
+              <w:pStyle w:val="ListParagraph"/>
+              <w:numPr>
+                <w:ilvl w:val="0"/>
+                <w:numId w:val="12"/>
+              </w:numPr>
+              <w:rPr>
+                <w:sz w:val="24"/>
+                <w:szCs w:val="24"/>
+              </w:rPr>
+            </w:pPr>
+            <w:r>
+              <w:rPr>
+                <w:sz w:val="24"/>
+                <w:szCs w:val="24"/>
+              </w:rPr>
+              <w:t>Developed by Adobe</w:t>
+            </w:r>
+          </w:p>
+          <w:p>
+            <w:pPr>
+              <w:pStyle w:val="ListParagraph"/>
+              <w:numPr>
+                <w:ilvl w:val="0"/>
+                <w:numId w:val="12"/>
+              </w:numPr>
+              <w:rPr>
+                <w:sz w:val="24"/>
+                <w:szCs w:val="24"/>
+              </w:rPr>
+            </w:pPr>
+            <w:r>
+              <w:rPr>
+                <w:sz w:val="24"/>
+                <w:szCs w:val="24"/>
+              </w:rPr>
+              <w:t>Encapsulates a description of flat document</w:t>
+            </w:r>
+          </w:p>
+          <w:p>
+            <w:pPr>
+              <w:pStyle w:val="ListParagraph"/>
+              <w:numPr>
+                <w:ilvl w:val="0"/>
+                <w:numId w:val="12"/>
+              </w:numPr>
+              <w:rPr>
+                <w:sz w:val="24"/>
+                <w:szCs w:val="24"/>
+              </w:rPr>
+            </w:pPr>
+            <w:r>
+              <w:rPr>
+                <w:sz w:val="24"/>
+                <w:szCs w:val="24"/>
+              </w:rPr>
+              <w:t>Contains 7-bit ASCII characters</w:t>
+            </w:r>
+          </w:p>
+          <w:p>
+            <w:pPr>
+              <w:pStyle w:val="ListParagraph"/>
+              <w:numPr>
+                <w:ilvl w:val="0"/>
+                <w:numId w:val="12"/>
+              </w:numPr>
+              <w:rPr>
+                <w:sz w:val="24"/>
+                <w:szCs w:val="24"/>
+              </w:rPr>
+            </w:pPr>
+            <w:r>
+              <w:rPr>
+                <w:sz w:val="24"/>
+                <w:szCs w:val="24"/>
+              </w:rPr>
+              <w:t>Format is a subset of Carousel Object Structure (COS)</w:t>
+            </w:r>
+          </w:p>
+        </w:tc>
+      </w:tr>
+      <w:tr>
+        <w:tc>
+          <w:tcPr>
+            <w:tcW w:w="1798" w:type="dxa"/>
+          </w:tcPr>
+          <w:p>
+            <w:pPr>
+              <w:rPr>
+                <w:sz w:val="24"/>
+                <w:szCs w:val="24"/>
+              </w:rPr>
+            </w:pPr>
+            <w:r>
+              <w:rPr>
+                <w:sz w:val="24"/>
+                <w:szCs w:val="24"/>
+              </w:rPr>
+              <w:t>ZIP</w:t>
+            </w:r>
+          </w:p>
+        </w:tc>
+        <w:tc>
+          <w:tcPr>
+            <w:tcW w:w="1257" w:type="dxa"/>
+          </w:tcPr>
+          <w:p>
+            <w:pPr>
+              <w:rPr>
+                <w:sz w:val="24"/>
+                <w:szCs w:val="24"/>
+              </w:rPr>
+            </w:pPr>
+            <w:r>
+              <w:rPr>
+                <w:sz w:val="24"/>
+                <w:szCs w:val="24"/>
+              </w:rPr>
+              <w:t>Archive</w:t>
+            </w:r>
+          </w:p>
+        </w:tc>
+        <w:tc>
+          <w:tcPr>
+            <w:tcW w:w="1530" w:type="dxa"/>
+          </w:tcPr>
+          <w:p>
+            <w:pPr>
+              <w:rPr>
+                <w:sz w:val="24"/>
+                <w:szCs w:val="24"/>
+              </w:rPr>
+            </w:pPr>
+            <w:r>
+              <w:rPr>
+                <w:sz w:val="24"/>
+                <w:szCs w:val="24"/>
+              </w:rPr>
+              <w:t>Any compression program</w:t>
+            </w:r>
+          </w:p>
+        </w:tc>
+        <w:tc>
+          <w:tcPr>
+            <w:tcW w:w="1350" w:type="dxa"/>
+          </w:tcPr>
+          <w:p>
+            <w:pPr>
+              <w:rPr>
+                <w:sz w:val="24"/>
+                <w:szCs w:val="24"/>
+              </w:rPr>
+            </w:pPr>
+            <w:r>
+              <w:rPr>
+                <w:sz w:val="24"/>
+                <w:szCs w:val="24"/>
+              </w:rPr>
+              <w:t>Yes</w:t>
+            </w:r>
+          </w:p>
+        </w:tc>
+        <w:tc>
+          <w:tcPr>
+            <w:tcW w:w="3081" w:type="dxa"/>
+          </w:tcPr>
+          <w:p>
+            <w:pPr>
+              <w:pStyle w:val="ListParagraph"/>
+              <w:numPr>
+                <w:ilvl w:val="0"/>
+                <w:numId w:val="12"/>
+              </w:numPr>
+              <w:rPr>
+                <w:sz w:val="24"/>
+                <w:szCs w:val="24"/>
+              </w:rPr>
+            </w:pPr>
+            <w:r>
+              <w:rPr>
+                <w:sz w:val="24"/>
+                <w:szCs w:val="24"/>
+              </w:rPr>
+              <w:t>Can contain directories</w:t>
+            </w:r>
+          </w:p>
+          <w:p>
+            <w:pPr>
+              <w:pStyle w:val="ListParagraph"/>
+              <w:numPr>
+                <w:ilvl w:val="0"/>
+                <w:numId w:val="12"/>
+              </w:numPr>
+              <w:rPr>
+                <w:sz w:val="24"/>
+                <w:szCs w:val="24"/>
+              </w:rPr>
+            </w:pPr>
+            <w:r>
+              <w:rPr>
+                <w:sz w:val="24"/>
+                <w:szCs w:val="24"/>
+              </w:rPr>
+              <w:t>Losless data compression</w:t>
+            </w:r>
+          </w:p>
+          <w:p>
+            <w:pPr>
+              <w:pStyle w:val="ListParagraph"/>
+              <w:numPr>
+                <w:ilvl w:val="0"/>
+                <w:numId w:val="12"/>
+              </w:numPr>
+              <w:rPr>
+                <w:sz w:val="24"/>
+                <w:szCs w:val="24"/>
+              </w:rPr>
+            </w:pPr>
+            <w:r>
+              <w:rPr>
+                <w:sz w:val="24"/>
+                <w:szCs w:val="24"/>
+              </w:rPr>
+              <w:lastRenderedPageBreak/>
+              <w:t>DEFLATE is the most commonly used algorithm</w:t>
+            </w:r>
+          </w:p>
+          <w:p>
+            <w:pPr>
+              <w:pStyle w:val="ListParagraph"/>
+              <w:numPr>
+                <w:ilvl w:val="0"/>
+                <w:numId w:val="12"/>
+              </w:numPr>
+              <w:rPr>
+                <w:sz w:val="24"/>
+                <w:szCs w:val="24"/>
+              </w:rPr>
+            </w:pPr>
+            <w:r>
+              <w:rPr>
+                <w:sz w:val="24"/>
+                <w:szCs w:val="24"/>
+              </w:rPr>
+              <w:t>Minimum size of a zip file is 22 bytes</w:t>
+            </w:r>
+          </w:p>
+          <w:p>
+            <w:pPr>
+              <w:pStyle w:val="ListParagraph"/>
+              <w:numPr>
+                <w:ilvl w:val="0"/>
+                <w:numId w:val="12"/>
+              </w:numPr>
+              <w:rPr>
+                <w:sz w:val="24"/>
+                <w:szCs w:val="24"/>
+              </w:rPr>
+            </w:pPr>
+          </w:p>
+        </w:tc>
+      </w:tr>
+      <w:tr>
+        <w:tc>
+          <w:tcPr>
+            <w:tcW w:w="1798" w:type="dxa"/>
+          </w:tcPr>
+          <w:p>
+            <w:pPr>
+              <w:rPr>
+                <w:sz w:val="24"/>
+                <w:szCs w:val="24"/>
+              </w:rPr>
+            </w:pPr>
+            <w:r>
+              <w:rPr>
+                <w:sz w:val="24"/>
+                <w:szCs w:val="24"/>
+              </w:rPr>
+              <w:lastRenderedPageBreak/>
+              <w:t>RAR</w:t>
+            </w:r>
+          </w:p>
+        </w:tc>
+        <w:tc>
+          <w:tcPr>
+            <w:tcW w:w="1257" w:type="dxa"/>
+          </w:tcPr>
+          <w:p>
+            <w:pPr>
+              <w:rPr>
+                <w:sz w:val="24"/>
+                <w:szCs w:val="24"/>
+              </w:rPr>
+            </w:pPr>
+            <w:r>
+              <w:rPr>
+                <w:sz w:val="24"/>
+                <w:szCs w:val="24"/>
+              </w:rPr>
+              <w:t>Archive</w:t>
+            </w:r>
+          </w:p>
+        </w:tc>
+        <w:tc>
+          <w:tcPr>
+            <w:tcW w:w="1530" w:type="dxa"/>
+          </w:tcPr>
+          <w:p>
+            <w:pPr>
+              <w:rPr>
+                <w:sz w:val="24"/>
+                <w:szCs w:val="24"/>
+              </w:rPr>
+            </w:pPr>
+            <w:r>
+              <w:rPr>
+                <w:sz w:val="24"/>
+                <w:szCs w:val="24"/>
+              </w:rPr>
+              <w:t>WinRAR</w:t>
+            </w:r>
+          </w:p>
+        </w:tc>
+        <w:tc>
+          <w:tcPr>
+            <w:tcW w:w="1350" w:type="dxa"/>
+          </w:tcPr>
+          <w:p>
+            <w:pPr>
+              <w:rPr>
+                <w:sz w:val="24"/>
+                <w:szCs w:val="24"/>
+              </w:rPr>
+            </w:pPr>
+            <w:r>
+              <w:rPr>
+                <w:sz w:val="24"/>
+                <w:szCs w:val="24"/>
+              </w:rPr>
+              <w:t>Yes</w:t>
+            </w:r>
+          </w:p>
+        </w:tc>
+        <w:tc>
+          <w:tcPr>
+            <w:tcW w:w="3081" w:type="dxa"/>
+          </w:tcPr>
+          <w:p>
+            <w:pPr>
+              <w:pStyle w:val="ListParagraph"/>
+              <w:numPr>
+                <w:ilvl w:val="0"/>
+                <w:numId w:val="12"/>
+              </w:numPr>
+              <w:rPr>
+                <w:sz w:val="24"/>
+                <w:szCs w:val="24"/>
+              </w:rPr>
+            </w:pPr>
+            <w:r>
+              <w:rPr>
+                <w:sz w:val="24"/>
+                <w:szCs w:val="24"/>
+              </w:rPr>
+              <w:t>Proprietary format</w:t>
+            </w:r>
+          </w:p>
+          <w:p>
+            <w:pPr>
+              <w:pStyle w:val="ListParagraph"/>
+              <w:numPr>
+                <w:ilvl w:val="0"/>
+                <w:numId w:val="12"/>
+              </w:numPr>
+              <w:rPr>
+                <w:sz w:val="24"/>
+                <w:szCs w:val="24"/>
+              </w:rPr>
+            </w:pPr>
+            <w:r>
+              <w:rPr>
+                <w:sz w:val="24"/>
+                <w:szCs w:val="24"/>
+              </w:rPr>
+              <w:t>Supports error correction</w:t>
+            </w:r>
+          </w:p>
+          <w:p>
+            <w:pPr>
+              <w:pStyle w:val="ListParagraph"/>
+              <w:numPr>
+                <w:ilvl w:val="0"/>
+                <w:numId w:val="12"/>
+              </w:numPr>
+              <w:rPr>
+                <w:sz w:val="24"/>
+                <w:szCs w:val="24"/>
+              </w:rPr>
+            </w:pPr>
+            <w:r>
+              <w:rPr>
+                <w:sz w:val="24"/>
+                <w:szCs w:val="24"/>
+              </w:rPr>
+              <w:t>Creates smaller files than ZIP</w:t>
+            </w:r>
+          </w:p>
+        </w:tc>
+      </w:tr>
+      <w:tr>
+        <w:tc>
+          <w:tcPr>
+            <w:tcW w:w="1798" w:type="dxa"/>
+          </w:tcPr>
+          <w:p>
+            <w:pPr>
+              <w:rPr>
+                <w:sz w:val="24"/>
+                <w:szCs w:val="24"/>
+              </w:rPr>
+            </w:pPr>
+            <w:r>
+              <w:rPr>
+                <w:sz w:val="24"/>
+                <w:szCs w:val="24"/>
+              </w:rPr>
+              <w:t>GZ</w:t>
+            </w:r>
+          </w:p>
+        </w:tc>
+        <w:tc>
+          <w:tcPr>
+            <w:tcW w:w="1257" w:type="dxa"/>
+          </w:tcPr>
+          <w:p>
+            <w:pPr>
+              <w:rPr>
+                <w:sz w:val="24"/>
+                <w:szCs w:val="24"/>
+              </w:rPr>
+            </w:pPr>
+            <w:r>
+              <w:rPr>
+                <w:sz w:val="24"/>
+                <w:szCs w:val="24"/>
+              </w:rPr>
+              <w:t>Archives</w:t>
+            </w:r>
+          </w:p>
+        </w:tc>
+        <w:tc>
+          <w:tcPr>
+            <w:tcW w:w="1530" w:type="dxa"/>
+          </w:tcPr>
+          <w:p>
+            <w:pPr>
+              <w:rPr>
+                <w:sz w:val="24"/>
+                <w:szCs w:val="24"/>
+              </w:rPr>
+            </w:pPr>
+            <w:r>
+              <w:rPr>
+                <w:sz w:val="24"/>
+                <w:szCs w:val="24"/>
+              </w:rPr>
+              <w:t>Any compression tool like PeaZip</w:t>
+            </w:r>
+          </w:p>
+        </w:tc>
+        <w:tc>
+          <w:tcPr>
+            <w:tcW w:w="1350" w:type="dxa"/>
+          </w:tcPr>
+          <w:p>
+            <w:pPr>
+              <w:rPr>
+                <w:sz w:val="24"/>
+                <w:szCs w:val="24"/>
+              </w:rPr>
+            </w:pPr>
+            <w:r>
+              <w:rPr>
+                <w:sz w:val="24"/>
+                <w:szCs w:val="24"/>
+              </w:rPr>
+              <w:t>Yes</w:t>
+            </w:r>
+          </w:p>
+        </w:tc>
+        <w:tc>
+          <w:tcPr>
+            <w:tcW w:w="3081" w:type="dxa"/>
+          </w:tcPr>
+          <w:p>
+            <w:pPr>
+              <w:pStyle w:val="ListParagraph"/>
+              <w:numPr>
+                <w:ilvl w:val="0"/>
+                <w:numId w:val="12"/>
+              </w:numPr>
+              <w:rPr>
+                <w:sz w:val="24"/>
+                <w:szCs w:val="24"/>
+              </w:rPr>
+            </w:pPr>
+            <w:r>
+              <w:rPr>
+                <w:sz w:val="24"/>
+                <w:szCs w:val="24"/>
+              </w:rPr>
+              <w:t>Created by GNU zip compression algorithm</w:t>
+            </w:r>
+          </w:p>
+          <w:p>
+            <w:pPr>
+              <w:pStyle w:val="ListParagraph"/>
+              <w:numPr>
+                <w:ilvl w:val="0"/>
+                <w:numId w:val="12"/>
+              </w:numPr>
+              <w:rPr>
+                <w:sz w:val="24"/>
+                <w:szCs w:val="24"/>
+              </w:rPr>
+            </w:pPr>
+            <w:r>
+              <w:rPr>
+                <w:sz w:val="24"/>
+                <w:szCs w:val="24"/>
+              </w:rPr>
+              <w:t>Uses DEFLATE, a combination of LZ77 and Huffman coding</w:t>
+            </w:r>
+          </w:p>
+        </w:tc>
+      </w:tr>
+      <w:tr>
+        <w:tc>
+          <w:tcPr>
+            <w:tcW w:w="1798" w:type="dxa"/>
+          </w:tcPr>
+          <w:p>
+            <w:pPr>
+              <w:rPr>
+                <w:sz w:val="24"/>
+                <w:szCs w:val="24"/>
+              </w:rPr>
+            </w:pPr>
+            <w:r>
+              <w:rPr>
+                <w:sz w:val="24"/>
+                <w:szCs w:val="24"/>
+              </w:rPr>
+              <w:t>BZ2</w:t>
+            </w:r>
+          </w:p>
+        </w:tc>
+        <w:tc>
+          <w:tcPr>
+            <w:tcW w:w="1257" w:type="dxa"/>
+          </w:tcPr>
+          <w:p>
+            <w:pPr>
+              <w:rPr>
+                <w:sz w:val="24"/>
+                <w:szCs w:val="24"/>
+              </w:rPr>
+            </w:pPr>
+            <w:r>
+              <w:rPr>
+                <w:sz w:val="24"/>
+                <w:szCs w:val="24"/>
+              </w:rPr>
+              <w:t>Archive</w:t>
+            </w:r>
+          </w:p>
+        </w:tc>
+        <w:tc>
+          <w:tcPr>
+            <w:tcW w:w="1530" w:type="dxa"/>
+          </w:tcPr>
+          <w:p>
+            <w:pPr>
+              <w:rPr>
+                <w:sz w:val="24"/>
+                <w:szCs w:val="24"/>
+              </w:rPr>
+            </w:pPr>
+            <w:r>
+              <w:rPr>
+                <w:sz w:val="24"/>
+                <w:szCs w:val="24"/>
+              </w:rPr>
+              <w:t>Compression tools like WinZip</w:t>
+            </w:r>
+          </w:p>
+        </w:tc>
+        <w:tc>
+          <w:tcPr>
+            <w:tcW w:w="1350" w:type="dxa"/>
+          </w:tcPr>
+          <w:p>
+            <w:pPr>
+              <w:rPr>
+                <w:sz w:val="24"/>
+                <w:szCs w:val="24"/>
+              </w:rPr>
+            </w:pPr>
+            <w:r>
+              <w:rPr>
+                <w:sz w:val="24"/>
+                <w:szCs w:val="24"/>
+              </w:rPr>
+              <w:t>Yes</w:t>
+            </w:r>
+          </w:p>
+        </w:tc>
+        <w:tc>
+          <w:tcPr>
+            <w:tcW w:w="3081" w:type="dxa"/>
+          </w:tcPr>
+          <w:p>
+            <w:pPr>
+              <w:pStyle w:val="ListParagraph"/>
+              <w:numPr>
+                <w:ilvl w:val="0"/>
+                <w:numId w:val="12"/>
+              </w:numPr>
+              <w:rPr>
+                <w:sz w:val="24"/>
+                <w:szCs w:val="24"/>
+              </w:rPr>
+            </w:pPr>
+            <w:r>
+              <w:rPr>
+                <w:sz w:val="24"/>
+                <w:szCs w:val="24"/>
+              </w:rPr>
+              <w:t>Made with open source BZIP2 compression method</w:t>
+            </w:r>
+          </w:p>
+          <w:p>
+            <w:pPr>
+              <w:pStyle w:val="ListParagraph"/>
+              <w:numPr>
+                <w:ilvl w:val="0"/>
+                <w:numId w:val="12"/>
+              </w:numPr>
+              <w:rPr>
+                <w:sz w:val="24"/>
+                <w:szCs w:val="24"/>
+              </w:rPr>
+            </w:pPr>
+            <w:r>
+              <w:rPr>
+                <w:sz w:val="24"/>
+                <w:szCs w:val="24"/>
+              </w:rPr>
+              <w:t>Produces smaller files</w:t>
+            </w:r>
+          </w:p>
+        </w:tc>
+      </w:tr>
+      <w:tr>
+        <w:tc>
+          <w:tcPr>
+            <w:tcW w:w="1798" w:type="dxa"/>
+          </w:tcPr>
+          <w:p>
+            <w:pPr>
+              <w:rPr>
+                <w:sz w:val="24"/>
+                <w:szCs w:val="24"/>
+              </w:rPr>
+            </w:pPr>
+            <w:r>
+              <w:rPr>
+                <w:sz w:val="24"/>
+                <w:szCs w:val="24"/>
+              </w:rPr>
+              <w:t>ARJ</w:t>
+            </w:r>
+          </w:p>
+        </w:tc>
+        <w:tc>
+          <w:tcPr>
+            <w:tcW w:w="1257" w:type="dxa"/>
+          </w:tcPr>
+          <w:p>
+            <w:pPr>
+              <w:rPr>
+                <w:sz w:val="24"/>
+                <w:szCs w:val="24"/>
+              </w:rPr>
+            </w:pPr>
+            <w:r>
+              <w:rPr>
+                <w:sz w:val="24"/>
+                <w:szCs w:val="24"/>
+              </w:rPr>
+              <w:t>Archive</w:t>
+            </w:r>
+          </w:p>
+        </w:tc>
+        <w:tc>
+          <w:tcPr>
+            <w:tcW w:w="1530" w:type="dxa"/>
+          </w:tcPr>
+          <w:p>
+            <w:pPr>
+              <w:rPr>
+                <w:sz w:val="24"/>
+                <w:szCs w:val="24"/>
+              </w:rPr>
+            </w:pPr>
+            <w:r>
+              <w:rPr>
+                <w:sz w:val="24"/>
+                <w:szCs w:val="24"/>
+              </w:rPr>
+              <w:t>Tools like 7-Zip, WinRAR</w:t>
+            </w:r>
+          </w:p>
+        </w:tc>
+        <w:tc>
+          <w:tcPr>
+            <w:tcW w:w="1350" w:type="dxa"/>
+          </w:tcPr>
+          <w:p>
+            <w:pPr>
+              <w:rPr>
+                <w:sz w:val="24"/>
+                <w:szCs w:val="24"/>
+              </w:rPr>
+            </w:pPr>
+            <w:r>
+              <w:rPr>
+                <w:sz w:val="24"/>
+                <w:szCs w:val="24"/>
+              </w:rPr>
+              <w:t>Yes</w:t>
+            </w:r>
+          </w:p>
+        </w:tc>
+        <w:tc>
+          <w:tcPr>
+            <w:tcW w:w="3081" w:type="dxa"/>
+          </w:tcPr>
+          <w:p>
+            <w:pPr>
+              <w:pStyle w:val="ListParagraph"/>
+              <w:numPr>
+                <w:ilvl w:val="0"/>
+                <w:numId w:val="12"/>
+              </w:numPr>
+              <w:rPr>
+                <w:sz w:val="24"/>
+                <w:szCs w:val="24"/>
+              </w:rPr>
+            </w:pPr>
+            <w:r>
+              <w:rPr>
+                <w:sz w:val="24"/>
+                <w:szCs w:val="24"/>
+              </w:rPr>
+              <w:t>Stands for Archived by Robert Jung</w:t>
+            </w:r>
+          </w:p>
+          <w:p>
+            <w:pPr>
+              <w:pStyle w:val="ListParagraph"/>
+              <w:numPr>
+                <w:ilvl w:val="0"/>
+                <w:numId w:val="12"/>
+              </w:numPr>
+              <w:rPr>
+                <w:sz w:val="24"/>
+                <w:szCs w:val="24"/>
+              </w:rPr>
+            </w:pPr>
+            <w:r>
+              <w:rPr>
+                <w:sz w:val="24"/>
+                <w:szCs w:val="24"/>
+              </w:rPr>
+              <w:t>Creates high-efficiency compressed files</w:t>
+            </w:r>
+          </w:p>
+          <w:p>
+            <w:pPr>
+              <w:pStyle w:val="ListParagraph"/>
+              <w:numPr>
+                <w:ilvl w:val="0"/>
+                <w:numId w:val="12"/>
+              </w:numPr>
+              <w:rPr>
+                <w:sz w:val="24"/>
+                <w:szCs w:val="24"/>
+              </w:rPr>
+            </w:pPr>
+            <w:r>
+              <w:rPr>
+                <w:sz w:val="24"/>
+                <w:szCs w:val="24"/>
+              </w:rPr>
+              <w:t>Used to store backup of multiple files</w:t>
+            </w:r>
+          </w:p>
+        </w:tc>
+      </w:tr>
+      <w:tr>
+        <w:tc>
+          <w:tcPr>
+            <w:tcW w:w="1798" w:type="dxa"/>
+          </w:tcPr>
+          <w:p>
+            <w:pPr>
+              <w:rPr>
+                <w:sz w:val="24"/>
+                <w:szCs w:val="24"/>
+              </w:rPr>
+            </w:pPr>
+            <w:r>
+              <w:rPr>
+                <w:sz w:val="24"/>
+                <w:szCs w:val="24"/>
+              </w:rPr>
+              <w:t>WAV</w:t>
+            </w:r>
+          </w:p>
+        </w:tc>
+        <w:tc>
+          <w:tcPr>
+            <w:tcW w:w="1257" w:type="dxa"/>
+          </w:tcPr>
+          <w:p>
+            <w:pPr>
+              <w:rPr>
+                <w:sz w:val="24"/>
+                <w:szCs w:val="24"/>
+              </w:rPr>
+            </w:pPr>
+            <w:r>
+              <w:rPr>
+                <w:sz w:val="24"/>
+                <w:szCs w:val="24"/>
+              </w:rPr>
+              <w:t>Audio</w:t>
+            </w:r>
+          </w:p>
+        </w:tc>
+        <w:tc>
+          <w:tcPr>
+            <w:tcW w:w="1530" w:type="dxa"/>
+          </w:tcPr>
+          <w:p>
+            <w:pPr>
+              <w:rPr>
+                <w:sz w:val="24"/>
+                <w:szCs w:val="24"/>
+              </w:rPr>
+            </w:pPr>
+            <w:r>
+              <w:rPr>
+                <w:sz w:val="24"/>
+                <w:szCs w:val="24"/>
+              </w:rPr>
+              <w:t>Audio player</w:t>
+            </w:r>
+          </w:p>
+        </w:tc>
+        <w:tc>
+          <w:tcPr>
+            <w:tcW w:w="1350" w:type="dxa"/>
+          </w:tcPr>
+          <w:p>
+            <w:pPr>
+              <w:rPr>
+                <w:sz w:val="24"/>
+                <w:szCs w:val="24"/>
+              </w:rPr>
+            </w:pPr>
+            <w:r>
+              <w:rPr>
+                <w:sz w:val="24"/>
+                <w:szCs w:val="24"/>
+              </w:rPr>
+              <w:t>Yes</w:t>
+            </w:r>
+          </w:p>
+        </w:tc>
+        <w:tc>
+          <w:tcPr>
+            <w:tcW w:w="3081" w:type="dxa"/>
+          </w:tcPr>
+          <w:p>
+            <w:pPr>
+              <w:pStyle w:val="ListParagraph"/>
+              <w:numPr>
+                <w:ilvl w:val="0"/>
+                <w:numId w:val="12"/>
+              </w:numPr>
+              <w:rPr>
+                <w:sz w:val="24"/>
+                <w:szCs w:val="24"/>
+              </w:rPr>
+            </w:pPr>
+            <w:r>
+              <w:rPr>
+                <w:sz w:val="24"/>
+                <w:szCs w:val="24"/>
+              </w:rPr>
+              <w:t>Developed by IBM and Microsoft</w:t>
+            </w:r>
+          </w:p>
+          <w:p>
+            <w:pPr>
+              <w:pStyle w:val="ListParagraph"/>
+              <w:numPr>
+                <w:ilvl w:val="0"/>
+                <w:numId w:val="12"/>
+              </w:numPr>
+              <w:rPr>
+                <w:sz w:val="24"/>
+                <w:szCs w:val="24"/>
+              </w:rPr>
+            </w:pPr>
+            <w:r>
+              <w:rPr>
+                <w:sz w:val="24"/>
+                <w:szCs w:val="24"/>
+              </w:rPr>
+              <w:t>Used for uncompressed as well as compressed audio</w:t>
+            </w:r>
+          </w:p>
+        </w:tc>
+      </w:tr>
+      <w:tr>
+        <w:tc>
+          <w:tcPr>
+            <w:tcW w:w="1798" w:type="dxa"/>
+          </w:tcPr>
+          <w:p>
+            <w:pPr>
+              <w:rPr>
+                <w:sz w:val="24"/>
+                <w:szCs w:val="24"/>
+              </w:rPr>
+            </w:pPr>
+            <w:r>
+              <w:rPr>
+                <w:sz w:val="24"/>
+                <w:szCs w:val="24"/>
+              </w:rPr>
+              <w:t>AVI</w:t>
+            </w:r>
+          </w:p>
+        </w:tc>
+        <w:tc>
+          <w:tcPr>
+            <w:tcW w:w="1257" w:type="dxa"/>
+          </w:tcPr>
+          <w:p>
+            <w:pPr>
+              <w:rPr>
+                <w:sz w:val="24"/>
+                <w:szCs w:val="24"/>
+              </w:rPr>
+            </w:pPr>
+            <w:r>
+              <w:rPr>
+                <w:sz w:val="24"/>
+                <w:szCs w:val="24"/>
+              </w:rPr>
+              <w:t>Audio</w:t>
+            </w:r>
+            <w:r>
+              <w:rPr>
+                <w:sz w:val="24"/>
+                <w:szCs w:val="24"/>
+              </w:rPr>
+              <w:t>/Video</w:t>
+            </w:r>
+          </w:p>
+        </w:tc>
+        <w:tc>
+          <w:tcPr>
+            <w:tcW w:w="1530" w:type="dxa"/>
+          </w:tcPr>
+          <w:p>
+            <w:pPr>
+              <w:rPr>
+                <w:sz w:val="24"/>
+                <w:szCs w:val="24"/>
+              </w:rPr>
+            </w:pPr>
+            <w:r>
+              <w:rPr>
+                <w:sz w:val="24"/>
+                <w:szCs w:val="24"/>
+              </w:rPr>
+              <w:t>Media Player like VLC</w:t>
+            </w:r>
+          </w:p>
+        </w:tc>
+        <w:tc>
+          <w:tcPr>
+            <w:tcW w:w="1350" w:type="dxa"/>
+          </w:tcPr>
+          <w:p>
+            <w:pPr>
+              <w:rPr>
+                <w:sz w:val="24"/>
+                <w:szCs w:val="24"/>
+              </w:rPr>
+            </w:pPr>
+            <w:r>
+              <w:rPr>
+                <w:sz w:val="24"/>
+                <w:szCs w:val="24"/>
+              </w:rPr>
+              <w:t>Yes</w:t>
+            </w:r>
+          </w:p>
+        </w:tc>
+        <w:tc>
+          <w:tcPr>
+            <w:tcW w:w="3081" w:type="dxa"/>
+          </w:tcPr>
+          <w:p>
+            <w:pPr>
+              <w:pStyle w:val="ListParagraph"/>
+              <w:numPr>
+                <w:ilvl w:val="0"/>
+                <w:numId w:val="12"/>
+              </w:numPr>
+              <w:rPr>
+                <w:sz w:val="24"/>
+                <w:szCs w:val="24"/>
+              </w:rPr>
+            </w:pPr>
+            <w:r>
+              <w:rPr>
+                <w:sz w:val="24"/>
+                <w:szCs w:val="24"/>
+              </w:rPr>
+              <w:t>Audio Video Interleave</w:t>
+            </w:r>
+          </w:p>
+          <w:p>
+            <w:pPr>
+              <w:pStyle w:val="ListParagraph"/>
+              <w:numPr>
+                <w:ilvl w:val="0"/>
+                <w:numId w:val="12"/>
+              </w:numPr>
+              <w:rPr>
+                <w:sz w:val="24"/>
+                <w:szCs w:val="24"/>
+              </w:rPr>
+            </w:pPr>
+            <w:r>
+              <w:rPr>
+                <w:sz w:val="24"/>
+                <w:szCs w:val="24"/>
+              </w:rPr>
+              <w:t>Proprietary format by Microsoft</w:t>
+            </w:r>
+          </w:p>
+          <w:p>
+            <w:pPr>
+              <w:pStyle w:val="ListParagraph"/>
+              <w:numPr>
+                <w:ilvl w:val="0"/>
+                <w:numId w:val="12"/>
+              </w:numPr>
+              <w:rPr>
+                <w:sz w:val="24"/>
+                <w:szCs w:val="24"/>
+              </w:rPr>
+            </w:pPr>
+            <w:r>
+              <w:rPr>
+                <w:sz w:val="24"/>
+                <w:szCs w:val="24"/>
+              </w:rPr>
+              <w:t>Derivative of Resource Interchange File Format (RIFF)</w:t>
+            </w:r>
+          </w:p>
+        </w:tc>
+      </w:tr>
+      <w:tr>
+        <w:tc>
+          <w:tcPr>
+            <w:tcW w:w="1798" w:type="dxa"/>
+          </w:tcPr>
+          <w:p>
+            <w:pPr>
+              <w:rPr>
+                <w:sz w:val="24"/>
+                <w:szCs w:val="24"/>
+              </w:rPr>
+            </w:pPr>
+            <w:r>
+              <w:rPr>
+                <w:sz w:val="24"/>
+                <w:szCs w:val="24"/>
+              </w:rPr>
+              <w:t>RAM</w:t>
+            </w:r>
+          </w:p>
+        </w:tc>
+        <w:tc>
+          <w:tcPr>
+            <w:tcW w:w="1257" w:type="dxa"/>
+          </w:tcPr>
+          <w:p>
+            <w:pPr>
+              <w:rPr>
+                <w:sz w:val="24"/>
+                <w:szCs w:val="24"/>
+              </w:rPr>
+            </w:pPr>
+            <w:r>
+              <w:rPr>
+                <w:sz w:val="24"/>
+                <w:szCs w:val="24"/>
+              </w:rPr>
+              <w:t>Audio</w:t>
+            </w:r>
+          </w:p>
+        </w:tc>
+        <w:tc>
+          <w:tcPr>
+            <w:tcW w:w="1530" w:type="dxa"/>
+          </w:tcPr>
+          <w:p>
+            <w:pPr>
+              <w:rPr>
+                <w:sz w:val="24"/>
+                <w:szCs w:val="24"/>
+              </w:rPr>
+            </w:pPr>
+            <w:r>
+              <w:rPr>
+                <w:sz w:val="24"/>
+                <w:szCs w:val="24"/>
+              </w:rPr>
+              <w:t>RealPlayer</w:t>
+            </w:r>
+          </w:p>
+        </w:tc>
+        <w:tc>
+          <w:tcPr>
+            <w:tcW w:w="1350" w:type="dxa"/>
+          </w:tcPr>
+          <w:p>
+            <w:pPr>
+              <w:rPr>
+                <w:sz w:val="24"/>
+                <w:szCs w:val="24"/>
+              </w:rPr>
+            </w:pPr>
+            <w:r>
+              <w:rPr>
+                <w:sz w:val="24"/>
+                <w:szCs w:val="24"/>
+              </w:rPr>
+              <w:t>Yes</w:t>
+            </w:r>
+          </w:p>
+        </w:tc>
+        <w:tc>
+          <w:tcPr>
+            <w:tcW w:w="3081" w:type="dxa"/>
+          </w:tcPr>
+          <w:p>
+            <w:pPr>
+              <w:pStyle w:val="ListParagraph"/>
+              <w:numPr>
+                <w:ilvl w:val="0"/>
+                <w:numId w:val="12"/>
+              </w:numPr>
+              <w:rPr>
+                <w:sz w:val="24"/>
+                <w:szCs w:val="24"/>
+              </w:rPr>
+            </w:pPr>
+            <w:r>
+              <w:rPr>
+                <w:sz w:val="24"/>
+                <w:szCs w:val="24"/>
+              </w:rPr>
+              <w:t>Contain URLs to other RealMedia files like RM files</w:t>
+            </w:r>
+          </w:p>
+          <w:p>
+            <w:pPr>
+              <w:pStyle w:val="ListParagraph"/>
+              <w:numPr>
+                <w:ilvl w:val="0"/>
+                <w:numId w:val="12"/>
+              </w:numPr>
+              <w:rPr>
+                <w:sz w:val="24"/>
+                <w:szCs w:val="24"/>
+              </w:rPr>
+            </w:pPr>
+            <w:r>
+              <w:rPr>
+                <w:sz w:val="24"/>
+                <w:szCs w:val="24"/>
+              </w:rPr>
+              <w:t>Developed by RealMedia</w:t>
+            </w:r>
+          </w:p>
+        </w:tc>
+      </w:tr>
+      <w:tr>
+        <w:tc>
+          <w:tcPr>
+            <w:tcW w:w="1798" w:type="dxa"/>
+          </w:tcPr>
+          <w:p>
+            <w:pPr>
+              <w:rPr>
+                <w:sz w:val="24"/>
+                <w:szCs w:val="24"/>
+              </w:rPr>
+            </w:pPr>
+            <w:r>
+              <w:rPr>
+                <w:sz w:val="24"/>
+                <w:szCs w:val="24"/>
+              </w:rPr>
+              <w:t>RM</w:t>
+            </w:r>
+          </w:p>
+        </w:tc>
+        <w:tc>
+          <w:tcPr>
+            <w:tcW w:w="1257" w:type="dxa"/>
+          </w:tcPr>
+          <w:p>
+            <w:pPr>
+              <w:rPr>
+                <w:sz w:val="24"/>
+                <w:szCs w:val="24"/>
+              </w:rPr>
+            </w:pPr>
+            <w:r>
+              <w:rPr>
+                <w:sz w:val="24"/>
+                <w:szCs w:val="24"/>
+              </w:rPr>
+              <w:t>Only audio or video</w:t>
+            </w:r>
+          </w:p>
+        </w:tc>
+        <w:tc>
+          <w:tcPr>
+            <w:tcW w:w="1530" w:type="dxa"/>
+          </w:tcPr>
+          <w:p>
+            <w:pPr>
+              <w:rPr>
+                <w:sz w:val="24"/>
+                <w:szCs w:val="24"/>
+              </w:rPr>
+            </w:pPr>
+            <w:r>
+              <w:rPr>
+                <w:sz w:val="24"/>
+                <w:szCs w:val="24"/>
+              </w:rPr>
+              <w:t>RealPlayer</w:t>
+            </w:r>
+          </w:p>
+        </w:tc>
+        <w:tc>
+          <w:tcPr>
+            <w:tcW w:w="1350" w:type="dxa"/>
+          </w:tcPr>
+          <w:p>
+            <w:pPr>
+              <w:rPr>
+                <w:sz w:val="24"/>
+                <w:szCs w:val="24"/>
+              </w:rPr>
+            </w:pPr>
+            <w:r>
+              <w:rPr>
+                <w:sz w:val="24"/>
+                <w:szCs w:val="24"/>
+              </w:rPr>
+              <w:t>Yes</w:t>
+            </w:r>
+          </w:p>
+        </w:tc>
+        <w:tc>
+          <w:tcPr>
+            <w:tcW w:w="3081" w:type="dxa"/>
+          </w:tcPr>
+          <w:p>
+            <w:pPr>
+              <w:pStyle w:val="ListParagraph"/>
+              <w:numPr>
+                <w:ilvl w:val="0"/>
+                <w:numId w:val="12"/>
+              </w:numPr>
+              <w:rPr>
+                <w:sz w:val="24"/>
+                <w:szCs w:val="24"/>
+              </w:rPr>
+            </w:pPr>
+            <w:r>
+              <w:rPr>
+                <w:sz w:val="24"/>
+                <w:szCs w:val="24"/>
+              </w:rPr>
+              <w:t>Used with RAM files</w:t>
+            </w:r>
+          </w:p>
+          <w:p>
+            <w:pPr>
+              <w:pStyle w:val="ListParagraph"/>
+              <w:numPr>
+                <w:ilvl w:val="0"/>
+                <w:numId w:val="12"/>
+              </w:numPr>
+              <w:rPr>
+                <w:sz w:val="24"/>
+                <w:szCs w:val="24"/>
+              </w:rPr>
+            </w:pPr>
+            <w:r>
+              <w:rPr>
+                <w:sz w:val="24"/>
+                <w:szCs w:val="24"/>
+              </w:rPr>
+              <w:t>Stores either only audio or video or both</w:t>
+            </w:r>
+          </w:p>
+        </w:tc>
+      </w:tr>
+      <w:tr>
+        <w:tc>
+          <w:tcPr>
+            <w:tcW w:w="1798" w:type="dxa"/>
+          </w:tcPr>
+          <w:p>
+            <w:pPr>
+              <w:rPr>
+                <w:sz w:val="24"/>
+                <w:szCs w:val="24"/>
+              </w:rPr>
+            </w:pPr>
+            <w:r>
+              <w:rPr>
+                <w:sz w:val="24"/>
+                <w:szCs w:val="24"/>
+              </w:rPr>
+              <w:lastRenderedPageBreak/>
+              <w:t>MPG/MPEG</w:t>
+            </w:r>
+          </w:p>
+        </w:tc>
+        <w:tc>
+          <w:tcPr>
+            <w:tcW w:w="1257" w:type="dxa"/>
+          </w:tcPr>
+          <w:p>
+            <w:pPr>
+              <w:rPr>
+                <w:sz w:val="24"/>
+                <w:szCs w:val="24"/>
+              </w:rPr>
+            </w:pPr>
+            <w:r>
+              <w:rPr>
+                <w:sz w:val="24"/>
+                <w:szCs w:val="24"/>
+              </w:rPr>
+              <w:t>Audio and video</w:t>
+            </w:r>
+          </w:p>
+        </w:tc>
+        <w:tc>
+          <w:tcPr>
+            <w:tcW w:w="1530" w:type="dxa"/>
+          </w:tcPr>
+          <w:p>
+            <w:pPr>
+              <w:rPr>
+                <w:sz w:val="24"/>
+                <w:szCs w:val="24"/>
+              </w:rPr>
+            </w:pPr>
+            <w:r>
+              <w:rPr>
+                <w:sz w:val="24"/>
+                <w:szCs w:val="24"/>
+              </w:rPr>
+              <w:t>Any media player like VLC</w:t>
+            </w:r>
+          </w:p>
+        </w:tc>
+        <w:tc>
+          <w:tcPr>
+            <w:tcW w:w="1350" w:type="dxa"/>
+          </w:tcPr>
+          <w:p>
+            <w:pPr>
+              <w:rPr>
+                <w:sz w:val="24"/>
+                <w:szCs w:val="24"/>
+              </w:rPr>
+            </w:pPr>
+            <w:r>
+              <w:rPr>
+                <w:sz w:val="24"/>
+                <w:szCs w:val="24"/>
+              </w:rPr>
+              <w:t>Yes</w:t>
+            </w:r>
+          </w:p>
+        </w:tc>
+        <w:tc>
+          <w:tcPr>
+            <w:tcW w:w="3081" w:type="dxa"/>
+          </w:tcPr>
+          <w:p>
+            <w:pPr>
+              <w:pStyle w:val="ListParagraph"/>
+              <w:numPr>
+                <w:ilvl w:val="0"/>
+                <w:numId w:val="12"/>
+              </w:numPr>
+              <w:rPr>
+                <w:sz w:val="24"/>
+                <w:szCs w:val="24"/>
+              </w:rPr>
+            </w:pPr>
+            <w:r>
+              <w:rPr>
+                <w:sz w:val="24"/>
+                <w:szCs w:val="24"/>
+              </w:rPr>
+              <w:t>Most commonly used format</w:t>
+            </w:r>
+          </w:p>
+          <w:p>
+            <w:pPr>
+              <w:pStyle w:val="ListParagraph"/>
+              <w:numPr>
+                <w:ilvl w:val="0"/>
+                <w:numId w:val="12"/>
+              </w:numPr>
+              <w:rPr>
+                <w:sz w:val="24"/>
+                <w:szCs w:val="24"/>
+              </w:rPr>
+            </w:pPr>
+            <w:r>
+              <w:rPr>
+                <w:sz w:val="24"/>
+                <w:szCs w:val="24"/>
+              </w:rPr>
+              <w:t>Used for video and audio compression</w:t>
+            </w:r>
+          </w:p>
+        </w:tc>
+      </w:tr>
+      <w:tr>
+        <w:tc>
+          <w:tcPr>
+            <w:tcW w:w="1798" w:type="dxa"/>
+          </w:tcPr>
+          <w:p>
+            <w:pPr>
+              <w:rPr>
+                <w:sz w:val="24"/>
+                <w:szCs w:val="24"/>
+              </w:rPr>
+            </w:pPr>
+            <w:r>
+              <w:rPr>
+                <w:sz w:val="24"/>
+                <w:szCs w:val="24"/>
+              </w:rPr>
+              <w:t>MOV</w:t>
+            </w:r>
+          </w:p>
+        </w:tc>
+        <w:tc>
+          <w:tcPr>
+            <w:tcW w:w="1257" w:type="dxa"/>
+          </w:tcPr>
+          <w:p>
+            <w:pPr>
+              <w:rPr>
+                <w:sz w:val="24"/>
+                <w:szCs w:val="24"/>
+              </w:rPr>
+            </w:pPr>
+            <w:r>
+              <w:rPr>
+                <w:sz w:val="24"/>
+                <w:szCs w:val="24"/>
+              </w:rPr>
+              <w:t>Audio/Video</w:t>
+            </w:r>
+          </w:p>
+        </w:tc>
+        <w:tc>
+          <w:tcPr>
+            <w:tcW w:w="1530" w:type="dxa"/>
+          </w:tcPr>
+          <w:p>
+            <w:pPr>
+              <w:rPr>
+                <w:sz w:val="24"/>
+                <w:szCs w:val="24"/>
+              </w:rPr>
+            </w:pPr>
+            <w:r>
+              <w:rPr>
+                <w:sz w:val="24"/>
+                <w:szCs w:val="24"/>
+              </w:rPr>
+              <w:t>Media players like VLC</w:t>
+            </w:r>
+          </w:p>
+        </w:tc>
+        <w:tc>
+          <w:tcPr>
+            <w:tcW w:w="1350" w:type="dxa"/>
+          </w:tcPr>
+          <w:p>
+            <w:pPr>
+              <w:rPr>
+                <w:sz w:val="24"/>
+                <w:szCs w:val="24"/>
+              </w:rPr>
+            </w:pPr>
+            <w:r>
+              <w:rPr>
+                <w:sz w:val="24"/>
+                <w:szCs w:val="24"/>
+              </w:rPr>
+              <w:t>Yes</w:t>
+            </w:r>
+          </w:p>
+        </w:tc>
+        <w:tc>
+          <w:tcPr>
+            <w:tcW w:w="3081" w:type="dxa"/>
+          </w:tcPr>
+          <w:p>
+            <w:pPr>
+              <w:pStyle w:val="ListParagraph"/>
+              <w:numPr>
+                <w:ilvl w:val="0"/>
+                <w:numId w:val="12"/>
+              </w:numPr>
+              <w:rPr>
+                <w:sz w:val="24"/>
+                <w:szCs w:val="24"/>
+              </w:rPr>
+            </w:pPr>
+            <w:r>
+              <w:rPr>
+                <w:sz w:val="24"/>
+                <w:szCs w:val="24"/>
+              </w:rPr>
+              <w:t>Developed by Apple</w:t>
+            </w:r>
+          </w:p>
+          <w:p>
+            <w:pPr>
+              <w:pStyle w:val="ListParagraph"/>
+              <w:numPr>
+                <w:ilvl w:val="0"/>
+                <w:numId w:val="12"/>
+              </w:numPr>
+              <w:rPr>
+                <w:sz w:val="24"/>
+                <w:szCs w:val="24"/>
+              </w:rPr>
+            </w:pPr>
+            <w:r>
+              <w:rPr>
+                <w:sz w:val="24"/>
+                <w:szCs w:val="24"/>
+              </w:rPr>
+              <w:t>Acts as container vor audio, video and text</w:t>
+            </w:r>
+          </w:p>
+        </w:tc>
+      </w:tr>
+      <w:tr>
+        <w:tc>
+          <w:tcPr>
+            <w:tcW w:w="1798" w:type="dxa"/>
+          </w:tcPr>
+          <w:p>
+            <w:pPr>
+              <w:rPr>
+                <w:sz w:val="24"/>
+                <w:szCs w:val="24"/>
+              </w:rPr>
+            </w:pPr>
+            <w:r>
+              <w:rPr>
+                <w:sz w:val="24"/>
+                <w:szCs w:val="24"/>
+              </w:rPr>
+              <w:t>ASF</w:t>
+            </w:r>
+          </w:p>
+        </w:tc>
+        <w:tc>
+          <w:tcPr>
+            <w:tcW w:w="1257" w:type="dxa"/>
+          </w:tcPr>
+          <w:p>
+            <w:pPr>
+              <w:rPr>
+                <w:sz w:val="24"/>
+                <w:szCs w:val="24"/>
+              </w:rPr>
+            </w:pPr>
+            <w:r>
+              <w:rPr>
+                <w:sz w:val="24"/>
+                <w:szCs w:val="24"/>
+              </w:rPr>
+              <w:t>Audio/Video</w:t>
+            </w:r>
+          </w:p>
+        </w:tc>
+        <w:tc>
+          <w:tcPr>
+            <w:tcW w:w="1530" w:type="dxa"/>
+          </w:tcPr>
+          <w:p>
+            <w:pPr>
+              <w:rPr>
+                <w:sz w:val="24"/>
+                <w:szCs w:val="24"/>
+              </w:rPr>
+            </w:pPr>
+            <w:r>
+              <w:rPr>
+                <w:sz w:val="24"/>
+                <w:szCs w:val="24"/>
+              </w:rPr>
+              <w:t>Media player</w:t>
+            </w:r>
+          </w:p>
+        </w:tc>
+        <w:tc>
+          <w:tcPr>
+            <w:tcW w:w="1350" w:type="dxa"/>
+          </w:tcPr>
+          <w:p>
+            <w:pPr>
+              <w:rPr>
+                <w:sz w:val="24"/>
+                <w:szCs w:val="24"/>
+              </w:rPr>
+            </w:pPr>
+            <w:r>
+              <w:rPr>
+                <w:sz w:val="24"/>
+                <w:szCs w:val="24"/>
+              </w:rPr>
+              <w:t>Yes</w:t>
+            </w:r>
+          </w:p>
+        </w:tc>
+        <w:tc>
+          <w:tcPr>
+            <w:tcW w:w="3081" w:type="dxa"/>
+          </w:tcPr>
+          <w:p>
+            <w:pPr>
+              <w:pStyle w:val="ListParagraph"/>
+              <w:numPr>
+                <w:ilvl w:val="0"/>
+                <w:numId w:val="12"/>
+              </w:numPr>
+              <w:rPr>
+                <w:sz w:val="24"/>
+                <w:szCs w:val="24"/>
+              </w:rPr>
+            </w:pPr>
+            <w:r>
+              <w:rPr>
+                <w:sz w:val="24"/>
+                <w:szCs w:val="24"/>
+              </w:rPr>
+              <w:t>Developed by Microsoft</w:t>
+            </w:r>
+          </w:p>
+          <w:p>
+            <w:pPr>
+              <w:pStyle w:val="ListParagraph"/>
+              <w:numPr>
+                <w:ilvl w:val="0"/>
+                <w:numId w:val="12"/>
+              </w:numPr>
+              <w:rPr>
+                <w:sz w:val="24"/>
+                <w:szCs w:val="24"/>
+              </w:rPr>
+            </w:pPr>
+            <w:r>
+              <w:rPr>
+                <w:sz w:val="24"/>
+                <w:szCs w:val="24"/>
+              </w:rPr>
+              <w:t>Doesn’t specify how the audio/video must be encoded, only their structure</w:t>
+            </w:r>
+          </w:p>
+        </w:tc>
+      </w:tr>
+      <w:tr>
+        <w:tc>
+          <w:tcPr>
+            <w:tcW w:w="1798" w:type="dxa"/>
+          </w:tcPr>
+          <w:p>
+            <w:pPr>
+              <w:rPr>
+                <w:sz w:val="24"/>
+                <w:szCs w:val="24"/>
+              </w:rPr>
+            </w:pPr>
+            <w:r>
+              <w:rPr>
+                <w:sz w:val="24"/>
+                <w:szCs w:val="24"/>
+              </w:rPr>
+              <w:t>MID</w:t>
+            </w:r>
+          </w:p>
+        </w:tc>
+        <w:tc>
+          <w:tcPr>
+            <w:tcW w:w="1257" w:type="dxa"/>
+          </w:tcPr>
+          <w:p>
+            <w:pPr>
+              <w:rPr>
+                <w:sz w:val="24"/>
+                <w:szCs w:val="24"/>
+              </w:rPr>
+            </w:pPr>
+            <w:r>
+              <w:rPr>
+                <w:sz w:val="24"/>
+                <w:szCs w:val="24"/>
+              </w:rPr>
+              <w:t>Audio</w:t>
+            </w:r>
+          </w:p>
+        </w:tc>
+        <w:tc>
+          <w:tcPr>
+            <w:tcW w:w="1530" w:type="dxa"/>
+          </w:tcPr>
+          <w:p>
+            <w:pPr>
+              <w:rPr>
+                <w:sz w:val="24"/>
+                <w:szCs w:val="24"/>
+              </w:rPr>
+            </w:pPr>
+            <w:r>
+              <w:rPr>
+                <w:sz w:val="24"/>
+                <w:szCs w:val="24"/>
+              </w:rPr>
+              <w:t>Media player</w:t>
+            </w:r>
+          </w:p>
+        </w:tc>
+        <w:tc>
+          <w:tcPr>
+            <w:tcW w:w="1350" w:type="dxa"/>
+          </w:tcPr>
+          <w:p>
+            <w:pPr>
+              <w:rPr>
+                <w:sz w:val="24"/>
+                <w:szCs w:val="24"/>
+              </w:rPr>
+            </w:pPr>
+            <w:r>
+              <w:rPr>
+                <w:sz w:val="24"/>
+                <w:szCs w:val="24"/>
+              </w:rPr>
+              <w:t>Yes</w:t>
+            </w:r>
+          </w:p>
+        </w:tc>
+        <w:tc>
+          <w:tcPr>
+            <w:tcW w:w="3081" w:type="dxa"/>
+          </w:tcPr>
+          <w:p>
+            <w:pPr>
+              <w:pStyle w:val="ListParagraph"/>
+              <w:numPr>
+                <w:ilvl w:val="0"/>
+                <w:numId w:val="12"/>
+              </w:numPr>
+              <w:rPr>
+                <w:sz w:val="24"/>
+                <w:szCs w:val="24"/>
+              </w:rPr>
+            </w:pPr>
+            <w:r>
+              <w:rPr>
+                <w:sz w:val="24"/>
+                <w:szCs w:val="24"/>
+              </w:rPr>
+              <w:t>Part of a standard that describes a communications protocol related to musical instruments and audio devices</w:t>
+            </w:r>
+          </w:p>
+          <w:p>
+            <w:pPr>
+              <w:pStyle w:val="ListParagraph"/>
+              <w:numPr>
+                <w:ilvl w:val="0"/>
+                <w:numId w:val="12"/>
+              </w:numPr>
+              <w:rPr>
+                <w:sz w:val="24"/>
+                <w:szCs w:val="24"/>
+              </w:rPr>
+            </w:pPr>
+            <w:r>
+              <w:rPr>
+                <w:sz w:val="24"/>
+                <w:szCs w:val="24"/>
+              </w:rPr>
+              <w:t>Small file sizes and easy to modify</w:t>
+            </w:r>
+          </w:p>
+          <w:p>
+            <w:pPr>
+              <w:pStyle w:val="ListParagraph"/>
+              <w:numPr>
+                <w:ilvl w:val="0"/>
+                <w:numId w:val="12"/>
+              </w:numPr>
+              <w:rPr>
+                <w:sz w:val="24"/>
+                <w:szCs w:val="24"/>
+              </w:rPr>
+            </w:pPr>
+            <w:r>
+              <w:rPr>
+                <w:sz w:val="24"/>
+                <w:szCs w:val="24"/>
+              </w:rPr>
+              <w:t>Can be modified to sound like any other instrument</w:t>
+            </w:r>
           </w:p>
         </w:tc>
       </w:tr>
@@ -3541,22 +5801,7 @@
           <w:sz w:val="24"/>
           <w:szCs w:val="24"/>
         </w:rPr>
-        <w:lastRenderedPageBreak/>
-        <w:t xml:space="preserve">We have </w:t>
-      </w:r>
-      <w:r>
-        <w:rPr>
-          <w:sz w:val="24"/>
-          <w:szCs w:val="24"/>
-        </w:rPr>
-        <w:t>worked with the Windows CLI and with Batch files to retrieve useful information about the device at hand</w:t>
-      </w:r>
-      <w:r>
-        <w:rPr>
-          <w:sz w:val="24"/>
-          <w:szCs w:val="24"/>
-        </w:rPr>
-        <w:t xml:space="preserve"> and the network it is connected to.</w:t>
+        <w:t>Thus, a sundry of file formats have been discussed above.</w:t>
       </w:r>
     </w:p>
     <w:sectPr>

</xml_diff>